<commit_message>
project_2 by xqw detail design ver2.0
more details about the design
</commit_message>
<xml_diff>
--- a/Documents/邮情慢递详细设计.docx
+++ b/Documents/邮情慢递详细设计.docx
@@ -6,7 +6,6 @@
       <w:pPr>
         <w:jc w:val="center"/>
         <w:rPr>
-          <w:rFonts w:hint="eastAsia"/>
           <w:sz w:val="48"/>
           <w:szCs w:val="48"/>
         </w:rPr>
@@ -19,8 +18,6 @@
         </w:rPr>
         <w:t>邮情慢递详细设计</w:t>
       </w:r>
-      <w:bookmarkStart w:id="0" w:name="_GoBack"/>
-      <w:bookmarkEnd w:id="0"/>
     </w:p>
     <w:p>
       <w:pPr>
@@ -28,6 +25,2215 @@
           <w:rFonts w:hint="eastAsia"/>
           <w:sz w:val="48"/>
           <w:szCs w:val="48"/>
+        </w:rPr>
+      </w:pPr>
+      <w:r>
+        <w:rPr>
+          <w:rFonts w:hint="eastAsia"/>
+          <w:sz w:val="48"/>
+          <w:szCs w:val="48"/>
+        </w:rPr>
+        <w:t>界面：</w:t>
+      </w:r>
+    </w:p>
+    <w:p>
+      <w:pPr>
+        <w:rPr>
+          <w:rFonts w:hint="eastAsia"/>
+          <w:sz w:val="48"/>
+          <w:szCs w:val="48"/>
+        </w:rPr>
+      </w:pPr>
+    </w:p>
+    <w:p>
+      <w:pPr>
+        <w:rPr>
+          <w:rFonts w:hint="eastAsia"/>
+          <w:szCs w:val="21"/>
+        </w:rPr>
+      </w:pPr>
+      <w:r>
+        <w:rPr>
+          <w:rFonts w:hint="eastAsia"/>
+          <w:szCs w:val="21"/>
+        </w:rPr>
+        <w:t>选择界面：</w:t>
+      </w:r>
+    </w:p>
+    <w:p>
+      <w:pPr>
+        <w:rPr>
+          <w:rFonts w:hint="eastAsia"/>
+          <w:sz w:val="48"/>
+          <w:szCs w:val="48"/>
+        </w:rPr>
+      </w:pPr>
+      <w:r>
+        <w:rPr>
+          <w:sz w:val="48"/>
+          <w:szCs w:val="48"/>
+        </w:rPr>
+        <w:object w:dxaOrig="5059" w:dyaOrig="1899">
+          <v:shapetype id="_x0000_t75" coordsize="21600,21600" o:spt="75" o:preferrelative="t" path="m@4@5l@4@11@9@11@9@5xe" filled="f" stroked="f">
+            <v:stroke joinstyle="miter"/>
+            <v:formulas>
+              <v:f eqn="if lineDrawn pixelLineWidth 0"/>
+              <v:f eqn="sum @0 1 0"/>
+              <v:f eqn="sum 0 0 @1"/>
+              <v:f eqn="prod @2 1 2"/>
+              <v:f eqn="prod @3 21600 pixelWidth"/>
+              <v:f eqn="prod @3 21600 pixelHeight"/>
+              <v:f eqn="sum @0 0 1"/>
+              <v:f eqn="prod @6 1 2"/>
+              <v:f eqn="prod @7 21600 pixelWidth"/>
+              <v:f eqn="sum @8 21600 0"/>
+              <v:f eqn="prod @7 21600 pixelHeight"/>
+              <v:f eqn="sum @10 21600 0"/>
+            </v:formulas>
+            <v:path o:extrusionok="f" gradientshapeok="t" o:connecttype="rect"/>
+            <o:lock v:ext="edit" aspectratio="t"/>
+          </v:shapetype>
+          <v:shape id="_x0000_i1025" type="#_x0000_t75" style="width:253pt;height:94.9pt" o:ole="">
+            <v:imagedata r:id="rId8" o:title=""/>
+          </v:shape>
+          <o:OLEObject Type="Embed" ProgID="Visio.Drawing.11" ShapeID="_x0000_i1025" DrawAspect="Content" ObjectID="_1494000120" r:id="rId9"/>
+        </w:object>
+      </w:r>
+    </w:p>
+    <w:p>
+      <w:pPr>
+        <w:rPr>
+          <w:rFonts w:hint="eastAsia"/>
+          <w:sz w:val="18"/>
+          <w:szCs w:val="18"/>
+        </w:rPr>
+      </w:pPr>
+    </w:p>
+    <w:p>
+      <w:pPr>
+        <w:rPr>
+          <w:rFonts w:hint="eastAsia"/>
+          <w:sz w:val="18"/>
+          <w:szCs w:val="18"/>
+        </w:rPr>
+      </w:pPr>
+      <w:r>
+        <w:rPr>
+          <w:rFonts w:hint="eastAsia"/>
+          <w:sz w:val="18"/>
+          <w:szCs w:val="18"/>
+        </w:rPr>
+        <w:t>输入</w:t>
+      </w:r>
+      <w:r>
+        <w:rPr>
+          <w:rFonts w:hint="eastAsia"/>
+          <w:sz w:val="18"/>
+          <w:szCs w:val="18"/>
+        </w:rPr>
+        <w:t>信件内容界面：</w:t>
+      </w:r>
+    </w:p>
+    <w:p>
+      <w:pPr>
+        <w:rPr>
+          <w:rFonts w:hint="eastAsia"/>
+        </w:rPr>
+      </w:pPr>
+      <w:r>
+        <w:object w:dxaOrig="15731" w:dyaOrig="10926">
+          <v:shape id="_x0000_i1026" type="#_x0000_t75" style="width:343.85pt;height:239.55pt" o:ole="">
+            <v:imagedata r:id="rId10" o:title=""/>
+          </v:shape>
+          <o:OLEObject Type="Embed" ProgID="Visio.Drawing.11" ShapeID="_x0000_i1026" DrawAspect="Content" ObjectID="_1494000121" r:id="rId11"/>
+        </w:object>
+      </w:r>
+    </w:p>
+    <w:p>
+      <w:pPr>
+        <w:rPr>
+          <w:rFonts w:hint="eastAsia"/>
+        </w:rPr>
+      </w:pPr>
+    </w:p>
+    <w:p>
+      <w:pPr>
+        <w:rPr>
+          <w:rFonts w:hint="eastAsia"/>
+        </w:rPr>
+      </w:pPr>
+    </w:p>
+    <w:p>
+      <w:pPr>
+        <w:rPr>
+          <w:rFonts w:hint="eastAsia"/>
+        </w:rPr>
+      </w:pPr>
+      <w:r>
+        <w:rPr>
+          <w:rFonts w:hint="eastAsia"/>
+        </w:rPr>
+        <w:t>输入邮件内容界面：</w:t>
+      </w:r>
+    </w:p>
+    <w:p>
+      <w:pPr>
+        <w:rPr>
+          <w:rFonts w:hint="eastAsia"/>
+          <w:sz w:val="18"/>
+          <w:szCs w:val="18"/>
+        </w:rPr>
+      </w:pPr>
+      <w:r>
+        <w:object w:dxaOrig="11962" w:dyaOrig="10926">
+          <v:shape id="_x0000_i1030" type="#_x0000_t75" style="width:298.75pt;height:272.5pt" o:ole="">
+            <v:imagedata r:id="rId12" o:title=""/>
+          </v:shape>
+          <o:OLEObject Type="Embed" ProgID="Visio.Drawing.11" ShapeID="_x0000_i1030" DrawAspect="Content" ObjectID="_1494000122" r:id="rId13"/>
+        </w:object>
+      </w:r>
+    </w:p>
+    <w:p>
+      <w:pPr>
+        <w:rPr>
+          <w:rFonts w:hint="eastAsia"/>
+          <w:sz w:val="18"/>
+          <w:szCs w:val="18"/>
+        </w:rPr>
+      </w:pPr>
+    </w:p>
+    <w:p>
+      <w:pPr>
+        <w:rPr>
+          <w:rFonts w:hint="eastAsia"/>
+          <w:sz w:val="18"/>
+          <w:szCs w:val="18"/>
+        </w:rPr>
+      </w:pPr>
+    </w:p>
+    <w:p>
+      <w:pPr>
+        <w:rPr>
+          <w:rFonts w:hint="eastAsia"/>
+          <w:sz w:val="18"/>
+          <w:szCs w:val="18"/>
+        </w:rPr>
+      </w:pPr>
+      <w:r>
+        <w:rPr>
+          <w:rFonts w:hint="eastAsia"/>
+          <w:sz w:val="18"/>
+          <w:szCs w:val="18"/>
+        </w:rPr>
+        <w:t>应付款：</w:t>
+      </w:r>
+    </w:p>
+    <w:p>
+      <w:pPr>
+        <w:rPr>
+          <w:rFonts w:hint="eastAsia"/>
+        </w:rPr>
+      </w:pPr>
+      <w:r>
+        <w:object w:dxaOrig="7426" w:dyaOrig="4490">
+          <v:shape id="_x0000_i1027" type="#_x0000_t75" style="width:221.4pt;height:133.9pt" o:ole="">
+            <v:imagedata r:id="rId14" o:title=""/>
+          </v:shape>
+          <o:OLEObject Type="Embed" ProgID="Visio.Drawing.11" ShapeID="_x0000_i1027" DrawAspect="Content" ObjectID="_1494000123" r:id="rId15"/>
+        </w:object>
+      </w:r>
+    </w:p>
+    <w:p>
+      <w:pPr>
+        <w:rPr>
+          <w:rFonts w:hint="eastAsia"/>
+        </w:rPr>
+      </w:pPr>
+    </w:p>
+    <w:p>
+      <w:pPr>
+        <w:rPr>
+          <w:rFonts w:hint="eastAsia"/>
+        </w:rPr>
+      </w:pPr>
+      <w:r>
+        <w:rPr>
+          <w:rFonts w:hint="eastAsia"/>
+        </w:rPr>
+        <w:t>查看自己所发送的信件</w:t>
+      </w:r>
+      <w:r>
+        <w:rPr>
+          <w:rFonts w:hint="eastAsia"/>
+        </w:rPr>
+        <w:t>/</w:t>
+      </w:r>
+      <w:r>
+        <w:rPr>
+          <w:rFonts w:hint="eastAsia"/>
+        </w:rPr>
+        <w:t>邮件：</w:t>
+      </w:r>
+    </w:p>
+    <w:p>
+      <w:pPr>
+        <w:rPr>
+          <w:rFonts w:hint="eastAsia"/>
+          <w:sz w:val="18"/>
+          <w:szCs w:val="18"/>
+        </w:rPr>
+      </w:pPr>
+      <w:r>
+        <w:object w:dxaOrig="7766" w:dyaOrig="6348">
+          <v:shape id="_x0000_i1028" type="#_x0000_t75" style="width:305.5pt;height:248.95pt" o:ole="">
+            <v:imagedata r:id="rId16" o:title=""/>
+          </v:shape>
+          <o:OLEObject Type="Embed" ProgID="Visio.Drawing.11" ShapeID="_x0000_i1028" DrawAspect="Content" ObjectID="_1494000124" r:id="rId17"/>
+        </w:object>
+      </w:r>
+    </w:p>
+    <w:p>
+      <w:pPr>
+        <w:rPr>
+          <w:rFonts w:hint="eastAsia"/>
+          <w:sz w:val="18"/>
+          <w:szCs w:val="18"/>
+        </w:rPr>
+      </w:pPr>
+    </w:p>
+    <w:p>
+      <w:pPr>
+        <w:rPr>
+          <w:rFonts w:hint="eastAsia"/>
+          <w:sz w:val="18"/>
+          <w:szCs w:val="18"/>
+        </w:rPr>
+      </w:pPr>
+      <w:r>
+        <w:rPr>
+          <w:rFonts w:hint="eastAsia"/>
+          <w:sz w:val="18"/>
+          <w:szCs w:val="18"/>
+        </w:rPr>
+        <w:t>打开选定的信件：</w:t>
+      </w:r>
+    </w:p>
+    <w:p>
+      <w:pPr>
+        <w:rPr>
+          <w:rFonts w:hint="eastAsia"/>
+          <w:sz w:val="18"/>
+          <w:szCs w:val="18"/>
+        </w:rPr>
+      </w:pPr>
+      <w:r>
+        <w:object w:dxaOrig="11962" w:dyaOrig="10388">
+          <v:shape id="_x0000_i1029" type="#_x0000_t75" style="width:308.85pt;height:267.8pt" o:ole="">
+            <v:imagedata r:id="rId18" o:title=""/>
+          </v:shape>
+          <o:OLEObject Type="Embed" ProgID="Visio.Drawing.11" ShapeID="_x0000_i1029" DrawAspect="Content" ObjectID="_1494000125" r:id="rId19"/>
+        </w:object>
+      </w:r>
+    </w:p>
+    <w:p>
+      <w:pPr>
+        <w:rPr>
+          <w:rFonts w:hint="eastAsia"/>
+          <w:sz w:val="18"/>
+          <w:szCs w:val="18"/>
+        </w:rPr>
+      </w:pPr>
+    </w:p>
+    <w:p>
+      <w:pPr>
+        <w:rPr>
+          <w:rFonts w:hint="eastAsia"/>
+          <w:sz w:val="18"/>
+          <w:szCs w:val="18"/>
+        </w:rPr>
+      </w:pPr>
+    </w:p>
+    <w:p>
+      <w:pPr>
+        <w:rPr>
+          <w:rFonts w:hint="eastAsia"/>
+          <w:sz w:val="18"/>
+          <w:szCs w:val="18"/>
+        </w:rPr>
+      </w:pPr>
+    </w:p>
+    <w:p>
+      <w:pPr>
+        <w:rPr>
+          <w:rFonts w:hint="eastAsia"/>
+          <w:sz w:val="18"/>
+          <w:szCs w:val="18"/>
+        </w:rPr>
+      </w:pPr>
+    </w:p>
+    <w:p>
+      <w:pPr>
+        <w:rPr>
+          <w:rFonts w:hint="eastAsia"/>
+          <w:sz w:val="18"/>
+          <w:szCs w:val="18"/>
+        </w:rPr>
+      </w:pPr>
+    </w:p>
+    <w:p>
+      <w:pPr>
+        <w:pStyle w:val="1"/>
+        <w:rPr>
+          <w:rFonts w:hint="eastAsia"/>
+        </w:rPr>
+      </w:pPr>
+      <w:r>
+        <w:rPr>
+          <w:rFonts w:hint="eastAsia"/>
+        </w:rPr>
+        <w:lastRenderedPageBreak/>
+        <w:t>结构体定义：</w:t>
+      </w:r>
+    </w:p>
+    <w:p>
+      <w:pPr>
+        <w:rPr>
+          <w:sz w:val="18"/>
+          <w:szCs w:val="18"/>
+        </w:rPr>
+      </w:pPr>
+    </w:p>
+    <w:tbl>
+      <w:tblPr>
+        <w:tblStyle w:val="a5"/>
+        <w:tblW w:w="0" w:type="auto"/>
+        <w:tblLook w:val="04A0" w:firstRow="1" w:lastRow="0" w:firstColumn="1" w:lastColumn="0" w:noHBand="0" w:noVBand="1"/>
+      </w:tblPr>
+      <w:tblGrid>
+        <w:gridCol w:w="1809"/>
+        <w:gridCol w:w="5812"/>
+      </w:tblGrid>
+      <w:tr>
+        <w:trPr>
+          <w:trHeight w:val="515"/>
+        </w:trPr>
+        <w:tc>
+          <w:tcPr>
+            <w:tcW w:w="1809" w:type="dxa"/>
+          </w:tcPr>
+          <w:p>
+            <w:pPr>
+              <w:jc w:val="center"/>
+              <w:rPr>
+                <w:rFonts w:hint="eastAsia"/>
+                <w:sz w:val="24"/>
+                <w:szCs w:val="24"/>
+              </w:rPr>
+            </w:pPr>
+            <w:r>
+              <w:rPr>
+                <w:rFonts w:hint="eastAsia"/>
+                <w:sz w:val="24"/>
+                <w:szCs w:val="24"/>
+              </w:rPr>
+              <w:t>结构体名称</w:t>
+            </w:r>
+          </w:p>
+        </w:tc>
+        <w:tc>
+          <w:tcPr>
+            <w:tcW w:w="5812" w:type="dxa"/>
+          </w:tcPr>
+          <w:p>
+            <w:pPr>
+              <w:rPr>
+                <w:rFonts w:hint="eastAsia"/>
+                <w:sz w:val="18"/>
+                <w:szCs w:val="18"/>
+              </w:rPr>
+            </w:pPr>
+            <w:r>
+              <w:rPr>
+                <w:rFonts w:hint="eastAsia"/>
+                <w:sz w:val="18"/>
+                <w:szCs w:val="18"/>
+              </w:rPr>
+              <w:t>信件</w:t>
+            </w:r>
+          </w:p>
+        </w:tc>
+      </w:tr>
+      <w:tr>
+        <w:trPr>
+          <w:trHeight w:val="532"/>
+        </w:trPr>
+        <w:tc>
+          <w:tcPr>
+            <w:tcW w:w="1809" w:type="dxa"/>
+          </w:tcPr>
+          <w:p>
+            <w:pPr>
+              <w:rPr>
+                <w:rFonts w:hint="eastAsia"/>
+                <w:sz w:val="18"/>
+                <w:szCs w:val="18"/>
+              </w:rPr>
+            </w:pPr>
+            <w:r>
+              <w:rPr>
+                <w:rFonts w:hint="eastAsia"/>
+                <w:sz w:val="18"/>
+                <w:szCs w:val="18"/>
+              </w:rPr>
+              <w:t>所含参数</w:t>
+            </w:r>
+          </w:p>
+        </w:tc>
+        <w:tc>
+          <w:tcPr>
+            <w:tcW w:w="5812" w:type="dxa"/>
+          </w:tcPr>
+          <w:p>
+            <w:pPr>
+              <w:pStyle w:val="a6"/>
+              <w:numPr>
+                <w:ilvl w:val="0"/>
+                <w:numId w:val="1"/>
+              </w:numPr>
+              <w:ind w:firstLineChars="0"/>
+              <w:rPr>
+                <w:rFonts w:hint="eastAsia"/>
+                <w:sz w:val="18"/>
+                <w:szCs w:val="18"/>
+              </w:rPr>
+            </w:pPr>
+            <w:r>
+              <w:rPr>
+                <w:rFonts w:hint="eastAsia"/>
+                <w:szCs w:val="21"/>
+              </w:rPr>
+              <w:t>maid</w:t>
+            </w:r>
+            <w:r>
+              <w:rPr>
+                <w:rFonts w:hint="eastAsia"/>
+                <w:sz w:val="18"/>
+                <w:szCs w:val="18"/>
+              </w:rPr>
+              <w:t xml:space="preserve"> </w:t>
+            </w:r>
+          </w:p>
+          <w:p>
+            <w:pPr>
+              <w:pStyle w:val="a6"/>
+              <w:numPr>
+                <w:ilvl w:val="0"/>
+                <w:numId w:val="1"/>
+              </w:numPr>
+              <w:ind w:firstLineChars="0"/>
+              <w:rPr>
+                <w:rFonts w:hint="eastAsia"/>
+                <w:sz w:val="18"/>
+                <w:szCs w:val="18"/>
+              </w:rPr>
+            </w:pPr>
+            <w:r>
+              <w:rPr>
+                <w:rFonts w:hint="eastAsia"/>
+                <w:szCs w:val="21"/>
+              </w:rPr>
+              <w:t>matitle</w:t>
+            </w:r>
+          </w:p>
+          <w:p>
+            <w:pPr>
+              <w:pStyle w:val="a6"/>
+              <w:numPr>
+                <w:ilvl w:val="0"/>
+                <w:numId w:val="1"/>
+              </w:numPr>
+              <w:ind w:firstLineChars="0"/>
+              <w:rPr>
+                <w:rFonts w:hint="eastAsia"/>
+                <w:sz w:val="18"/>
+                <w:szCs w:val="18"/>
+              </w:rPr>
+            </w:pPr>
+            <w:r>
+              <w:rPr>
+                <w:rFonts w:hint="eastAsia"/>
+                <w:szCs w:val="21"/>
+              </w:rPr>
+              <w:t>matype</w:t>
+            </w:r>
+          </w:p>
+          <w:p>
+            <w:pPr>
+              <w:pStyle w:val="a6"/>
+              <w:numPr>
+                <w:ilvl w:val="0"/>
+                <w:numId w:val="1"/>
+              </w:numPr>
+              <w:ind w:firstLineChars="0"/>
+              <w:rPr>
+                <w:rFonts w:hint="eastAsia"/>
+                <w:sz w:val="18"/>
+                <w:szCs w:val="18"/>
+              </w:rPr>
+            </w:pPr>
+            <w:r>
+              <w:rPr>
+                <w:rFonts w:hint="eastAsia"/>
+                <w:szCs w:val="21"/>
+              </w:rPr>
+              <w:t>sttime</w:t>
+            </w:r>
+          </w:p>
+          <w:p>
+            <w:pPr>
+              <w:pStyle w:val="a6"/>
+              <w:numPr>
+                <w:ilvl w:val="0"/>
+                <w:numId w:val="1"/>
+              </w:numPr>
+              <w:ind w:firstLineChars="0"/>
+              <w:rPr>
+                <w:rFonts w:hint="eastAsia"/>
+                <w:sz w:val="18"/>
+                <w:szCs w:val="18"/>
+              </w:rPr>
+            </w:pPr>
+            <w:r>
+              <w:rPr>
+                <w:rFonts w:hint="eastAsia"/>
+                <w:szCs w:val="21"/>
+              </w:rPr>
+              <w:t>rsver</w:t>
+            </w:r>
+          </w:p>
+          <w:p>
+            <w:pPr>
+              <w:pStyle w:val="a6"/>
+              <w:numPr>
+                <w:ilvl w:val="0"/>
+                <w:numId w:val="1"/>
+              </w:numPr>
+              <w:ind w:firstLineChars="0"/>
+              <w:rPr>
+                <w:rFonts w:hint="eastAsia"/>
+                <w:sz w:val="18"/>
+                <w:szCs w:val="18"/>
+              </w:rPr>
+            </w:pPr>
+            <w:r>
+              <w:rPr>
+                <w:rFonts w:hint="eastAsia"/>
+                <w:szCs w:val="21"/>
+              </w:rPr>
+              <w:t>usrid</w:t>
+            </w:r>
+          </w:p>
+          <w:p>
+            <w:pPr>
+              <w:pStyle w:val="a6"/>
+              <w:numPr>
+                <w:ilvl w:val="0"/>
+                <w:numId w:val="1"/>
+              </w:numPr>
+              <w:ind w:firstLineChars="0"/>
+              <w:rPr>
+                <w:rFonts w:hint="eastAsia"/>
+                <w:sz w:val="18"/>
+                <w:szCs w:val="18"/>
+              </w:rPr>
+            </w:pPr>
+            <w:r>
+              <w:rPr>
+                <w:rFonts w:hint="eastAsia"/>
+                <w:szCs w:val="21"/>
+              </w:rPr>
+              <w:t>revaddr</w:t>
+            </w:r>
+          </w:p>
+          <w:p>
+            <w:pPr>
+              <w:pStyle w:val="a6"/>
+              <w:numPr>
+                <w:ilvl w:val="0"/>
+                <w:numId w:val="1"/>
+              </w:numPr>
+              <w:ind w:firstLineChars="0"/>
+              <w:rPr>
+                <w:rFonts w:hint="eastAsia"/>
+                <w:sz w:val="18"/>
+                <w:szCs w:val="18"/>
+              </w:rPr>
+            </w:pPr>
+            <w:r>
+              <w:rPr>
+                <w:rFonts w:hint="eastAsia"/>
+                <w:szCs w:val="21"/>
+              </w:rPr>
+              <w:t>mailcode</w:t>
+            </w:r>
+          </w:p>
+          <w:p>
+            <w:pPr>
+              <w:pStyle w:val="a6"/>
+              <w:numPr>
+                <w:ilvl w:val="0"/>
+                <w:numId w:val="1"/>
+              </w:numPr>
+              <w:ind w:firstLineChars="0"/>
+              <w:rPr>
+                <w:rFonts w:hint="eastAsia"/>
+                <w:sz w:val="18"/>
+                <w:szCs w:val="18"/>
+              </w:rPr>
+            </w:pPr>
+            <w:r>
+              <w:rPr>
+                <w:rFonts w:hint="eastAsia"/>
+                <w:szCs w:val="21"/>
+              </w:rPr>
+              <w:t>status</w:t>
+            </w:r>
+          </w:p>
+          <w:p>
+            <w:pPr>
+              <w:pStyle w:val="a6"/>
+              <w:numPr>
+                <w:ilvl w:val="0"/>
+                <w:numId w:val="1"/>
+              </w:numPr>
+              <w:ind w:firstLineChars="0"/>
+              <w:rPr>
+                <w:rFonts w:hint="eastAsia"/>
+                <w:sz w:val="18"/>
+                <w:szCs w:val="18"/>
+              </w:rPr>
+            </w:pPr>
+            <w:r>
+              <w:rPr>
+                <w:rFonts w:hint="eastAsia"/>
+                <w:szCs w:val="21"/>
+              </w:rPr>
+              <w:t>orderid</w:t>
+            </w:r>
+          </w:p>
+          <w:p>
+            <w:pPr>
+              <w:pStyle w:val="a6"/>
+              <w:numPr>
+                <w:ilvl w:val="0"/>
+                <w:numId w:val="1"/>
+              </w:numPr>
+              <w:ind w:firstLineChars="0"/>
+              <w:rPr>
+                <w:rFonts w:hint="eastAsia"/>
+                <w:sz w:val="18"/>
+                <w:szCs w:val="18"/>
+              </w:rPr>
+            </w:pPr>
+            <w:r>
+              <w:rPr>
+                <w:rFonts w:hint="eastAsia"/>
+                <w:szCs w:val="21"/>
+              </w:rPr>
+              <w:t>macontent</w:t>
+            </w:r>
+          </w:p>
+        </w:tc>
+      </w:tr>
+      <w:tr>
+        <w:trPr>
+          <w:trHeight w:val="515"/>
+        </w:trPr>
+        <w:tc>
+          <w:tcPr>
+            <w:tcW w:w="1809" w:type="dxa"/>
+          </w:tcPr>
+          <w:p>
+            <w:pPr>
+              <w:rPr>
+                <w:rFonts w:hint="eastAsia"/>
+                <w:sz w:val="18"/>
+                <w:szCs w:val="18"/>
+              </w:rPr>
+            </w:pPr>
+            <w:r>
+              <w:rPr>
+                <w:rFonts w:hint="eastAsia"/>
+                <w:sz w:val="18"/>
+                <w:szCs w:val="18"/>
+              </w:rPr>
+              <w:t>定义：</w:t>
+            </w:r>
+          </w:p>
+        </w:tc>
+        <w:tc>
+          <w:tcPr>
+            <w:tcW w:w="5812" w:type="dxa"/>
+          </w:tcPr>
+          <w:p>
+            <w:pPr>
+              <w:rPr>
+                <w:rFonts w:hint="eastAsia"/>
+                <w:sz w:val="18"/>
+                <w:szCs w:val="18"/>
+              </w:rPr>
+            </w:pPr>
+          </w:p>
+          <w:p>
+            <w:pPr>
+              <w:rPr>
+                <w:rFonts w:hint="eastAsia"/>
+                <w:sz w:val="18"/>
+                <w:szCs w:val="18"/>
+              </w:rPr>
+            </w:pPr>
+            <w:r>
+              <w:rPr>
+                <w:rFonts w:hint="eastAsia"/>
+                <w:sz w:val="18"/>
+                <w:szCs w:val="18"/>
+              </w:rPr>
+              <w:t>struct Ma</w:t>
+            </w:r>
+          </w:p>
+          <w:p>
+            <w:pPr>
+              <w:rPr>
+                <w:rFonts w:hint="eastAsia"/>
+                <w:sz w:val="18"/>
+                <w:szCs w:val="18"/>
+              </w:rPr>
+            </w:pPr>
+            <w:r>
+              <w:rPr>
+                <w:rFonts w:hint="eastAsia"/>
+                <w:sz w:val="18"/>
+                <w:szCs w:val="18"/>
+              </w:rPr>
+              <w:t>{</w:t>
+            </w:r>
+          </w:p>
+          <w:p>
+            <w:pPr>
+              <w:ind w:firstLine="360"/>
+              <w:rPr>
+                <w:szCs w:val="21"/>
+              </w:rPr>
+            </w:pPr>
+            <w:r>
+              <w:rPr>
+                <w:szCs w:val="21"/>
+              </w:rPr>
+              <w:t>int maid;</w:t>
+            </w:r>
+          </w:p>
+          <w:p>
+            <w:pPr>
+              <w:ind w:firstLine="360"/>
+              <w:rPr>
+                <w:rFonts w:hint="eastAsia"/>
+                <w:szCs w:val="21"/>
+              </w:rPr>
+            </w:pPr>
+            <w:r>
+              <w:rPr>
+                <w:rFonts w:hint="eastAsia"/>
+                <w:szCs w:val="21"/>
+              </w:rPr>
+              <w:t>int</w:t>
+            </w:r>
+            <w:r>
+              <w:rPr>
+                <w:rFonts w:hint="eastAsia"/>
+                <w:szCs w:val="21"/>
+              </w:rPr>
+              <w:t xml:space="preserve"> matype;</w:t>
+            </w:r>
+          </w:p>
+          <w:p>
+            <w:pPr>
+              <w:ind w:firstLine="360"/>
+              <w:rPr>
+                <w:rFonts w:hint="eastAsia"/>
+                <w:szCs w:val="21"/>
+              </w:rPr>
+            </w:pPr>
+            <w:r>
+              <w:rPr>
+                <w:rFonts w:hint="eastAsia"/>
+                <w:szCs w:val="21"/>
+              </w:rPr>
+              <w:t>varchar matitle;</w:t>
+            </w:r>
+          </w:p>
+          <w:p>
+            <w:pPr>
+              <w:ind w:firstLine="360"/>
+              <w:rPr>
+                <w:rFonts w:hint="eastAsia"/>
+                <w:szCs w:val="21"/>
+              </w:rPr>
+            </w:pPr>
+            <w:r>
+              <w:rPr>
+                <w:rFonts w:hint="eastAsia"/>
+                <w:szCs w:val="21"/>
+              </w:rPr>
+              <w:t>int usrid;</w:t>
+            </w:r>
+          </w:p>
+          <w:p>
+            <w:pPr>
+              <w:ind w:firstLine="360"/>
+              <w:rPr>
+                <w:rFonts w:hint="eastAsia"/>
+                <w:szCs w:val="21"/>
+              </w:rPr>
+            </w:pPr>
+            <w:r>
+              <w:rPr>
+                <w:rFonts w:hint="eastAsia"/>
+                <w:szCs w:val="21"/>
+              </w:rPr>
+              <w:t>varchar sttime;</w:t>
+            </w:r>
+          </w:p>
+          <w:p>
+            <w:pPr>
+              <w:ind w:firstLine="360"/>
+              <w:rPr>
+                <w:rFonts w:hint="eastAsia"/>
+                <w:szCs w:val="21"/>
+              </w:rPr>
+            </w:pPr>
+            <w:r>
+              <w:rPr>
+                <w:rFonts w:hint="eastAsia"/>
+                <w:szCs w:val="21"/>
+              </w:rPr>
+              <w:t>varchar rsver;</w:t>
+            </w:r>
+          </w:p>
+          <w:p>
+            <w:pPr>
+              <w:ind w:firstLine="360"/>
+              <w:rPr>
+                <w:rFonts w:hint="eastAsia"/>
+                <w:szCs w:val="21"/>
+              </w:rPr>
+            </w:pPr>
+            <w:r>
+              <w:rPr>
+                <w:rFonts w:hint="eastAsia"/>
+                <w:szCs w:val="21"/>
+              </w:rPr>
+              <w:t>varchar revaddr;</w:t>
+            </w:r>
+          </w:p>
+          <w:p>
+            <w:pPr>
+              <w:ind w:firstLine="360"/>
+              <w:rPr>
+                <w:rFonts w:hint="eastAsia"/>
+                <w:szCs w:val="21"/>
+              </w:rPr>
+            </w:pPr>
+            <w:r>
+              <w:rPr>
+                <w:rFonts w:hint="eastAsia"/>
+                <w:szCs w:val="21"/>
+              </w:rPr>
+              <w:t>varchar macontent;</w:t>
+            </w:r>
+          </w:p>
+          <w:p>
+            <w:pPr>
+              <w:ind w:firstLine="360"/>
+              <w:rPr>
+                <w:rFonts w:hint="eastAsia"/>
+                <w:szCs w:val="21"/>
+              </w:rPr>
+            </w:pPr>
+            <w:r>
+              <w:rPr>
+                <w:rFonts w:hint="eastAsia"/>
+                <w:szCs w:val="21"/>
+              </w:rPr>
+              <w:t>bool status;</w:t>
+            </w:r>
+          </w:p>
+          <w:p>
+            <w:pPr>
+              <w:ind w:firstLine="360"/>
+              <w:rPr>
+                <w:rFonts w:hint="eastAsia"/>
+                <w:szCs w:val="21"/>
+              </w:rPr>
+            </w:pPr>
+            <w:r>
+              <w:rPr>
+                <w:rFonts w:hint="eastAsia"/>
+                <w:szCs w:val="21"/>
+              </w:rPr>
+              <w:t>int orderid;</w:t>
+            </w:r>
+          </w:p>
+          <w:p>
+            <w:pPr>
+              <w:rPr>
+                <w:rFonts w:hint="eastAsia"/>
+                <w:sz w:val="18"/>
+                <w:szCs w:val="18"/>
+              </w:rPr>
+            </w:pPr>
+            <w:r>
+              <w:rPr>
+                <w:rFonts w:hint="eastAsia"/>
+                <w:sz w:val="18"/>
+                <w:szCs w:val="18"/>
+              </w:rPr>
+              <w:t>}</w:t>
+            </w:r>
+          </w:p>
+          <w:p>
+            <w:pPr>
+              <w:rPr>
+                <w:rFonts w:hint="eastAsia"/>
+                <w:sz w:val="18"/>
+                <w:szCs w:val="18"/>
+              </w:rPr>
+            </w:pPr>
+          </w:p>
+        </w:tc>
+      </w:tr>
+    </w:tbl>
+    <w:p>
+      <w:pPr>
+        <w:rPr>
+          <w:rFonts w:hint="eastAsia"/>
+          <w:sz w:val="18"/>
+          <w:szCs w:val="18"/>
+        </w:rPr>
+      </w:pPr>
+    </w:p>
+    <w:p>
+      <w:pPr>
+        <w:rPr>
+          <w:rFonts w:hint="eastAsia"/>
+          <w:sz w:val="18"/>
+          <w:szCs w:val="18"/>
+        </w:rPr>
+      </w:pPr>
+    </w:p>
+    <w:p>
+      <w:pPr>
+        <w:rPr>
+          <w:rFonts w:hint="eastAsia"/>
+          <w:sz w:val="18"/>
+          <w:szCs w:val="18"/>
+        </w:rPr>
+      </w:pPr>
+    </w:p>
+    <w:p>
+      <w:pPr>
+        <w:rPr>
+          <w:rFonts w:hint="eastAsia"/>
+          <w:sz w:val="18"/>
+          <w:szCs w:val="18"/>
+        </w:rPr>
+      </w:pPr>
+    </w:p>
+    <w:p>
+      <w:pPr>
+        <w:rPr>
+          <w:rFonts w:hint="eastAsia"/>
+          <w:sz w:val="18"/>
+          <w:szCs w:val="18"/>
+        </w:rPr>
+      </w:pPr>
+    </w:p>
+    <w:p>
+      <w:pPr>
+        <w:rPr>
+          <w:rFonts w:hint="eastAsia"/>
+          <w:sz w:val="18"/>
+          <w:szCs w:val="18"/>
+        </w:rPr>
+      </w:pPr>
+    </w:p>
+    <w:p>
+      <w:pPr>
+        <w:rPr>
+          <w:rFonts w:hint="eastAsia"/>
+          <w:sz w:val="18"/>
+          <w:szCs w:val="18"/>
+        </w:rPr>
+      </w:pPr>
+    </w:p>
+    <w:p>
+      <w:pPr>
+        <w:rPr>
+          <w:rFonts w:hint="eastAsia"/>
+          <w:sz w:val="18"/>
+          <w:szCs w:val="18"/>
+        </w:rPr>
+      </w:pPr>
+    </w:p>
+    <w:p>
+      <w:pPr>
+        <w:pStyle w:val="1"/>
+        <w:rPr>
+          <w:rFonts w:hint="eastAsia"/>
+        </w:rPr>
+      </w:pPr>
+      <w:r>
+        <w:rPr>
+          <w:rFonts w:hint="eastAsia"/>
+        </w:rPr>
+        <w:lastRenderedPageBreak/>
+        <w:t>流程图：</w:t>
+      </w:r>
+    </w:p>
+    <w:p>
+      <w:pPr>
+        <w:rPr>
+          <w:rFonts w:hint="eastAsia"/>
+          <w:szCs w:val="21"/>
+        </w:rPr>
+      </w:pPr>
+      <w:r>
+        <w:rPr>
+          <w:rFonts w:hint="eastAsia"/>
+          <w:szCs w:val="21"/>
+        </w:rPr>
+        <w:t>用户操作的流程</w:t>
+      </w:r>
+      <w:r>
+        <w:rPr>
+          <w:rFonts w:hint="eastAsia"/>
+          <w:szCs w:val="21"/>
+        </w:rPr>
+        <w:t>：</w:t>
+      </w:r>
+    </w:p>
+    <w:p>
+      <w:pPr>
+        <w:rPr>
+          <w:rFonts w:hint="eastAsia"/>
+          <w:sz w:val="18"/>
+          <w:szCs w:val="18"/>
+        </w:rPr>
+      </w:pPr>
+      <w:r>
+        <w:object w:dxaOrig="6855" w:dyaOrig="13521">
+          <v:shape id="_x0000_i1032" type="#_x0000_t75" style="width:342.5pt;height:676.25pt" o:ole="">
+            <v:imagedata r:id="rId20" o:title=""/>
+          </v:shape>
+          <o:OLEObject Type="Embed" ProgID="Visio.Drawing.11" ShapeID="_x0000_i1032" DrawAspect="Content" ObjectID="_1494000126" r:id="rId21"/>
+        </w:object>
+      </w:r>
+    </w:p>
+    <w:p>
+      <w:pPr>
+        <w:rPr>
+          <w:rFonts w:hint="eastAsia"/>
+          <w:szCs w:val="21"/>
+        </w:rPr>
+      </w:pPr>
+      <w:r>
+        <w:rPr>
+          <w:rFonts w:hint="eastAsia"/>
+          <w:szCs w:val="21"/>
+        </w:rPr>
+        <w:lastRenderedPageBreak/>
+        <w:t>发送信件流程：</w:t>
+      </w:r>
+    </w:p>
+    <w:p>
+      <w:pPr>
+        <w:rPr>
+          <w:rFonts w:hint="eastAsia"/>
+        </w:rPr>
+      </w:pPr>
+      <w:r>
+        <w:object w:dxaOrig="3992" w:dyaOrig="10403">
+          <v:shape id="_x0000_i1031" type="#_x0000_t75" style="width:199.85pt;height:520.15pt" o:ole="">
+            <v:imagedata r:id="rId22" o:title=""/>
+          </v:shape>
+          <o:OLEObject Type="Embed" ProgID="Visio.Drawing.11" ShapeID="_x0000_i1031" DrawAspect="Content" ObjectID="_1494000127" r:id="rId23"/>
+        </w:object>
+      </w:r>
+    </w:p>
+    <w:p>
+      <w:pPr>
+        <w:rPr>
+          <w:rFonts w:hint="eastAsia"/>
+        </w:rPr>
+      </w:pPr>
+    </w:p>
+    <w:p>
+      <w:pPr>
+        <w:rPr>
+          <w:rFonts w:hint="eastAsia"/>
+        </w:rPr>
+      </w:pPr>
+    </w:p>
+    <w:p>
+      <w:pPr>
+        <w:rPr>
+          <w:rFonts w:hint="eastAsia"/>
+        </w:rPr>
+      </w:pPr>
+    </w:p>
+    <w:p>
+      <w:pPr>
+        <w:rPr>
+          <w:rFonts w:hint="eastAsia"/>
+        </w:rPr>
+      </w:pPr>
+    </w:p>
+    <w:p>
+      <w:pPr>
+        <w:rPr>
+          <w:rFonts w:hint="eastAsia"/>
+          <w:szCs w:val="21"/>
+        </w:rPr>
+      </w:pPr>
+    </w:p>
+    <w:p>
+      <w:pPr>
+        <w:pStyle w:val="1"/>
+        <w:rPr>
+          <w:rFonts w:hint="eastAsia"/>
+        </w:rPr>
+      </w:pPr>
+      <w:r>
+        <w:rPr>
+          <w:rFonts w:hint="eastAsia"/>
+        </w:rPr>
+        <w:lastRenderedPageBreak/>
+        <w:t>模块的具体实现：</w:t>
+      </w:r>
+    </w:p>
+    <w:p>
+      <w:pPr>
+        <w:rPr>
+          <w:rFonts w:hint="eastAsia"/>
+          <w:sz w:val="18"/>
+          <w:szCs w:val="18"/>
+        </w:rPr>
+      </w:pPr>
+    </w:p>
+    <w:tbl>
+      <w:tblPr>
+        <w:tblW w:w="8784" w:type="dxa"/>
+        <w:tblBorders>
+          <w:top w:val="single" w:sz="4" w:space="0" w:color="auto"/>
+          <w:left w:val="single" w:sz="4" w:space="0" w:color="auto"/>
+          <w:bottom w:val="single" w:sz="4" w:space="0" w:color="auto"/>
+          <w:right w:val="single" w:sz="4" w:space="0" w:color="auto"/>
+          <w:insideH w:val="single" w:sz="4" w:space="0" w:color="auto"/>
+          <w:insideV w:val="single" w:sz="4" w:space="0" w:color="auto"/>
+        </w:tblBorders>
+        <w:tblLayout w:type="fixed"/>
+        <w:tblLook w:val="04A0" w:firstRow="1" w:lastRow="0" w:firstColumn="1" w:lastColumn="0" w:noHBand="0" w:noVBand="1"/>
+      </w:tblPr>
+      <w:tblGrid>
+        <w:gridCol w:w="1384"/>
+        <w:gridCol w:w="29"/>
+        <w:gridCol w:w="1134"/>
+        <w:gridCol w:w="396"/>
+        <w:gridCol w:w="382"/>
+        <w:gridCol w:w="894"/>
+        <w:gridCol w:w="621"/>
+        <w:gridCol w:w="142"/>
+        <w:gridCol w:w="371"/>
+        <w:gridCol w:w="1215"/>
+        <w:gridCol w:w="71"/>
+        <w:gridCol w:w="415"/>
+        <w:gridCol w:w="1730"/>
+      </w:tblGrid>
+      <w:tr>
+        <w:tc>
+          <w:tcPr>
+            <w:tcW w:w="1384" w:type="dxa"/>
+            <w:shd w:val="clear" w:color="auto" w:fill="auto"/>
+          </w:tcPr>
+          <w:p>
+            <w:pPr>
+              <w:jc w:val="center"/>
+            </w:pPr>
+            <w:r>
+              <w:rPr>
+                <w:rFonts w:hint="eastAsia"/>
+              </w:rPr>
+              <w:t>描述方面</w:t>
+            </w:r>
+          </w:p>
+        </w:tc>
+        <w:tc>
+          <w:tcPr>
+            <w:tcW w:w="7400" w:type="dxa"/>
+            <w:gridSpan w:val="12"/>
+            <w:shd w:val="clear" w:color="auto" w:fill="auto"/>
+          </w:tcPr>
+          <w:p>
+            <w:pPr>
+              <w:jc w:val="center"/>
+            </w:pPr>
+            <w:r>
+              <w:rPr>
+                <w:rFonts w:hint="eastAsia"/>
+              </w:rPr>
+              <w:t>具体描述</w:t>
+            </w:r>
+          </w:p>
+        </w:tc>
+      </w:tr>
+      <w:tr>
+        <w:tc>
+          <w:tcPr>
+            <w:tcW w:w="1384" w:type="dxa"/>
+            <w:shd w:val="clear" w:color="auto" w:fill="auto"/>
+          </w:tcPr>
+          <w:p>
+            <w:pPr>
+              <w:jc w:val="center"/>
+            </w:pPr>
+            <w:r>
+              <w:rPr>
+                <w:rFonts w:hint="eastAsia"/>
+              </w:rPr>
+              <w:t>模块名称</w:t>
+            </w:r>
+          </w:p>
+        </w:tc>
+        <w:tc>
+          <w:tcPr>
+            <w:tcW w:w="7400" w:type="dxa"/>
+            <w:gridSpan w:val="12"/>
+            <w:shd w:val="clear" w:color="auto" w:fill="auto"/>
+          </w:tcPr>
+          <w:p>
+            <w:pPr>
+              <w:pStyle w:val="3"/>
+              <w:ind w:firstLineChars="600" w:firstLine="1265"/>
+            </w:pPr>
+            <w:r>
+              <w:rPr>
+                <w:rFonts w:hint="eastAsia"/>
+              </w:rPr>
+              <w:t>类型的选择</w:t>
+            </w:r>
+          </w:p>
+        </w:tc>
+      </w:tr>
+      <w:tr>
+        <w:tc>
+          <w:tcPr>
+            <w:tcW w:w="1384" w:type="dxa"/>
+            <w:shd w:val="clear" w:color="auto" w:fill="auto"/>
+          </w:tcPr>
+          <w:p>
+            <w:r>
+              <w:rPr>
+                <w:rFonts w:hint="eastAsia"/>
+              </w:rPr>
+              <w:t>功能</w:t>
+            </w:r>
+          </w:p>
+        </w:tc>
+        <w:tc>
+          <w:tcPr>
+            <w:tcW w:w="7400" w:type="dxa"/>
+            <w:gridSpan w:val="12"/>
+            <w:shd w:val="clear" w:color="auto" w:fill="auto"/>
+          </w:tcPr>
+          <w:p>
+            <w:pPr>
+              <w:pStyle w:val="3"/>
+              <w:ind w:left="0"/>
+              <w:rPr>
+                <w:b w:val="0"/>
+                <w:szCs w:val="21"/>
+              </w:rPr>
+            </w:pPr>
+            <w:r>
+              <w:rPr>
+                <w:rFonts w:hint="eastAsia"/>
+                <w:b w:val="0"/>
+                <w:szCs w:val="21"/>
+              </w:rPr>
+              <w:t>选择类型</w:t>
+            </w:r>
+          </w:p>
+        </w:tc>
+      </w:tr>
+      <w:tr>
+        <w:tc>
+          <w:tcPr>
+            <w:tcW w:w="1384" w:type="dxa"/>
+            <w:shd w:val="clear" w:color="auto" w:fill="auto"/>
+          </w:tcPr>
+          <w:p>
+            <w:r>
+              <w:rPr>
+                <w:rFonts w:hint="eastAsia"/>
+              </w:rPr>
+              <w:t>性能</w:t>
+            </w:r>
+          </w:p>
+        </w:tc>
+        <w:tc>
+          <w:tcPr>
+            <w:tcW w:w="7400" w:type="dxa"/>
+            <w:gridSpan w:val="12"/>
+            <w:shd w:val="clear" w:color="auto" w:fill="auto"/>
+          </w:tcPr>
+          <w:p>
+            <w:pPr>
+              <w:numPr>
+                <w:ilvl w:val="0"/>
+                <w:numId w:val="2"/>
+              </w:numPr>
+            </w:pPr>
+            <w:r>
+              <w:rPr>
+                <w:rFonts w:hint="eastAsia"/>
+              </w:rPr>
+              <w:t>时间特性要求：要求等待时间</w:t>
+            </w:r>
+            <w:r>
+              <w:rPr>
+                <w:rFonts w:hint="eastAsia"/>
+              </w:rPr>
+              <w:t>&lt;0.</w:t>
+            </w:r>
+            <w:r>
+              <w:t>5</w:t>
+            </w:r>
+            <w:r>
+              <w:rPr>
+                <w:rFonts w:hint="eastAsia"/>
+              </w:rPr>
+              <w:t>s</w:t>
+            </w:r>
+            <w:r>
+              <w:rPr>
+                <w:rFonts w:hint="eastAsia"/>
+              </w:rPr>
+              <w:t>；</w:t>
+            </w:r>
+          </w:p>
+        </w:tc>
+      </w:tr>
+      <w:tr>
+        <w:trPr>
+          <w:trHeight w:val="214"/>
+        </w:trPr>
+        <w:tc>
+          <w:tcPr>
+            <w:tcW w:w="1384" w:type="dxa"/>
+            <w:vMerge w:val="restart"/>
+            <w:shd w:val="clear" w:color="auto" w:fill="auto"/>
+          </w:tcPr>
+          <w:p>
+            <w:r>
+              <w:rPr>
+                <w:rFonts w:hint="eastAsia"/>
+              </w:rPr>
+              <w:t>输入项目</w:t>
+            </w:r>
+          </w:p>
+        </w:tc>
+        <w:tc>
+          <w:tcPr>
+            <w:tcW w:w="1559" w:type="dxa"/>
+            <w:gridSpan w:val="3"/>
+            <w:shd w:val="clear" w:color="auto" w:fill="auto"/>
+          </w:tcPr>
+          <w:p>
+            <w:pPr>
+              <w:jc w:val="left"/>
+            </w:pPr>
+            <w:r>
+              <w:rPr>
+                <w:rFonts w:hint="eastAsia"/>
+              </w:rPr>
+              <w:t>名称</w:t>
+            </w:r>
+          </w:p>
+        </w:tc>
+        <w:tc>
+          <w:tcPr>
+            <w:tcW w:w="1276" w:type="dxa"/>
+            <w:gridSpan w:val="2"/>
+            <w:shd w:val="clear" w:color="auto" w:fill="auto"/>
+          </w:tcPr>
+          <w:p>
+            <w:pPr>
+              <w:jc w:val="left"/>
+            </w:pPr>
+            <w:r>
+              <w:rPr>
+                <w:rFonts w:hint="eastAsia"/>
+              </w:rPr>
+              <w:t>类型</w:t>
+            </w:r>
+          </w:p>
+        </w:tc>
+        <w:tc>
+          <w:tcPr>
+            <w:tcW w:w="1134" w:type="dxa"/>
+            <w:gridSpan w:val="3"/>
+            <w:vMerge w:val="restart"/>
+            <w:shd w:val="clear" w:color="auto" w:fill="auto"/>
+          </w:tcPr>
+          <w:p>
+            <w:pPr>
+              <w:jc w:val="left"/>
+            </w:pPr>
+          </w:p>
+        </w:tc>
+        <w:tc>
+          <w:tcPr>
+            <w:tcW w:w="1701" w:type="dxa"/>
+            <w:gridSpan w:val="3"/>
+            <w:shd w:val="clear" w:color="auto" w:fill="auto"/>
+          </w:tcPr>
+          <w:p>
+            <w:pPr>
+              <w:jc w:val="left"/>
+            </w:pPr>
+            <w:r>
+              <w:rPr>
+                <w:rFonts w:hint="eastAsia"/>
+              </w:rPr>
+              <w:t>数据来源</w:t>
+            </w:r>
+          </w:p>
+        </w:tc>
+        <w:tc>
+          <w:tcPr>
+            <w:tcW w:w="1730" w:type="dxa"/>
+            <w:shd w:val="clear" w:color="auto" w:fill="auto"/>
+          </w:tcPr>
+          <w:p>
+            <w:pPr>
+              <w:jc w:val="left"/>
+            </w:pPr>
+            <w:r>
+              <w:rPr>
+                <w:rFonts w:hint="eastAsia"/>
+              </w:rPr>
+              <w:t>附注</w:t>
+            </w:r>
+          </w:p>
+        </w:tc>
+      </w:tr>
+      <w:tr>
+        <w:trPr>
+          <w:trHeight w:val="573"/>
+        </w:trPr>
+        <w:tc>
+          <w:tcPr>
+            <w:tcW w:w="1384" w:type="dxa"/>
+            <w:vMerge/>
+            <w:shd w:val="clear" w:color="auto" w:fill="auto"/>
+          </w:tcPr>
+          <w:p/>
+        </w:tc>
+        <w:tc>
+          <w:tcPr>
+            <w:tcW w:w="1559" w:type="dxa"/>
+            <w:gridSpan w:val="3"/>
+            <w:shd w:val="clear" w:color="auto" w:fill="auto"/>
+          </w:tcPr>
+          <w:p>
+            <w:pPr>
+              <w:jc w:val="left"/>
+            </w:pPr>
+            <w:r>
+              <w:rPr>
+                <w:rFonts w:hint="eastAsia"/>
+              </w:rPr>
+              <w:t>matype</w:t>
+            </w:r>
+          </w:p>
+        </w:tc>
+        <w:tc>
+          <w:tcPr>
+            <w:tcW w:w="1276" w:type="dxa"/>
+            <w:gridSpan w:val="2"/>
+            <w:shd w:val="clear" w:color="auto" w:fill="auto"/>
+          </w:tcPr>
+          <w:p>
+            <w:pPr>
+              <w:jc w:val="left"/>
+            </w:pPr>
+            <w:r>
+              <w:rPr>
+                <w:rFonts w:hint="eastAsia"/>
+              </w:rPr>
+              <w:t>int</w:t>
+            </w:r>
+          </w:p>
+        </w:tc>
+        <w:tc>
+          <w:tcPr>
+            <w:tcW w:w="1134" w:type="dxa"/>
+            <w:gridSpan w:val="3"/>
+            <w:vMerge/>
+            <w:shd w:val="clear" w:color="auto" w:fill="auto"/>
+          </w:tcPr>
+          <w:p>
+            <w:pPr>
+              <w:jc w:val="left"/>
+            </w:pPr>
+          </w:p>
+        </w:tc>
+        <w:tc>
+          <w:tcPr>
+            <w:tcW w:w="1701" w:type="dxa"/>
+            <w:gridSpan w:val="3"/>
+            <w:shd w:val="clear" w:color="auto" w:fill="auto"/>
+          </w:tcPr>
+          <w:p>
+            <w:pPr>
+              <w:jc w:val="left"/>
+            </w:pPr>
+            <w:r>
+              <w:rPr>
+                <w:rFonts w:hint="eastAsia"/>
+              </w:rPr>
+              <w:t>用户输入</w:t>
+            </w:r>
+          </w:p>
+        </w:tc>
+        <w:tc>
+          <w:tcPr>
+            <w:tcW w:w="1730" w:type="dxa"/>
+            <w:shd w:val="clear" w:color="auto" w:fill="auto"/>
+          </w:tcPr>
+          <w:p>
+            <w:pPr>
+              <w:jc w:val="left"/>
+            </w:pPr>
+          </w:p>
+        </w:tc>
+      </w:tr>
+      <w:tr>
+        <w:trPr>
+          <w:trHeight w:val="212"/>
+        </w:trPr>
+        <w:tc>
+          <w:tcPr>
+            <w:tcW w:w="1384" w:type="dxa"/>
+            <w:vMerge w:val="restart"/>
+            <w:shd w:val="clear" w:color="auto" w:fill="auto"/>
+          </w:tcPr>
+          <w:p>
+            <w:r>
+              <w:rPr>
+                <w:rFonts w:hint="eastAsia"/>
+              </w:rPr>
+              <w:t>输出项目</w:t>
+            </w:r>
+          </w:p>
+        </w:tc>
+        <w:tc>
+          <w:tcPr>
+            <w:tcW w:w="1941" w:type="dxa"/>
+            <w:gridSpan w:val="4"/>
+            <w:shd w:val="clear" w:color="auto" w:fill="auto"/>
+          </w:tcPr>
+          <w:p>
+            <w:r>
+              <w:rPr>
+                <w:rFonts w:hint="eastAsia"/>
+              </w:rPr>
+              <w:t>输出项</w:t>
+            </w:r>
+          </w:p>
+        </w:tc>
+        <w:tc>
+          <w:tcPr>
+            <w:tcW w:w="1657" w:type="dxa"/>
+            <w:gridSpan w:val="3"/>
+            <w:shd w:val="clear" w:color="auto" w:fill="auto"/>
+          </w:tcPr>
+          <w:p>
+            <w:r>
+              <w:rPr>
+                <w:rFonts w:hint="eastAsia"/>
+              </w:rPr>
+              <w:t>数据类型</w:t>
+            </w:r>
+          </w:p>
+        </w:tc>
+        <w:tc>
+          <w:tcPr>
+            <w:tcW w:w="1657" w:type="dxa"/>
+            <w:gridSpan w:val="3"/>
+            <w:shd w:val="clear" w:color="auto" w:fill="auto"/>
+          </w:tcPr>
+          <w:p>
+            <w:r>
+              <w:rPr>
+                <w:rFonts w:hint="eastAsia"/>
+              </w:rPr>
+              <w:t>输出形式</w:t>
+            </w:r>
+          </w:p>
+        </w:tc>
+        <w:tc>
+          <w:tcPr>
+            <w:tcW w:w="2145" w:type="dxa"/>
+            <w:gridSpan w:val="2"/>
+            <w:shd w:val="clear" w:color="auto" w:fill="auto"/>
+          </w:tcPr>
+          <w:p>
+            <w:r>
+              <w:rPr>
+                <w:rFonts w:hint="eastAsia"/>
+              </w:rPr>
+              <w:t>输出内容</w:t>
+            </w:r>
+          </w:p>
+        </w:tc>
+      </w:tr>
+      <w:tr>
+        <w:trPr>
+          <w:trHeight w:val="954"/>
+        </w:trPr>
+        <w:tc>
+          <w:tcPr>
+            <w:tcW w:w="1384" w:type="dxa"/>
+            <w:vMerge/>
+            <w:shd w:val="clear" w:color="auto" w:fill="auto"/>
+          </w:tcPr>
+          <w:p/>
+        </w:tc>
+        <w:tc>
+          <w:tcPr>
+            <w:tcW w:w="1941" w:type="dxa"/>
+            <w:gridSpan w:val="4"/>
+            <w:shd w:val="clear" w:color="auto" w:fill="auto"/>
+          </w:tcPr>
+          <w:p>
+            <w:r>
+              <w:rPr>
+                <w:rFonts w:hint="eastAsia"/>
+              </w:rPr>
+              <w:t>信件或邮件（无内容）</w:t>
+            </w:r>
+          </w:p>
+        </w:tc>
+        <w:tc>
+          <w:tcPr>
+            <w:tcW w:w="1657" w:type="dxa"/>
+            <w:gridSpan w:val="3"/>
+            <w:shd w:val="clear" w:color="auto" w:fill="auto"/>
+          </w:tcPr>
+          <w:p>
+            <w:r>
+              <w:rPr>
+                <w:rFonts w:hint="eastAsia"/>
+              </w:rPr>
+              <w:t>结构体</w:t>
+            </w:r>
+          </w:p>
+        </w:tc>
+        <w:tc>
+          <w:tcPr>
+            <w:tcW w:w="1657" w:type="dxa"/>
+            <w:gridSpan w:val="3"/>
+            <w:shd w:val="clear" w:color="auto" w:fill="auto"/>
+          </w:tcPr>
+          <w:p>
+            <w:r>
+              <w:t>参数返回</w:t>
+            </w:r>
+          </w:p>
+        </w:tc>
+        <w:tc>
+          <w:tcPr>
+            <w:tcW w:w="2145" w:type="dxa"/>
+            <w:gridSpan w:val="2"/>
+            <w:shd w:val="clear" w:color="auto" w:fill="auto"/>
+          </w:tcPr>
+          <w:p/>
+          <w:p>
+            <w:r>
+              <w:rPr>
+                <w:rFonts w:hint="eastAsia"/>
+              </w:rPr>
+              <w:t>01 02</w:t>
+            </w:r>
+          </w:p>
+        </w:tc>
+      </w:tr>
+      <w:tr>
+        <w:tc>
+          <w:tcPr>
+            <w:tcW w:w="1413" w:type="dxa"/>
+            <w:gridSpan w:val="2"/>
+            <w:vMerge w:val="restart"/>
+            <w:shd w:val="clear" w:color="auto" w:fill="auto"/>
+          </w:tcPr>
+          <w:p>
+            <w:pPr>
+              <w:jc w:val="center"/>
+            </w:pPr>
+            <w:r>
+              <w:rPr>
+                <w:rFonts w:hint="eastAsia"/>
+              </w:rPr>
+              <w:t>参数定义</w:t>
+            </w:r>
+          </w:p>
+        </w:tc>
+        <w:tc>
+          <w:tcPr>
+            <w:tcW w:w="1134" w:type="dxa"/>
+            <w:shd w:val="clear" w:color="auto" w:fill="auto"/>
+          </w:tcPr>
+          <w:p>
+            <w:pPr>
+              <w:jc w:val="center"/>
+            </w:pPr>
+            <w:r>
+              <w:rPr>
+                <w:rFonts w:hint="eastAsia"/>
+              </w:rPr>
+              <w:t>参数</w:t>
+            </w:r>
+          </w:p>
+        </w:tc>
+        <w:tc>
+          <w:tcPr>
+            <w:tcW w:w="2293" w:type="dxa"/>
+            <w:gridSpan w:val="4"/>
+            <w:shd w:val="clear" w:color="auto" w:fill="auto"/>
+          </w:tcPr>
+          <w:p>
+            <w:pPr>
+              <w:jc w:val="center"/>
+            </w:pPr>
+            <w:r>
+              <w:t>类型</w:t>
+            </w:r>
+          </w:p>
+        </w:tc>
+        <w:tc>
+          <w:tcPr>
+            <w:tcW w:w="1728" w:type="dxa"/>
+            <w:gridSpan w:val="3"/>
+            <w:shd w:val="clear" w:color="auto" w:fill="auto"/>
+          </w:tcPr>
+          <w:p>
+            <w:pPr>
+              <w:jc w:val="center"/>
+            </w:pPr>
+            <w:r>
+              <w:t>含义</w:t>
+            </w:r>
+          </w:p>
+        </w:tc>
+        <w:tc>
+          <w:tcPr>
+            <w:tcW w:w="2216" w:type="dxa"/>
+            <w:gridSpan w:val="3"/>
+            <w:shd w:val="clear" w:color="auto" w:fill="auto"/>
+          </w:tcPr>
+          <w:p>
+            <w:pPr>
+              <w:jc w:val="center"/>
+            </w:pPr>
+            <w:r>
+              <w:t>所属</w:t>
+            </w:r>
+          </w:p>
+        </w:tc>
+      </w:tr>
+      <w:tr>
+        <w:tc>
+          <w:tcPr>
+            <w:tcW w:w="1413" w:type="dxa"/>
+            <w:gridSpan w:val="2"/>
+            <w:vMerge/>
+            <w:shd w:val="clear" w:color="auto" w:fill="auto"/>
+          </w:tcPr>
+          <w:p>
+            <w:pPr>
+              <w:jc w:val="center"/>
+            </w:pPr>
+          </w:p>
+        </w:tc>
+        <w:tc>
+          <w:tcPr>
+            <w:tcW w:w="1134" w:type="dxa"/>
+            <w:shd w:val="clear" w:color="auto" w:fill="auto"/>
+          </w:tcPr>
+          <w:p>
+            <w:pPr>
+              <w:jc w:val="center"/>
+            </w:pPr>
+            <w:r>
+              <w:rPr>
+                <w:rFonts w:hint="eastAsia"/>
+              </w:rPr>
+              <w:t>matype</w:t>
+            </w:r>
+          </w:p>
+        </w:tc>
+        <w:tc>
+          <w:tcPr>
+            <w:tcW w:w="2293" w:type="dxa"/>
+            <w:gridSpan w:val="4"/>
+            <w:shd w:val="clear" w:color="auto" w:fill="auto"/>
+          </w:tcPr>
+          <w:p>
+            <w:pPr>
+              <w:jc w:val="center"/>
+            </w:pPr>
+            <w:r>
+              <w:t>Int</w:t>
+            </w:r>
+          </w:p>
+        </w:tc>
+        <w:tc>
+          <w:tcPr>
+            <w:tcW w:w="1728" w:type="dxa"/>
+            <w:gridSpan w:val="3"/>
+            <w:shd w:val="clear" w:color="auto" w:fill="auto"/>
+          </w:tcPr>
+          <w:p>
+            <w:pPr>
+              <w:jc w:val="center"/>
+            </w:pPr>
+            <w:r>
+              <w:rPr>
+                <w:rFonts w:hint="eastAsia"/>
+              </w:rPr>
+              <w:t>类型</w:t>
+            </w:r>
+          </w:p>
+        </w:tc>
+        <w:tc>
+          <w:tcPr>
+            <w:tcW w:w="2216" w:type="dxa"/>
+            <w:gridSpan w:val="3"/>
+            <w:shd w:val="clear" w:color="auto" w:fill="auto"/>
+          </w:tcPr>
+          <w:p>
+            <w:pPr>
+              <w:jc w:val="center"/>
+            </w:pPr>
+            <w:r>
+              <w:t>Tran</w:t>
+            </w:r>
+            <w:r>
+              <w:rPr>
+                <w:rFonts w:hint="eastAsia"/>
+              </w:rPr>
+              <w:t>Choice</w:t>
+            </w:r>
+            <w:r>
+              <w:t>UI</w:t>
+            </w:r>
+          </w:p>
+        </w:tc>
+      </w:tr>
+      <w:tr>
+        <w:tc>
+          <w:tcPr>
+            <w:tcW w:w="1413" w:type="dxa"/>
+            <w:gridSpan w:val="2"/>
+            <w:shd w:val="clear" w:color="auto" w:fill="auto"/>
+          </w:tcPr>
+          <w:p>
+            <w:r>
+              <w:rPr>
+                <w:rFonts w:hint="eastAsia"/>
+              </w:rPr>
+              <w:t>方法</w:t>
+            </w:r>
+          </w:p>
+        </w:tc>
+        <w:tc>
+          <w:tcPr>
+            <w:tcW w:w="7371" w:type="dxa"/>
+            <w:gridSpan w:val="11"/>
+            <w:shd w:val="clear" w:color="auto" w:fill="auto"/>
+          </w:tcPr>
+          <w:p>
+            <w:r>
+              <w:t>Open</w:t>
+            </w:r>
+            <w:r>
+              <w:rPr>
+                <w:rFonts w:hint="eastAsia"/>
+              </w:rPr>
+              <w:t>InputUi</w:t>
+            </w:r>
+            <w:r>
+              <w:t>(int</w:t>
+            </w:r>
+            <w:r>
+              <w:rPr>
+                <w:rFonts w:hint="eastAsia"/>
+              </w:rPr>
+              <w:t xml:space="preserve"> matype</w:t>
+            </w:r>
+            <w:r>
+              <w:t>)</w:t>
+            </w:r>
+          </w:p>
+          <w:p>
+            <w:r>
+              <w:t>{</w:t>
+            </w:r>
+          </w:p>
+          <w:p>
+            <w:pPr>
+              <w:ind w:firstLine="420"/>
+            </w:pPr>
+            <w:r>
+              <w:t>如果</w:t>
+            </w:r>
+            <w:r>
+              <w:rPr>
+                <w:rFonts w:hint="eastAsia"/>
+              </w:rPr>
+              <w:t>matype</w:t>
+            </w:r>
+            <w:r>
+              <w:t>==0</w:t>
+            </w:r>
+          </w:p>
+          <w:p>
+            <w:pPr>
+              <w:ind w:firstLineChars="400" w:firstLine="840"/>
+            </w:pPr>
+            <w:r>
+              <w:t>打开</w:t>
+            </w:r>
+            <w:r>
+              <w:rPr>
+                <w:rFonts w:hint="eastAsia"/>
+              </w:rPr>
+              <w:t>Letter</w:t>
+            </w:r>
+            <w:r>
+              <w:t>Ui</w:t>
+            </w:r>
+            <w:r>
+              <w:t>界面</w:t>
+            </w:r>
+          </w:p>
+          <w:p>
+            <w:pPr>
+              <w:ind w:firstLine="420"/>
+            </w:pPr>
+            <w:r>
+              <w:rPr>
+                <w:rFonts w:hint="eastAsia"/>
+              </w:rPr>
+              <w:t>如果</w:t>
+            </w:r>
+            <w:r>
+              <w:rPr>
+                <w:rFonts w:hint="eastAsia"/>
+              </w:rPr>
+              <w:t xml:space="preserve"> matype==1</w:t>
+            </w:r>
+          </w:p>
+          <w:p>
+            <w:pPr>
+              <w:ind w:firstLineChars="400" w:firstLine="840"/>
+            </w:pPr>
+            <w:r>
+              <w:t>打开</w:t>
+            </w:r>
+            <w:r>
+              <w:rPr>
+                <w:rFonts w:hint="eastAsia"/>
+              </w:rPr>
+              <w:t>EmailUi</w:t>
+            </w:r>
+            <w:r>
+              <w:t>界面</w:t>
+            </w:r>
+          </w:p>
+          <w:p>
+            <w:r>
+              <w:t>}</w:t>
+            </w:r>
+          </w:p>
+        </w:tc>
+      </w:tr>
+      <w:tr>
+        <w:tc>
+          <w:tcPr>
+            <w:tcW w:w="2547" w:type="dxa"/>
+            <w:gridSpan w:val="3"/>
+            <w:shd w:val="clear" w:color="auto" w:fill="auto"/>
+          </w:tcPr>
+          <w:p>
+            <w:r>
+              <w:rPr>
+                <w:rFonts w:hint="eastAsia"/>
+              </w:rPr>
+              <w:lastRenderedPageBreak/>
+              <w:t>算法</w:t>
+            </w:r>
+          </w:p>
+        </w:tc>
+        <w:tc>
+          <w:tcPr>
+            <w:tcW w:w="6237" w:type="dxa"/>
+            <w:gridSpan w:val="10"/>
+            <w:shd w:val="clear" w:color="auto" w:fill="auto"/>
+          </w:tcPr>
+          <w:p>
+            <w:r>
+              <w:object w:dxaOrig="5964" w:dyaOrig="8702">
+                <v:shape id="_x0000_i1033" type="#_x0000_t75" style="width:298.1pt;height:435.35pt" o:ole="">
+                  <v:imagedata r:id="rId24" o:title=""/>
+                </v:shape>
+                <o:OLEObject Type="Embed" ProgID="Visio.Drawing.11" ShapeID="_x0000_i1033" DrawAspect="Content" ObjectID="_1494000128" r:id="rId25"/>
+              </w:object>
+            </w:r>
+          </w:p>
+        </w:tc>
+      </w:tr>
+      <w:tr>
+        <w:tc>
+          <w:tcPr>
+            <w:tcW w:w="2547" w:type="dxa"/>
+            <w:gridSpan w:val="3"/>
+            <w:shd w:val="clear" w:color="auto" w:fill="auto"/>
+          </w:tcPr>
+          <w:p>
+            <w:r>
+              <w:rPr>
+                <w:rFonts w:hint="eastAsia"/>
+              </w:rPr>
+              <w:t>接口</w:t>
+            </w:r>
+          </w:p>
+        </w:tc>
+        <w:tc>
+          <w:tcPr>
+            <w:tcW w:w="6237" w:type="dxa"/>
+            <w:gridSpan w:val="10"/>
+            <w:shd w:val="clear" w:color="auto" w:fill="auto"/>
+          </w:tcPr>
+          <w:p>
+            <w:r>
+              <w:rPr>
+                <w:rFonts w:hint="eastAsia"/>
+              </w:rPr>
+              <w:t>该模块调用其下属功能模块完成相应任务。</w:t>
+            </w:r>
+          </w:p>
+        </w:tc>
+      </w:tr>
+      <w:tr>
+        <w:tc>
+          <w:tcPr>
+            <w:tcW w:w="2547" w:type="dxa"/>
+            <w:gridSpan w:val="3"/>
+            <w:shd w:val="clear" w:color="auto" w:fill="auto"/>
+          </w:tcPr>
+          <w:p>
+            <w:r>
+              <w:rPr>
+                <w:rFonts w:hint="eastAsia"/>
+              </w:rPr>
+              <w:t>存储分配</w:t>
+            </w:r>
+          </w:p>
+        </w:tc>
+        <w:tc>
+          <w:tcPr>
+            <w:tcW w:w="6237" w:type="dxa"/>
+            <w:gridSpan w:val="10"/>
+            <w:shd w:val="clear" w:color="auto" w:fill="auto"/>
+          </w:tcPr>
+          <w:p>
+            <w:r>
+              <w:rPr>
+                <w:rFonts w:hint="eastAsia"/>
+              </w:rPr>
+              <w:t>无</w:t>
+            </w:r>
+          </w:p>
+        </w:tc>
+      </w:tr>
+      <w:tr>
+        <w:tc>
+          <w:tcPr>
+            <w:tcW w:w="2547" w:type="dxa"/>
+            <w:gridSpan w:val="3"/>
+            <w:shd w:val="clear" w:color="auto" w:fill="auto"/>
+          </w:tcPr>
+          <w:p>
+            <w:r>
+              <w:rPr>
+                <w:rFonts w:hint="eastAsia"/>
+              </w:rPr>
+              <w:t>测试要点</w:t>
+            </w:r>
+          </w:p>
+        </w:tc>
+        <w:tc>
+          <w:tcPr>
+            <w:tcW w:w="6237" w:type="dxa"/>
+            <w:gridSpan w:val="10"/>
+            <w:shd w:val="clear" w:color="auto" w:fill="auto"/>
+          </w:tcPr>
+          <w:p>
+            <w:r>
+              <w:t>测试主要包括以下内容</w:t>
+            </w:r>
+            <w:r>
+              <w:rPr>
+                <w:rFonts w:hint="eastAsia"/>
+              </w:rPr>
+              <w:t>：</w:t>
+            </w:r>
+          </w:p>
+          <w:p>
+            <w:pPr>
+              <w:ind w:left="360"/>
+            </w:pPr>
+            <w:bookmarkStart w:id="0" w:name="_GoBack"/>
+            <w:bookmarkEnd w:id="0"/>
+          </w:p>
+        </w:tc>
+      </w:tr>
+    </w:tbl>
+    <w:p>
+      <w:pPr>
+        <w:rPr>
+          <w:rFonts w:hint="eastAsia"/>
+          <w:sz w:val="18"/>
+          <w:szCs w:val="18"/>
+        </w:rPr>
+      </w:pPr>
+    </w:p>
+    <w:p>
+      <w:pPr>
+        <w:rPr>
+          <w:sz w:val="18"/>
+          <w:szCs w:val="18"/>
         </w:rPr>
       </w:pPr>
     </w:p>
@@ -58,7 +2264,6 @@
     <w:p>
       <w:pPr>
         <w:rPr>
-          <w:rFonts w:hint="eastAsia"/>
           <w:szCs w:val="21"/>
         </w:rPr>
       </w:pPr>
@@ -66,7 +2271,6 @@
     <w:p>
       <w:pPr>
         <w:rPr>
-          <w:rFonts w:hint="eastAsia"/>
           <w:szCs w:val="21"/>
         </w:rPr>
       </w:pPr>
@@ -74,7 +2278,6 @@
     <w:p>
       <w:pPr>
         <w:rPr>
-          <w:rFonts w:hint="eastAsia"/>
           <w:szCs w:val="21"/>
         </w:rPr>
       </w:pPr>
@@ -244,7 +2447,6 @@
             <w:pPr>
               <w:jc w:val="center"/>
               <w:rPr>
-                <w:rFonts w:hint="eastAsia"/>
                 <w:szCs w:val="21"/>
               </w:rPr>
             </w:pPr>
@@ -367,7 +2569,6 @@
             <w:pPr>
               <w:jc w:val="center"/>
               <w:rPr>
-                <w:rFonts w:hint="eastAsia"/>
                 <w:szCs w:val="21"/>
               </w:rPr>
             </w:pPr>
@@ -390,15 +2591,15 @@
             <w:pPr>
               <w:jc w:val="center"/>
               <w:rPr>
-                <w:rFonts w:hint="eastAsia"/>
-                <w:szCs w:val="21"/>
-              </w:rPr>
-            </w:pPr>
-            <w:r>
-              <w:rPr>
-                <w:rFonts w:hint="eastAsia"/>
-                <w:szCs w:val="21"/>
-              </w:rPr>
+                <w:szCs w:val="21"/>
+              </w:rPr>
+            </w:pPr>
+            <w:r>
+              <w:rPr>
+                <w:rFonts w:hint="eastAsia"/>
+                <w:szCs w:val="21"/>
+              </w:rPr>
+              <w:lastRenderedPageBreak/>
               <w:t>matype</w:t>
             </w:r>
           </w:p>
@@ -411,16 +2612,15 @@
             <w:pPr>
               <w:jc w:val="center"/>
               <w:rPr>
-                <w:rFonts w:hint="eastAsia"/>
-                <w:szCs w:val="21"/>
-              </w:rPr>
-            </w:pPr>
-            <w:r>
-              <w:rPr>
-                <w:rFonts w:hint="eastAsia"/>
-                <w:szCs w:val="21"/>
-              </w:rPr>
-              <w:t>varchar</w:t>
+                <w:szCs w:val="21"/>
+              </w:rPr>
+            </w:pPr>
+            <w:r>
+              <w:rPr>
+                <w:rFonts w:hint="eastAsia"/>
+                <w:szCs w:val="21"/>
+              </w:rPr>
+              <w:t>int</w:t>
             </w:r>
           </w:p>
         </w:tc>
@@ -432,7 +2632,6 @@
             <w:pPr>
               <w:jc w:val="center"/>
               <w:rPr>
-                <w:rFonts w:hint="eastAsia"/>
                 <w:szCs w:val="21"/>
               </w:rPr>
             </w:pPr>
@@ -453,16 +2652,15 @@
             <w:pPr>
               <w:jc w:val="center"/>
               <w:rPr>
-                <w:rFonts w:hint="eastAsia"/>
-                <w:szCs w:val="21"/>
-              </w:rPr>
-            </w:pPr>
-            <w:r>
-              <w:rPr>
-                <w:rFonts w:hint="eastAsia"/>
-                <w:szCs w:val="21"/>
-              </w:rPr>
-              <w:t>15</w:t>
+                <w:szCs w:val="21"/>
+              </w:rPr>
+            </w:pPr>
+            <w:r>
+              <w:rPr>
+                <w:rFonts w:hint="eastAsia"/>
+                <w:szCs w:val="21"/>
+              </w:rPr>
+              <w:t>2</w:t>
             </w:r>
           </w:p>
         </w:tc>
@@ -474,7 +2672,6 @@
             <w:pPr>
               <w:jc w:val="center"/>
               <w:rPr>
-                <w:rFonts w:hint="eastAsia"/>
                 <w:szCs w:val="21"/>
               </w:rPr>
             </w:pPr>
@@ -495,7 +2692,6 @@
             <w:pPr>
               <w:jc w:val="center"/>
               <w:rPr>
-                <w:rFonts w:hint="eastAsia"/>
                 <w:szCs w:val="21"/>
               </w:rPr>
             </w:pPr>
@@ -617,7 +2813,6 @@
             <w:pPr>
               <w:jc w:val="center"/>
               <w:rPr>
-                <w:rFonts w:hint="eastAsia"/>
                 <w:szCs w:val="21"/>
               </w:rPr>
             </w:pPr>
@@ -633,7 +2828,6 @@
             <w:pPr>
               <w:jc w:val="center"/>
               <w:rPr>
-                <w:rFonts w:hint="eastAsia"/>
                 <w:szCs w:val="21"/>
               </w:rPr>
             </w:pPr>
@@ -654,7 +2848,6 @@
             <w:pPr>
               <w:jc w:val="center"/>
               <w:rPr>
-                <w:rFonts w:hint="eastAsia"/>
                 <w:szCs w:val="21"/>
               </w:rPr>
             </w:pPr>
@@ -675,7 +2868,6 @@
             <w:pPr>
               <w:jc w:val="center"/>
               <w:rPr>
-                <w:rFonts w:hint="eastAsia"/>
                 <w:szCs w:val="21"/>
               </w:rPr>
             </w:pPr>
@@ -696,7 +2888,6 @@
             <w:pPr>
               <w:jc w:val="center"/>
               <w:rPr>
-                <w:rFonts w:hint="eastAsia"/>
                 <w:szCs w:val="21"/>
               </w:rPr>
             </w:pPr>
@@ -718,7 +2909,6 @@
               <w:ind w:left="420" w:hanging="420"/>
               <w:jc w:val="center"/>
               <w:rPr>
-                <w:rFonts w:hint="eastAsia"/>
                 <w:szCs w:val="21"/>
               </w:rPr>
             </w:pPr>
@@ -746,7 +2936,6 @@
             <w:pPr>
               <w:jc w:val="center"/>
               <w:rPr>
-                <w:rFonts w:hint="eastAsia"/>
                 <w:szCs w:val="21"/>
               </w:rPr>
             </w:pPr>
@@ -875,7 +3064,6 @@
             <w:pPr>
               <w:jc w:val="center"/>
               <w:rPr>
-                <w:rFonts w:hint="eastAsia"/>
                 <w:szCs w:val="21"/>
               </w:rPr>
             </w:pPr>
@@ -997,7 +3185,6 @@
             <w:pPr>
               <w:jc w:val="center"/>
               <w:rPr>
-                <w:rFonts w:hint="eastAsia"/>
                 <w:szCs w:val="21"/>
               </w:rPr>
             </w:pPr>
@@ -1041,7 +3228,7 @@
                 <w:rFonts w:hint="eastAsia"/>
                 <w:szCs w:val="21"/>
               </w:rPr>
-              <w:t>double</w:t>
+              <w:t>varchar</w:t>
             </w:r>
           </w:p>
         </w:tc>
@@ -1113,7 +3300,6 @@
             <w:pPr>
               <w:jc w:val="center"/>
               <w:rPr>
-                <w:rFonts w:hint="eastAsia"/>
                 <w:szCs w:val="21"/>
               </w:rPr>
             </w:pPr>
@@ -1138,7 +3324,7 @@
                 <w:rFonts w:hint="eastAsia"/>
                 <w:szCs w:val="21"/>
               </w:rPr>
-              <w:t>macontent</w:t>
+              <w:t>mailcode</w:t>
             </w:r>
           </w:p>
         </w:tc>
@@ -1150,15 +3336,16 @@
             <w:pPr>
               <w:jc w:val="center"/>
               <w:rPr>
-                <w:szCs w:val="21"/>
-              </w:rPr>
-            </w:pPr>
-            <w:r>
-              <w:rPr>
-                <w:rFonts w:hint="eastAsia"/>
-                <w:szCs w:val="21"/>
-              </w:rPr>
-              <w:t>varchar</w:t>
+                <w:rFonts w:hint="eastAsia"/>
+                <w:szCs w:val="21"/>
+              </w:rPr>
+            </w:pPr>
+            <w:r>
+              <w:rPr>
+                <w:rFonts w:hint="eastAsia"/>
+                <w:szCs w:val="21"/>
+              </w:rPr>
+              <w:t>int</w:t>
             </w:r>
           </w:p>
         </w:tc>
@@ -1170,15 +3357,16 @@
             <w:pPr>
               <w:jc w:val="center"/>
               <w:rPr>
-                <w:szCs w:val="21"/>
-              </w:rPr>
-            </w:pPr>
-            <w:r>
-              <w:rPr>
-                <w:rFonts w:hint="eastAsia"/>
-                <w:szCs w:val="21"/>
-              </w:rPr>
-              <w:t>否</w:t>
+                <w:rFonts w:hint="eastAsia"/>
+                <w:szCs w:val="21"/>
+              </w:rPr>
+            </w:pPr>
+            <w:r>
+              <w:rPr>
+                <w:rFonts w:hint="eastAsia"/>
+                <w:szCs w:val="21"/>
+              </w:rPr>
+              <w:t>是</w:t>
             </w:r>
           </w:p>
         </w:tc>
@@ -1190,6 +3378,7 @@
             <w:pPr>
               <w:jc w:val="center"/>
               <w:rPr>
+                <w:rFonts w:hint="eastAsia"/>
                 <w:szCs w:val="21"/>
               </w:rPr>
             </w:pPr>
@@ -1210,15 +3399,16 @@
             <w:pPr>
               <w:jc w:val="center"/>
               <w:rPr>
-                <w:szCs w:val="21"/>
-              </w:rPr>
-            </w:pPr>
-            <w:r>
-              <w:rPr>
-                <w:rFonts w:hint="eastAsia"/>
-                <w:szCs w:val="21"/>
-              </w:rPr>
-              <w:t>内容</w:t>
+                <w:rFonts w:hint="eastAsia"/>
+                <w:szCs w:val="21"/>
+              </w:rPr>
+            </w:pPr>
+            <w:r>
+              <w:rPr>
+                <w:rFonts w:hint="eastAsia"/>
+                <w:szCs w:val="21"/>
+              </w:rPr>
+              <w:t>信件邮编</w:t>
             </w:r>
           </w:p>
         </w:tc>
@@ -1230,7 +3420,6 @@
             <w:pPr>
               <w:jc w:val="center"/>
               <w:rPr>
-                <w:rFonts w:hint="eastAsia"/>
                 <w:szCs w:val="21"/>
               </w:rPr>
             </w:pPr>
@@ -1246,16 +3435,15 @@
             <w:pPr>
               <w:jc w:val="center"/>
               <w:rPr>
-                <w:rFonts w:hint="eastAsia"/>
-                <w:szCs w:val="21"/>
-              </w:rPr>
-            </w:pPr>
-            <w:r>
-              <w:rPr>
-                <w:rFonts w:hint="eastAsia"/>
-                <w:szCs w:val="21"/>
-              </w:rPr>
-              <w:t>status</w:t>
+                <w:szCs w:val="21"/>
+              </w:rPr>
+            </w:pPr>
+            <w:r>
+              <w:rPr>
+                <w:rFonts w:hint="eastAsia"/>
+                <w:szCs w:val="21"/>
+              </w:rPr>
+              <w:t>macontent</w:t>
             </w:r>
           </w:p>
         </w:tc>
@@ -1267,16 +3455,15 @@
             <w:pPr>
               <w:jc w:val="center"/>
               <w:rPr>
-                <w:rFonts w:hint="eastAsia"/>
-                <w:szCs w:val="21"/>
-              </w:rPr>
-            </w:pPr>
-            <w:r>
-              <w:rPr>
-                <w:rFonts w:hint="eastAsia"/>
-                <w:szCs w:val="21"/>
-              </w:rPr>
-              <w:t>bool</w:t>
+                <w:szCs w:val="21"/>
+              </w:rPr>
+            </w:pPr>
+            <w:r>
+              <w:rPr>
+                <w:rFonts w:hint="eastAsia"/>
+                <w:szCs w:val="21"/>
+              </w:rPr>
+              <w:t>varchar</w:t>
             </w:r>
           </w:p>
         </w:tc>
@@ -1288,7 +3475,6 @@
             <w:pPr>
               <w:jc w:val="center"/>
               <w:rPr>
-                <w:rFonts w:hint="eastAsia"/>
                 <w:szCs w:val="21"/>
               </w:rPr>
             </w:pPr>
@@ -1309,7 +3495,6 @@
             <w:pPr>
               <w:jc w:val="center"/>
               <w:rPr>
-                <w:rFonts w:hint="eastAsia"/>
                 <w:szCs w:val="21"/>
               </w:rPr>
             </w:pPr>
@@ -1330,16 +3515,15 @@
             <w:pPr>
               <w:jc w:val="center"/>
               <w:rPr>
-                <w:rFonts w:hint="eastAsia"/>
-                <w:szCs w:val="21"/>
-              </w:rPr>
-            </w:pPr>
-            <w:r>
-              <w:rPr>
-                <w:rFonts w:hint="eastAsia"/>
-                <w:szCs w:val="21"/>
-              </w:rPr>
-              <w:t>投递状态</w:t>
+                <w:szCs w:val="21"/>
+              </w:rPr>
+            </w:pPr>
+            <w:r>
+              <w:rPr>
+                <w:rFonts w:hint="eastAsia"/>
+                <w:szCs w:val="21"/>
+              </w:rPr>
+              <w:t>内容</w:t>
             </w:r>
           </w:p>
         </w:tc>
@@ -1351,7 +3535,6 @@
             <w:pPr>
               <w:jc w:val="center"/>
               <w:rPr>
-                <w:rFonts w:hint="eastAsia"/>
                 <w:szCs w:val="21"/>
               </w:rPr>
             </w:pPr>
@@ -1367,7 +3550,121 @@
             <w:pPr>
               <w:jc w:val="center"/>
               <w:rPr>
-                <w:rFonts w:hint="eastAsia"/>
+                <w:szCs w:val="21"/>
+              </w:rPr>
+            </w:pPr>
+            <w:r>
+              <w:rPr>
+                <w:rFonts w:hint="eastAsia"/>
+                <w:szCs w:val="21"/>
+              </w:rPr>
+              <w:t>status</w:t>
+            </w:r>
+          </w:p>
+        </w:tc>
+        <w:tc>
+          <w:tcPr>
+            <w:tcW w:w="1538" w:type="dxa"/>
+          </w:tcPr>
+          <w:p>
+            <w:pPr>
+              <w:jc w:val="center"/>
+              <w:rPr>
+                <w:szCs w:val="21"/>
+              </w:rPr>
+            </w:pPr>
+            <w:r>
+              <w:rPr>
+                <w:rFonts w:hint="eastAsia"/>
+                <w:szCs w:val="21"/>
+              </w:rPr>
+              <w:t>bool</w:t>
+            </w:r>
+          </w:p>
+        </w:tc>
+        <w:tc>
+          <w:tcPr>
+            <w:tcW w:w="1347" w:type="dxa"/>
+          </w:tcPr>
+          <w:p>
+            <w:pPr>
+              <w:jc w:val="center"/>
+              <w:rPr>
+                <w:szCs w:val="21"/>
+              </w:rPr>
+            </w:pPr>
+            <w:r>
+              <w:rPr>
+                <w:rFonts w:hint="eastAsia"/>
+                <w:szCs w:val="21"/>
+              </w:rPr>
+              <w:t>否</w:t>
+            </w:r>
+          </w:p>
+        </w:tc>
+        <w:tc>
+          <w:tcPr>
+            <w:tcW w:w="1303" w:type="dxa"/>
+          </w:tcPr>
+          <w:p>
+            <w:pPr>
+              <w:jc w:val="center"/>
+              <w:rPr>
+                <w:szCs w:val="21"/>
+              </w:rPr>
+            </w:pPr>
+            <w:r>
+              <w:rPr>
+                <w:rFonts w:hint="eastAsia"/>
+                <w:szCs w:val="21"/>
+              </w:rPr>
+              <w:t>15</w:t>
+            </w:r>
+          </w:p>
+        </w:tc>
+        <w:tc>
+          <w:tcPr>
+            <w:tcW w:w="1394" w:type="dxa"/>
+          </w:tcPr>
+          <w:p>
+            <w:pPr>
+              <w:jc w:val="center"/>
+              <w:rPr>
+                <w:szCs w:val="21"/>
+              </w:rPr>
+            </w:pPr>
+            <w:r>
+              <w:rPr>
+                <w:rFonts w:hint="eastAsia"/>
+                <w:szCs w:val="21"/>
+              </w:rPr>
+              <w:t>投递状态</w:t>
+            </w:r>
+          </w:p>
+        </w:tc>
+        <w:tc>
+          <w:tcPr>
+            <w:tcW w:w="1301" w:type="dxa"/>
+          </w:tcPr>
+          <w:p>
+            <w:pPr>
+              <w:jc w:val="center"/>
+              <w:rPr>
+                <w:szCs w:val="21"/>
+              </w:rPr>
+            </w:pPr>
+          </w:p>
+        </w:tc>
+      </w:tr>
+      <w:tr>
+        <w:tc>
+          <w:tcPr>
+            <w:tcW w:w="1639" w:type="dxa"/>
+          </w:tcPr>
+          <w:p>
+            <w:pPr>
+              <w:jc w:val="center"/>
+              <w:rPr>
                 <w:szCs w:val="21"/>
               </w:rPr>
             </w:pPr>
@@ -1388,7 +3685,6 @@
             <w:pPr>
               <w:jc w:val="center"/>
               <w:rPr>
-                <w:rFonts w:hint="eastAsia"/>
                 <w:szCs w:val="21"/>
               </w:rPr>
             </w:pPr>
@@ -1409,7 +3705,6 @@
             <w:pPr>
               <w:jc w:val="center"/>
               <w:rPr>
-                <w:rFonts w:hint="eastAsia"/>
                 <w:szCs w:val="21"/>
               </w:rPr>
             </w:pPr>
@@ -1430,7 +3725,6 @@
             <w:pPr>
               <w:jc w:val="center"/>
               <w:rPr>
-                <w:rFonts w:hint="eastAsia"/>
                 <w:szCs w:val="21"/>
               </w:rPr>
             </w:pPr>
@@ -1451,7 +3745,6 @@
             <w:pPr>
               <w:jc w:val="center"/>
               <w:rPr>
-                <w:rFonts w:hint="eastAsia"/>
                 <w:szCs w:val="21"/>
               </w:rPr>
             </w:pPr>
@@ -1472,7 +3765,6 @@
             <w:pPr>
               <w:jc w:val="center"/>
               <w:rPr>
-                <w:rFonts w:hint="eastAsia"/>
                 <w:szCs w:val="21"/>
               </w:rPr>
             </w:pPr>
@@ -1490,7 +3782,6 @@
     <w:p>
       <w:pPr>
         <w:rPr>
-          <w:rFonts w:hint="eastAsia"/>
           <w:szCs w:val="21"/>
         </w:rPr>
       </w:pPr>
@@ -1498,7 +3789,6 @@
     <w:p>
       <w:pPr>
         <w:rPr>
-          <w:rFonts w:hint="eastAsia"/>
           <w:szCs w:val="21"/>
         </w:rPr>
       </w:pPr>
@@ -1506,7 +3796,6 @@
     <w:p>
       <w:pPr>
         <w:rPr>
-          <w:rFonts w:hint="eastAsia"/>
           <w:szCs w:val="21"/>
         </w:rPr>
       </w:pPr>
@@ -1535,7 +3824,6 @@
     <w:p>
       <w:pPr>
         <w:rPr>
-          <w:rFonts w:hint="eastAsia"/>
           <w:szCs w:val="21"/>
         </w:rPr>
       </w:pPr>
@@ -1663,7 +3951,6 @@
             <w:pPr>
               <w:jc w:val="center"/>
               <w:rPr>
-                <w:rFonts w:hint="eastAsia"/>
                 <w:szCs w:val="21"/>
               </w:rPr>
             </w:pPr>
@@ -1694,14 +3981,7 @@
                 <w:rFonts w:hint="eastAsia"/>
                 <w:szCs w:val="21"/>
               </w:rPr>
-              <w:t>usr</w:t>
-            </w:r>
-            <w:r>
-              <w:rPr>
-                <w:rFonts w:hint="eastAsia"/>
-                <w:szCs w:val="21"/>
-              </w:rPr>
-              <w:t>id</w:t>
+              <w:t>usrid</w:t>
             </w:r>
           </w:p>
         </w:tc>
@@ -1800,7 +4080,6 @@
             <w:pPr>
               <w:jc w:val="center"/>
               <w:rPr>
-                <w:rFonts w:hint="eastAsia"/>
                 <w:szCs w:val="21"/>
               </w:rPr>
             </w:pPr>
@@ -1823,7 +4102,6 @@
             <w:pPr>
               <w:jc w:val="center"/>
               <w:rPr>
-                <w:rFonts w:hint="eastAsia"/>
                 <w:szCs w:val="21"/>
               </w:rPr>
             </w:pPr>
@@ -1844,7 +4122,6 @@
             <w:pPr>
               <w:jc w:val="center"/>
               <w:rPr>
-                <w:rFonts w:hint="eastAsia"/>
                 <w:szCs w:val="21"/>
               </w:rPr>
             </w:pPr>
@@ -1865,7 +4142,6 @@
             <w:pPr>
               <w:jc w:val="center"/>
               <w:rPr>
-                <w:rFonts w:hint="eastAsia"/>
                 <w:szCs w:val="21"/>
               </w:rPr>
             </w:pPr>
@@ -1886,7 +4162,6 @@
             <w:pPr>
               <w:jc w:val="center"/>
               <w:rPr>
-                <w:rFonts w:hint="eastAsia"/>
                 <w:szCs w:val="21"/>
               </w:rPr>
             </w:pPr>
@@ -1907,7 +4182,6 @@
             <w:pPr>
               <w:jc w:val="center"/>
               <w:rPr>
-                <w:rFonts w:hint="eastAsia"/>
                 <w:szCs w:val="21"/>
               </w:rPr>
             </w:pPr>
@@ -1928,7 +4202,6 @@
             <w:pPr>
               <w:jc w:val="center"/>
               <w:rPr>
-                <w:rFonts w:hint="eastAsia"/>
                 <w:szCs w:val="21"/>
               </w:rPr>
             </w:pPr>
@@ -2050,7 +4323,6 @@
             <w:pPr>
               <w:jc w:val="center"/>
               <w:rPr>
-                <w:rFonts w:hint="eastAsia"/>
                 <w:szCs w:val="21"/>
               </w:rPr>
             </w:pPr>
@@ -2171,7 +4443,6 @@
             <w:pPr>
               <w:jc w:val="center"/>
               <w:rPr>
-                <w:rFonts w:hint="eastAsia"/>
                 <w:szCs w:val="21"/>
               </w:rPr>
             </w:pPr>
@@ -2293,7 +4564,6 @@
             <w:pPr>
               <w:jc w:val="center"/>
               <w:rPr>
-                <w:rFonts w:hint="eastAsia"/>
                 <w:szCs w:val="21"/>
               </w:rPr>
             </w:pPr>
@@ -2409,7 +4679,6 @@
             <w:pPr>
               <w:jc w:val="center"/>
               <w:rPr>
-                <w:rFonts w:hint="eastAsia"/>
                 <w:szCs w:val="21"/>
               </w:rPr>
             </w:pPr>
@@ -2425,7 +4694,6 @@
             <w:pPr>
               <w:jc w:val="center"/>
               <w:rPr>
-                <w:rFonts w:hint="eastAsia"/>
                 <w:szCs w:val="21"/>
               </w:rPr>
             </w:pPr>
@@ -2526,7 +4794,6 @@
             <w:pPr>
               <w:jc w:val="center"/>
               <w:rPr>
-                <w:rFonts w:hint="eastAsia"/>
                 <w:szCs w:val="21"/>
               </w:rPr>
             </w:pPr>
@@ -2542,7 +4809,6 @@
             <w:pPr>
               <w:jc w:val="center"/>
               <w:rPr>
-                <w:rFonts w:hint="eastAsia"/>
                 <w:szCs w:val="21"/>
               </w:rPr>
             </w:pPr>
@@ -2563,7 +4829,6 @@
             <w:pPr>
               <w:jc w:val="center"/>
               <w:rPr>
-                <w:rFonts w:hint="eastAsia"/>
                 <w:szCs w:val="21"/>
               </w:rPr>
             </w:pPr>
@@ -2584,7 +4849,6 @@
             <w:pPr>
               <w:jc w:val="center"/>
               <w:rPr>
-                <w:rFonts w:hint="eastAsia"/>
                 <w:szCs w:val="21"/>
               </w:rPr>
             </w:pPr>
@@ -2605,7 +4869,6 @@
             <w:pPr>
               <w:jc w:val="center"/>
               <w:rPr>
-                <w:rFonts w:hint="eastAsia"/>
                 <w:szCs w:val="21"/>
               </w:rPr>
             </w:pPr>
@@ -2626,7 +4889,6 @@
             <w:pPr>
               <w:jc w:val="center"/>
               <w:rPr>
-                <w:rFonts w:hint="eastAsia"/>
                 <w:szCs w:val="21"/>
               </w:rPr>
             </w:pPr>
@@ -2647,7 +4909,6 @@
             <w:pPr>
               <w:jc w:val="center"/>
               <w:rPr>
-                <w:rFonts w:hint="eastAsia"/>
                 <w:szCs w:val="21"/>
               </w:rPr>
             </w:pPr>
@@ -2658,7 +4919,6 @@
     <w:p>
       <w:pPr>
         <w:rPr>
-          <w:rFonts w:hint="eastAsia"/>
           <w:szCs w:val="21"/>
         </w:rPr>
       </w:pPr>
@@ -2666,7 +4926,6 @@
     <w:p>
       <w:pPr>
         <w:rPr>
-          <w:rFonts w:hint="eastAsia"/>
           <w:szCs w:val="21"/>
         </w:rPr>
       </w:pPr>
@@ -2674,7 +4933,6 @@
     <w:p>
       <w:pPr>
         <w:rPr>
-          <w:rFonts w:hint="eastAsia"/>
           <w:szCs w:val="21"/>
         </w:rPr>
       </w:pPr>
@@ -2696,7 +4954,6 @@
     <w:p>
       <w:pPr>
         <w:rPr>
-          <w:rFonts w:hint="eastAsia"/>
           <w:szCs w:val="21"/>
         </w:rPr>
       </w:pPr>
@@ -2824,7 +5081,6 @@
             <w:pPr>
               <w:jc w:val="center"/>
               <w:rPr>
-                <w:rFonts w:hint="eastAsia"/>
                 <w:szCs w:val="21"/>
               </w:rPr>
             </w:pPr>
@@ -2947,7 +5203,6 @@
             <w:pPr>
               <w:jc w:val="center"/>
               <w:rPr>
-                <w:rFonts w:hint="eastAsia"/>
                 <w:szCs w:val="21"/>
               </w:rPr>
             </w:pPr>
@@ -2970,7 +5225,6 @@
             <w:pPr>
               <w:jc w:val="center"/>
               <w:rPr>
-                <w:rFonts w:hint="eastAsia"/>
                 <w:szCs w:val="21"/>
               </w:rPr>
             </w:pPr>
@@ -2991,7 +5245,6 @@
             <w:pPr>
               <w:jc w:val="center"/>
               <w:rPr>
-                <w:rFonts w:hint="eastAsia"/>
                 <w:szCs w:val="21"/>
               </w:rPr>
             </w:pPr>
@@ -3012,7 +5265,6 @@
             <w:pPr>
               <w:jc w:val="center"/>
               <w:rPr>
-                <w:rFonts w:hint="eastAsia"/>
                 <w:szCs w:val="21"/>
               </w:rPr>
             </w:pPr>
@@ -3033,7 +5285,6 @@
             <w:pPr>
               <w:jc w:val="center"/>
               <w:rPr>
-                <w:rFonts w:hint="eastAsia"/>
                 <w:szCs w:val="21"/>
               </w:rPr>
             </w:pPr>
@@ -3054,7 +5305,6 @@
             <w:pPr>
               <w:jc w:val="center"/>
               <w:rPr>
-                <w:rFonts w:hint="eastAsia"/>
                 <w:szCs w:val="21"/>
               </w:rPr>
             </w:pPr>
@@ -3075,7 +5325,6 @@
             <w:pPr>
               <w:jc w:val="center"/>
               <w:rPr>
-                <w:rFonts w:hint="eastAsia"/>
                 <w:szCs w:val="21"/>
               </w:rPr>
             </w:pPr>
@@ -3099,7 +5348,6 @@
                 <w:rFonts w:hint="eastAsia"/>
                 <w:szCs w:val="21"/>
               </w:rPr>
-              <w:lastRenderedPageBreak/>
               <w:t>paymentmeth</w:t>
             </w:r>
           </w:p>
@@ -3198,7 +5446,6 @@
             <w:pPr>
               <w:jc w:val="center"/>
               <w:rPr>
-                <w:rFonts w:hint="eastAsia"/>
                 <w:szCs w:val="21"/>
               </w:rPr>
             </w:pPr>
@@ -3323,7 +5570,6 @@
             <w:pPr>
               <w:jc w:val="center"/>
               <w:rPr>
-                <w:rFonts w:hint="eastAsia"/>
                 <w:szCs w:val="21"/>
               </w:rPr>
             </w:pPr>
@@ -3342,7 +5588,6 @@
             <w:pPr>
               <w:jc w:val="center"/>
               <w:rPr>
-                <w:rFonts w:hint="eastAsia"/>
                 <w:szCs w:val="21"/>
               </w:rPr>
             </w:pPr>
@@ -3363,7 +5608,6 @@
             <w:pPr>
               <w:jc w:val="center"/>
               <w:rPr>
-                <w:rFonts w:hint="eastAsia"/>
                 <w:szCs w:val="21"/>
               </w:rPr>
             </w:pPr>
@@ -3384,7 +5628,6 @@
             <w:pPr>
               <w:jc w:val="center"/>
               <w:rPr>
-                <w:rFonts w:hint="eastAsia"/>
                 <w:szCs w:val="21"/>
               </w:rPr>
             </w:pPr>
@@ -3405,7 +5648,6 @@
             <w:pPr>
               <w:jc w:val="center"/>
               <w:rPr>
-                <w:rFonts w:hint="eastAsia"/>
                 <w:szCs w:val="21"/>
               </w:rPr>
             </w:pPr>
@@ -3426,7 +5668,6 @@
             <w:pPr>
               <w:jc w:val="center"/>
               <w:rPr>
-                <w:rFonts w:hint="eastAsia"/>
                 <w:sz w:val="18"/>
                 <w:szCs w:val="18"/>
               </w:rPr>
@@ -3457,7 +5698,6 @@
             <w:pPr>
               <w:jc w:val="center"/>
               <w:rPr>
-                <w:rFonts w:hint="eastAsia"/>
                 <w:sz w:val="18"/>
                 <w:szCs w:val="18"/>
               </w:rPr>
@@ -3527,6 +5767,195 @@
     </w:p>
   </w:footnote>
 </w:footnotes>
+</file>
+
+<file path=word/numbering.xml><?xml version="1.0" encoding="utf-8"?>
+<w:numbering xmlns:wpc="http://schemas.microsoft.com/office/word/2010/wordprocessingCanvas" xmlns:mc="http://schemas.openxmlformats.org/markup-compatibility/2006" xmlns:o="urn:schemas-microsoft-com:office:office" xmlns:r="http://schemas.openxmlformats.org/officeDocument/2006/relationships" xmlns:m="http://schemas.openxmlformats.org/officeDocument/2006/math" xmlns:v="urn:schemas-microsoft-com:vml" xmlns:wp14="http://schemas.microsoft.com/office/word/2010/wordprocessingDrawing" xmlns:wp="http://schemas.openxmlformats.org/drawingml/2006/wordprocessingDrawing" xmlns:w10="urn:schemas-microsoft-com:office:word" xmlns:w="http://schemas.openxmlformats.org/wordprocessingml/2006/main" xmlns:w14="http://schemas.microsoft.com/office/word/2010/wordml" xmlns:wpg="http://schemas.microsoft.com/office/word/2010/wordprocessingGroup" xmlns:wpi="http://schemas.microsoft.com/office/word/2010/wordprocessingInk" xmlns:wne="http://schemas.microsoft.com/office/word/2006/wordml" xmlns:wps="http://schemas.microsoft.com/office/word/2010/wordprocessingShape" mc:Ignorable="w14 wp14">
+  <w:abstractNum w:abstractNumId="0">
+    <w:nsid w:val="5B5B70F7"/>
+    <w:multiLevelType w:val="hybridMultilevel"/>
+    <w:tmpl w:val="F57EAA72"/>
+    <w:lvl w:ilvl="0" w:tplc="04DE3782">
+      <w:start w:val="1"/>
+      <w:numFmt w:val="decimal"/>
+      <w:lvlText w:val="%1."/>
+      <w:lvlJc w:val="left"/>
+      <w:pPr>
+        <w:ind w:left="360" w:hanging="360"/>
+      </w:pPr>
+      <w:rPr>
+        <w:rFonts w:hint="default"/>
+      </w:rPr>
+    </w:lvl>
+    <w:lvl w:ilvl="1" w:tplc="04090019" w:tentative="1">
+      <w:start w:val="1"/>
+      <w:numFmt w:val="lowerLetter"/>
+      <w:lvlText w:val="%2)"/>
+      <w:lvlJc w:val="left"/>
+      <w:pPr>
+        <w:ind w:left="840" w:hanging="420"/>
+      </w:pPr>
+    </w:lvl>
+    <w:lvl w:ilvl="2" w:tplc="0409001B" w:tentative="1">
+      <w:start w:val="1"/>
+      <w:numFmt w:val="lowerRoman"/>
+      <w:lvlText w:val="%3."/>
+      <w:lvlJc w:val="right"/>
+      <w:pPr>
+        <w:ind w:left="1260" w:hanging="420"/>
+      </w:pPr>
+    </w:lvl>
+    <w:lvl w:ilvl="3" w:tplc="0409000F" w:tentative="1">
+      <w:start w:val="1"/>
+      <w:numFmt w:val="decimal"/>
+      <w:lvlText w:val="%4."/>
+      <w:lvlJc w:val="left"/>
+      <w:pPr>
+        <w:ind w:left="1680" w:hanging="420"/>
+      </w:pPr>
+    </w:lvl>
+    <w:lvl w:ilvl="4" w:tplc="04090019" w:tentative="1">
+      <w:start w:val="1"/>
+      <w:numFmt w:val="lowerLetter"/>
+      <w:lvlText w:val="%5)"/>
+      <w:lvlJc w:val="left"/>
+      <w:pPr>
+        <w:ind w:left="2100" w:hanging="420"/>
+      </w:pPr>
+    </w:lvl>
+    <w:lvl w:ilvl="5" w:tplc="0409001B" w:tentative="1">
+      <w:start w:val="1"/>
+      <w:numFmt w:val="lowerRoman"/>
+      <w:lvlText w:val="%6."/>
+      <w:lvlJc w:val="right"/>
+      <w:pPr>
+        <w:ind w:left="2520" w:hanging="420"/>
+      </w:pPr>
+    </w:lvl>
+    <w:lvl w:ilvl="6" w:tplc="0409000F" w:tentative="1">
+      <w:start w:val="1"/>
+      <w:numFmt w:val="decimal"/>
+      <w:lvlText w:val="%7."/>
+      <w:lvlJc w:val="left"/>
+      <w:pPr>
+        <w:ind w:left="2940" w:hanging="420"/>
+      </w:pPr>
+    </w:lvl>
+    <w:lvl w:ilvl="7" w:tplc="04090019" w:tentative="1">
+      <w:start w:val="1"/>
+      <w:numFmt w:val="lowerLetter"/>
+      <w:lvlText w:val="%8)"/>
+      <w:lvlJc w:val="left"/>
+      <w:pPr>
+        <w:ind w:left="3360" w:hanging="420"/>
+      </w:pPr>
+    </w:lvl>
+    <w:lvl w:ilvl="8" w:tplc="0409001B" w:tentative="1">
+      <w:start w:val="1"/>
+      <w:numFmt w:val="lowerRoman"/>
+      <w:lvlText w:val="%9."/>
+      <w:lvlJc w:val="right"/>
+      <w:pPr>
+        <w:ind w:left="3780" w:hanging="420"/>
+      </w:pPr>
+    </w:lvl>
+  </w:abstractNum>
+  <w:abstractNum w:abstractNumId="1">
+    <w:nsid w:val="64AC69A8"/>
+    <w:multiLevelType w:val="hybridMultilevel"/>
+    <w:tmpl w:val="93000C16"/>
+    <w:lvl w:ilvl="0" w:tplc="3698C922">
+      <w:start w:val="1"/>
+      <w:numFmt w:val="decimal"/>
+      <w:lvlText w:val="%1."/>
+      <w:lvlJc w:val="left"/>
+      <w:pPr>
+        <w:ind w:left="360" w:hanging="360"/>
+      </w:pPr>
+      <w:rPr>
+        <w:rFonts w:hint="default"/>
+      </w:rPr>
+    </w:lvl>
+    <w:lvl w:ilvl="1" w:tplc="04090019" w:tentative="1">
+      <w:start w:val="1"/>
+      <w:numFmt w:val="lowerLetter"/>
+      <w:lvlText w:val="%2)"/>
+      <w:lvlJc w:val="left"/>
+      <w:pPr>
+        <w:ind w:left="840" w:hanging="420"/>
+      </w:pPr>
+    </w:lvl>
+    <w:lvl w:ilvl="2" w:tplc="0409001B" w:tentative="1">
+      <w:start w:val="1"/>
+      <w:numFmt w:val="lowerRoman"/>
+      <w:lvlText w:val="%3."/>
+      <w:lvlJc w:val="right"/>
+      <w:pPr>
+        <w:ind w:left="1260" w:hanging="420"/>
+      </w:pPr>
+    </w:lvl>
+    <w:lvl w:ilvl="3" w:tplc="0409000F" w:tentative="1">
+      <w:start w:val="1"/>
+      <w:numFmt w:val="decimal"/>
+      <w:lvlText w:val="%4."/>
+      <w:lvlJc w:val="left"/>
+      <w:pPr>
+        <w:ind w:left="1680" w:hanging="420"/>
+      </w:pPr>
+    </w:lvl>
+    <w:lvl w:ilvl="4" w:tplc="04090019" w:tentative="1">
+      <w:start w:val="1"/>
+      <w:numFmt w:val="lowerLetter"/>
+      <w:lvlText w:val="%5)"/>
+      <w:lvlJc w:val="left"/>
+      <w:pPr>
+        <w:ind w:left="2100" w:hanging="420"/>
+      </w:pPr>
+    </w:lvl>
+    <w:lvl w:ilvl="5" w:tplc="0409001B" w:tentative="1">
+      <w:start w:val="1"/>
+      <w:numFmt w:val="lowerRoman"/>
+      <w:lvlText w:val="%6."/>
+      <w:lvlJc w:val="right"/>
+      <w:pPr>
+        <w:ind w:left="2520" w:hanging="420"/>
+      </w:pPr>
+    </w:lvl>
+    <w:lvl w:ilvl="6" w:tplc="0409000F" w:tentative="1">
+      <w:start w:val="1"/>
+      <w:numFmt w:val="decimal"/>
+      <w:lvlText w:val="%7."/>
+      <w:lvlJc w:val="left"/>
+      <w:pPr>
+        <w:ind w:left="2940" w:hanging="420"/>
+      </w:pPr>
+    </w:lvl>
+    <w:lvl w:ilvl="7" w:tplc="04090019" w:tentative="1">
+      <w:start w:val="1"/>
+      <w:numFmt w:val="lowerLetter"/>
+      <w:lvlText w:val="%8)"/>
+      <w:lvlJc w:val="left"/>
+      <w:pPr>
+        <w:ind w:left="3360" w:hanging="420"/>
+      </w:pPr>
+    </w:lvl>
+    <w:lvl w:ilvl="8" w:tplc="0409001B" w:tentative="1">
+      <w:start w:val="1"/>
+      <w:numFmt w:val="lowerRoman"/>
+      <w:lvlText w:val="%9."/>
+      <w:lvlJc w:val="right"/>
+      <w:pPr>
+        <w:ind w:left="3780" w:hanging="420"/>
+      </w:pPr>
+    </w:lvl>
+  </w:abstractNum>
+  <w:num w:numId="1">
+    <w:abstractNumId w:val="0"/>
+  </w:num>
+  <w:num w:numId="2">
+    <w:abstractNumId w:val="1"/>
+  </w:num>
+</w:numbering>
 </file>
 
 <file path=word/styles.xml><?xml version="1.0" encoding="utf-8"?>
@@ -3690,6 +6119,28 @@
       <w:jc w:val="both"/>
     </w:pPr>
   </w:style>
+  <w:style w:type="paragraph" w:styleId="1">
+    <w:name w:val="heading 1"/>
+    <w:basedOn w:val="a"/>
+    <w:next w:val="a"/>
+    <w:link w:val="1Char"/>
+    <w:uiPriority w:val="9"/>
+    <w:qFormat/>
+    <w:rsid w:val="00A27F72"/>
+    <w:pPr>
+      <w:keepNext/>
+      <w:keepLines/>
+      <w:spacing w:before="340" w:after="330" w:line="578" w:lineRule="auto"/>
+      <w:outlineLvl w:val="0"/>
+    </w:pPr>
+    <w:rPr>
+      <w:b/>
+      <w:bCs/>
+      <w:kern w:val="44"/>
+      <w:sz w:val="44"/>
+      <w:szCs w:val="44"/>
+    </w:rPr>
+  </w:style>
   <w:style w:type="character" w:default="1" w:styleId="a0">
     <w:name w:val="Default Paragraph Font"/>
     <w:uiPriority w:val="1"/>
@@ -3804,6 +6255,53 @@
         <w:right w:w="108" w:type="dxa"/>
       </w:tblCellMar>
     </w:tblPr>
+  </w:style>
+  <w:style w:type="paragraph" w:styleId="a6">
+    <w:name w:val="List Paragraph"/>
+    <w:basedOn w:val="a"/>
+    <w:uiPriority w:val="34"/>
+    <w:qFormat/>
+    <w:rsid w:val="00EA6C09"/>
+    <w:pPr>
+      <w:ind w:firstLineChars="200" w:firstLine="420"/>
+    </w:pPr>
+  </w:style>
+  <w:style w:type="character" w:customStyle="1" w:styleId="1Char">
+    <w:name w:val="标题 1 Char"/>
+    <w:basedOn w:val="a0"/>
+    <w:link w:val="1"/>
+    <w:uiPriority w:val="9"/>
+    <w:rsid w:val="00A27F72"/>
+    <w:rPr>
+      <w:b/>
+      <w:bCs/>
+      <w:kern w:val="44"/>
+      <w:sz w:val="44"/>
+      <w:szCs w:val="44"/>
+    </w:rPr>
+  </w:style>
+  <w:style w:type="paragraph" w:customStyle="1" w:styleId="3">
+    <w:name w:val="副标题3"/>
+    <w:basedOn w:val="a6"/>
+    <w:link w:val="3Char"/>
+    <w:qFormat/>
+    <w:rsid w:val="00082D05"/>
+    <w:pPr>
+      <w:widowControl/>
+      <w:ind w:left="900" w:firstLineChars="0" w:firstLine="0"/>
+    </w:pPr>
+    <w:rPr>
+      <w:b/>
+    </w:rPr>
+  </w:style>
+  <w:style w:type="character" w:customStyle="1" w:styleId="3Char">
+    <w:name w:val="副标题3 Char"/>
+    <w:basedOn w:val="a0"/>
+    <w:link w:val="3"/>
+    <w:rsid w:val="00082D05"/>
+    <w:rPr>
+      <w:b/>
+    </w:rPr>
   </w:style>
 </w:styles>
 </file>
@@ -3969,6 +6467,28 @@
       <w:jc w:val="both"/>
     </w:pPr>
   </w:style>
+  <w:style w:type="paragraph" w:styleId="1">
+    <w:name w:val="heading 1"/>
+    <w:basedOn w:val="a"/>
+    <w:next w:val="a"/>
+    <w:link w:val="1Char"/>
+    <w:uiPriority w:val="9"/>
+    <w:qFormat/>
+    <w:rsid w:val="00A27F72"/>
+    <w:pPr>
+      <w:keepNext/>
+      <w:keepLines/>
+      <w:spacing w:before="340" w:after="330" w:line="578" w:lineRule="auto"/>
+      <w:outlineLvl w:val="0"/>
+    </w:pPr>
+    <w:rPr>
+      <w:b/>
+      <w:bCs/>
+      <w:kern w:val="44"/>
+      <w:sz w:val="44"/>
+      <w:szCs w:val="44"/>
+    </w:rPr>
+  </w:style>
   <w:style w:type="character" w:default="1" w:styleId="a0">
     <w:name w:val="Default Paragraph Font"/>
     <w:uiPriority w:val="1"/>
@@ -4083,6 +6603,53 @@
         <w:right w:w="108" w:type="dxa"/>
       </w:tblCellMar>
     </w:tblPr>
+  </w:style>
+  <w:style w:type="paragraph" w:styleId="a6">
+    <w:name w:val="List Paragraph"/>
+    <w:basedOn w:val="a"/>
+    <w:uiPriority w:val="34"/>
+    <w:qFormat/>
+    <w:rsid w:val="00EA6C09"/>
+    <w:pPr>
+      <w:ind w:firstLineChars="200" w:firstLine="420"/>
+    </w:pPr>
+  </w:style>
+  <w:style w:type="character" w:customStyle="1" w:styleId="1Char">
+    <w:name w:val="标题 1 Char"/>
+    <w:basedOn w:val="a0"/>
+    <w:link w:val="1"/>
+    <w:uiPriority w:val="9"/>
+    <w:rsid w:val="00A27F72"/>
+    <w:rPr>
+      <w:b/>
+      <w:bCs/>
+      <w:kern w:val="44"/>
+      <w:sz w:val="44"/>
+      <w:szCs w:val="44"/>
+    </w:rPr>
+  </w:style>
+  <w:style w:type="paragraph" w:customStyle="1" w:styleId="3">
+    <w:name w:val="副标题3"/>
+    <w:basedOn w:val="a6"/>
+    <w:link w:val="3Char"/>
+    <w:qFormat/>
+    <w:rsid w:val="00082D05"/>
+    <w:pPr>
+      <w:widowControl/>
+      <w:ind w:left="900" w:firstLineChars="0" w:firstLine="0"/>
+    </w:pPr>
+    <w:rPr>
+      <w:b/>
+    </w:rPr>
+  </w:style>
+  <w:style w:type="character" w:customStyle="1" w:styleId="3Char">
+    <w:name w:val="副标题3 Char"/>
+    <w:basedOn w:val="a0"/>
+    <w:link w:val="3"/>
+    <w:rsid w:val="00082D05"/>
+    <w:rPr>
+      <w:b/>
+    </w:rPr>
   </w:style>
 </w:styles>
 </file>

</xml_diff>

<commit_message>
project_2 by xqw detail design ver 2.2
almost finished
</commit_message>
<xml_diff>
--- a/Documents/邮情慢递详细设计.docx
+++ b/Documents/邮情慢递详细设计.docx
@@ -92,7 +92,7 @@
           <v:shape id="_x0000_i1025" type="#_x0000_t75" style="width:253pt;height:94.9pt" o:ole="">
             <v:imagedata r:id="rId8" o:title=""/>
           </v:shape>
-          <o:OLEObject Type="Embed" ProgID="Visio.Drawing.11" ShapeID="_x0000_i1025" DrawAspect="Content" ObjectID="_1494018750" r:id="rId9"/>
+          <o:OLEObject Type="Embed" ProgID="Visio.Drawing.11" ShapeID="_x0000_i1025" DrawAspect="Content" ObjectID="_1494051620" r:id="rId9"/>
         </w:object>
       </w:r>
     </w:p>
@@ -126,7 +126,7 @@
           <v:shape id="_x0000_i1026" type="#_x0000_t75" style="width:343.85pt;height:239.55pt" o:ole="">
             <v:imagedata r:id="rId10" o:title=""/>
           </v:shape>
-          <o:OLEObject Type="Embed" ProgID="Visio.Drawing.11" ShapeID="_x0000_i1026" DrawAspect="Content" ObjectID="_1494018751" r:id="rId11"/>
+          <o:OLEObject Type="Embed" ProgID="Visio.Drawing.11" ShapeID="_x0000_i1026" DrawAspect="Content" ObjectID="_1494051621" r:id="rId11"/>
         </w:object>
       </w:r>
     </w:p>
@@ -152,7 +152,7 @@
           <v:shape id="_x0000_i1027" type="#_x0000_t75" style="width:298.75pt;height:272.5pt" o:ole="">
             <v:imagedata r:id="rId12" o:title=""/>
           </v:shape>
-          <o:OLEObject Type="Embed" ProgID="Visio.Drawing.11" ShapeID="_x0000_i1027" DrawAspect="Content" ObjectID="_1494018752" r:id="rId13"/>
+          <o:OLEObject Type="Embed" ProgID="Visio.Drawing.11" ShapeID="_x0000_i1027" DrawAspect="Content" ObjectID="_1494051622" r:id="rId13"/>
         </w:object>
       </w:r>
     </w:p>
@@ -194,7 +194,7 @@
           <v:shape id="_x0000_i1028" type="#_x0000_t75" style="width:221.4pt;height:133.9pt" o:ole="">
             <v:imagedata r:id="rId14" o:title=""/>
           </v:shape>
-          <o:OLEObject Type="Embed" ProgID="Visio.Drawing.11" ShapeID="_x0000_i1028" DrawAspect="Content" ObjectID="_1494018753" r:id="rId15"/>
+          <o:OLEObject Type="Embed" ProgID="Visio.Drawing.11" ShapeID="_x0000_i1028" DrawAspect="Content" ObjectID="_1494051623" r:id="rId15"/>
         </w:object>
       </w:r>
     </w:p>
@@ -231,7 +231,7 @@
           <v:shape id="_x0000_i1029" type="#_x0000_t75" style="width:305.5pt;height:248.95pt" o:ole="">
             <v:imagedata r:id="rId16" o:title=""/>
           </v:shape>
-          <o:OLEObject Type="Embed" ProgID="Visio.Drawing.11" ShapeID="_x0000_i1029" DrawAspect="Content" ObjectID="_1494018754" r:id="rId17"/>
+          <o:OLEObject Type="Embed" ProgID="Visio.Drawing.11" ShapeID="_x0000_i1029" DrawAspect="Content" ObjectID="_1494051624" r:id="rId17"/>
         </w:object>
       </w:r>
     </w:p>
@@ -271,7 +271,7 @@
           <v:shape id="_x0000_i1030" type="#_x0000_t75" style="width:308.85pt;height:267.8pt" o:ole="">
             <v:imagedata r:id="rId18" o:title=""/>
           </v:shape>
-          <o:OLEObject Type="Embed" ProgID="Visio.Drawing.11" ShapeID="_x0000_i1030" DrawAspect="Content" ObjectID="_1494018755" r:id="rId19"/>
+          <o:OLEObject Type="Embed" ProgID="Visio.Drawing.11" ShapeID="_x0000_i1030" DrawAspect="Content" ObjectID="_1494051625" r:id="rId19"/>
         </w:object>
       </w:r>
     </w:p>
@@ -1017,7 +1017,7 @@
           <v:shape id="_x0000_i1031" type="#_x0000_t75" style="width:342.5pt;height:676.25pt" o:ole="">
             <v:imagedata r:id="rId20" o:title=""/>
           </v:shape>
-          <o:OLEObject Type="Embed" ProgID="Visio.Drawing.11" ShapeID="_x0000_i1031" DrawAspect="Content" ObjectID="_1494018756" r:id="rId21"/>
+          <o:OLEObject Type="Embed" ProgID="Visio.Drawing.11" ShapeID="_x0000_i1031" DrawAspect="Content" ObjectID="_1494051626" r:id="rId21"/>
         </w:object>
       </w:r>
     </w:p>
@@ -1042,7 +1042,7 @@
           <v:shape id="_x0000_i1032" type="#_x0000_t75" style="width:199.85pt;height:520.15pt" o:ole="">
             <v:imagedata r:id="rId22" o:title=""/>
           </v:shape>
-          <o:OLEObject Type="Embed" ProgID="Visio.Drawing.11" ShapeID="_x0000_i1032" DrawAspect="Content" ObjectID="_1494018757" r:id="rId23"/>
+          <o:OLEObject Type="Embed" ProgID="Visio.Drawing.11" ShapeID="_x0000_i1032" DrawAspect="Content" ObjectID="_1494051627" r:id="rId23"/>
         </w:object>
       </w:r>
     </w:p>
@@ -1822,7 +1822,16 @@
           </w:tcPr>
           <w:p>
             <w:r>
-              <w:t>Open</w:t>
+              <w:t xml:space="preserve">void </w:t>
+            </w:r>
+            <w:r>
+              <w:rPr>
+                <w:rFonts w:hint="eastAsia"/>
+              </w:rPr>
+              <w:t>o</w:t>
+            </w:r>
+            <w:r>
+              <w:t>pen</w:t>
             </w:r>
             <w:r>
               <w:rPr>
@@ -1955,7 +1964,7 @@
                 <v:shape id="_x0000_i1033" type="#_x0000_t75" style="width:298.1pt;height:435.35pt" o:ole="">
                   <v:imagedata r:id="rId24" o:title=""/>
                 </v:shape>
-                <o:OLEObject Type="Embed" ProgID="Visio.Drawing.11" ShapeID="_x0000_i1033" DrawAspect="Content" ObjectID="_1494018758" r:id="rId25"/>
+                <o:OLEObject Type="Embed" ProgID="Visio.Drawing.11" ShapeID="_x0000_i1033" DrawAspect="Content" ObjectID="_1494051628" r:id="rId25"/>
               </w:object>
             </w:r>
           </w:p>
@@ -2077,7 +2086,6 @@
     <w:p>
       <w:pPr>
         <w:rPr>
-          <w:rFonts w:hint="eastAsia"/>
           <w:sz w:val="18"/>
           <w:szCs w:val="18"/>
         </w:rPr>
@@ -2086,7 +2094,6 @@
     <w:p>
       <w:pPr>
         <w:rPr>
-          <w:rFonts w:hint="eastAsia"/>
           <w:sz w:val="18"/>
           <w:szCs w:val="18"/>
         </w:rPr>
@@ -2823,9 +2830,6 @@
           <w:p>
             <w:pPr>
               <w:jc w:val="center"/>
-              <w:rPr>
-                <w:rFonts w:hint="eastAsia"/>
-              </w:rPr>
             </w:pPr>
             <w:r>
               <w:rPr>
@@ -2862,9 +2866,6 @@
           <w:p>
             <w:pPr>
               <w:jc w:val="center"/>
-              <w:rPr>
-                <w:rFonts w:hint="eastAsia"/>
-              </w:rPr>
             </w:pPr>
             <w:r>
               <w:rPr>
@@ -2909,9 +2910,6 @@
           <w:p>
             <w:pPr>
               <w:jc w:val="center"/>
-              <w:rPr>
-                <w:rFonts w:hint="eastAsia"/>
-              </w:rPr>
             </w:pPr>
             <w:r>
               <w:rPr>
@@ -2948,9 +2946,6 @@
           <w:p>
             <w:pPr>
               <w:jc w:val="center"/>
-              <w:rPr>
-                <w:rFonts w:hint="eastAsia"/>
-              </w:rPr>
             </w:pPr>
             <w:r>
               <w:rPr>
@@ -2995,9 +2990,6 @@
           <w:p>
             <w:pPr>
               <w:jc w:val="center"/>
-              <w:rPr>
-                <w:rFonts w:hint="eastAsia"/>
-              </w:rPr>
             </w:pPr>
             <w:r>
               <w:rPr>
@@ -3034,9 +3026,6 @@
           <w:p>
             <w:pPr>
               <w:jc w:val="center"/>
-              <w:rPr>
-                <w:rFonts w:hint="eastAsia"/>
-              </w:rPr>
             </w:pPr>
             <w:r>
               <w:rPr>
@@ -3087,9 +3076,6 @@
           <w:p>
             <w:pPr>
               <w:jc w:val="center"/>
-              <w:rPr>
-                <w:rFonts w:hint="eastAsia"/>
-              </w:rPr>
             </w:pPr>
             <w:r>
               <w:rPr>
@@ -3126,9 +3112,6 @@
           <w:p>
             <w:pPr>
               <w:jc w:val="center"/>
-              <w:rPr>
-                <w:rFonts w:hint="eastAsia"/>
-              </w:rPr>
             </w:pPr>
             <w:r>
               <w:rPr>
@@ -3136,8 +3119,6 @@
               </w:rPr>
               <w:t>发送时间</w:t>
             </w:r>
-            <w:bookmarkStart w:id="0" w:name="_GoBack"/>
-            <w:bookmarkEnd w:id="0"/>
           </w:p>
         </w:tc>
         <w:tc>
@@ -3175,9 +3156,6 @@
           <w:p>
             <w:pPr>
               <w:jc w:val="center"/>
-              <w:rPr>
-                <w:rFonts w:hint="eastAsia"/>
-              </w:rPr>
             </w:pPr>
             <w:r>
               <w:rPr>
@@ -3218,6 +3196,12 @@
                 <w:rFonts w:hint="eastAsia"/>
               </w:rPr>
             </w:pPr>
+            <w:r>
+              <w:rPr>
+                <w:rFonts w:hint="eastAsia"/>
+              </w:rPr>
+              <w:t>邮件收件方</w:t>
+            </w:r>
           </w:p>
         </w:tc>
         <w:tc>
@@ -3255,9 +3239,6 @@
           <w:p>
             <w:pPr>
               <w:jc w:val="center"/>
-              <w:rPr>
-                <w:rFonts w:hint="eastAsia"/>
-              </w:rPr>
             </w:pPr>
             <w:r>
               <w:rPr>
@@ -3295,10 +3276,13 @@
           <w:p>
             <w:pPr>
               <w:jc w:val="center"/>
-              <w:rPr>
-                <w:rFonts w:hint="eastAsia"/>
-              </w:rPr>
-            </w:pPr>
+            </w:pPr>
+            <w:r>
+              <w:rPr>
+                <w:rFonts w:hint="eastAsia"/>
+              </w:rPr>
+              <w:t>邮件收件方邮箱</w:t>
+            </w:r>
           </w:p>
         </w:tc>
         <w:tc>
@@ -3336,9 +3320,6 @@
           <w:p>
             <w:pPr>
               <w:jc w:val="center"/>
-              <w:rPr>
-                <w:rFonts w:hint="eastAsia"/>
-              </w:rPr>
             </w:pPr>
             <w:r>
               <w:rPr>
@@ -3376,10 +3357,13 @@
           <w:p>
             <w:pPr>
               <w:jc w:val="center"/>
-              <w:rPr>
-                <w:rFonts w:hint="eastAsia"/>
-              </w:rPr>
-            </w:pPr>
+            </w:pPr>
+            <w:r>
+              <w:rPr>
+                <w:rFonts w:hint="eastAsia"/>
+              </w:rPr>
+              <w:t>邮件内容</w:t>
+            </w:r>
           </w:p>
         </w:tc>
         <w:tc>
@@ -3417,9 +3401,6 @@
           <w:p>
             <w:pPr>
               <w:jc w:val="center"/>
-              <w:rPr>
-                <w:rFonts w:hint="eastAsia"/>
-              </w:rPr>
             </w:pPr>
             <w:r>
               <w:rPr>
@@ -3439,7 +3420,6 @@
             <w:pPr>
               <w:jc w:val="center"/>
               <w:rPr>
-                <w:rFonts w:hint="eastAsia"/>
                 <w:szCs w:val="21"/>
               </w:rPr>
             </w:pPr>
@@ -3460,10 +3440,13 @@
           <w:p>
             <w:pPr>
               <w:jc w:val="center"/>
-              <w:rPr>
-                <w:rFonts w:hint="eastAsia"/>
-              </w:rPr>
-            </w:pPr>
+            </w:pPr>
+            <w:r>
+              <w:rPr>
+                <w:rFonts w:hint="eastAsia"/>
+              </w:rPr>
+              <w:t>信件收件方</w:t>
+            </w:r>
           </w:p>
         </w:tc>
         <w:tc>
@@ -3501,9 +3484,6 @@
           <w:p>
             <w:pPr>
               <w:jc w:val="center"/>
-              <w:rPr>
-                <w:rFonts w:hint="eastAsia"/>
-              </w:rPr>
             </w:pPr>
             <w:r>
               <w:rPr>
@@ -3523,7 +3503,6 @@
             <w:pPr>
               <w:jc w:val="center"/>
               <w:rPr>
-                <w:rFonts w:hint="eastAsia"/>
                 <w:szCs w:val="21"/>
               </w:rPr>
             </w:pPr>
@@ -3544,10 +3523,13 @@
           <w:p>
             <w:pPr>
               <w:jc w:val="center"/>
-              <w:rPr>
-                <w:rFonts w:hint="eastAsia"/>
-              </w:rPr>
-            </w:pPr>
+            </w:pPr>
+            <w:r>
+              <w:rPr>
+                <w:rFonts w:hint="eastAsia"/>
+              </w:rPr>
+              <w:t>信件收件方地址</w:t>
+            </w:r>
           </w:p>
         </w:tc>
         <w:tc>
@@ -3585,9 +3567,6 @@
           <w:p>
             <w:pPr>
               <w:jc w:val="center"/>
-              <w:rPr>
-                <w:rFonts w:hint="eastAsia"/>
-              </w:rPr>
             </w:pPr>
             <w:r>
               <w:rPr>
@@ -3607,7 +3586,6 @@
             <w:pPr>
               <w:jc w:val="center"/>
               <w:rPr>
-                <w:rFonts w:hint="eastAsia"/>
                 <w:szCs w:val="21"/>
               </w:rPr>
             </w:pPr>
@@ -3628,10 +3606,13 @@
           <w:p>
             <w:pPr>
               <w:jc w:val="center"/>
-              <w:rPr>
-                <w:rFonts w:hint="eastAsia"/>
-              </w:rPr>
-            </w:pPr>
+            </w:pPr>
+            <w:r>
+              <w:rPr>
+                <w:rFonts w:hint="eastAsia"/>
+              </w:rPr>
+              <w:t>信件内容</w:t>
+            </w:r>
           </w:p>
         </w:tc>
         <w:tc>
@@ -3669,9 +3650,6 @@
           <w:p>
             <w:pPr>
               <w:jc w:val="center"/>
-              <w:rPr>
-                <w:rFonts w:hint="eastAsia"/>
-              </w:rPr>
             </w:pPr>
             <w:r>
               <w:rPr>
@@ -3691,7 +3669,6 @@
             <w:pPr>
               <w:jc w:val="center"/>
               <w:rPr>
-                <w:rFonts w:hint="eastAsia"/>
                 <w:szCs w:val="21"/>
               </w:rPr>
             </w:pPr>
@@ -3713,10 +3690,13 @@
           <w:p>
             <w:pPr>
               <w:jc w:val="center"/>
-              <w:rPr>
-                <w:rFonts w:hint="eastAsia"/>
-              </w:rPr>
-            </w:pPr>
+            </w:pPr>
+            <w:r>
+              <w:rPr>
+                <w:rFonts w:hint="eastAsia"/>
+              </w:rPr>
+              <w:t>信件收件方邮编</w:t>
+            </w:r>
           </w:p>
         </w:tc>
         <w:tc>
@@ -3754,9 +3734,6 @@
           <w:p>
             <w:pPr>
               <w:jc w:val="center"/>
-              <w:rPr>
-                <w:rFonts w:hint="eastAsia"/>
-              </w:rPr>
             </w:pPr>
             <w:r>
               <w:rPr>
@@ -3793,10 +3770,13 @@
           <w:p>
             <w:pPr>
               <w:jc w:val="center"/>
-              <w:rPr>
-                <w:rFonts w:hint="eastAsia"/>
-              </w:rPr>
-            </w:pPr>
+            </w:pPr>
+            <w:r>
+              <w:rPr>
+                <w:rFonts w:hint="eastAsia"/>
+              </w:rPr>
+              <w:t>状态</w:t>
+            </w:r>
           </w:p>
         </w:tc>
         <w:tc>
@@ -3834,9 +3814,6 @@
           <w:p>
             <w:pPr>
               <w:jc w:val="center"/>
-              <w:rPr>
-                <w:rFonts w:hint="eastAsia"/>
-              </w:rPr>
             </w:pPr>
             <w:r>
               <w:rPr>
@@ -3873,10 +3850,13 @@
           <w:p>
             <w:pPr>
               <w:jc w:val="center"/>
-              <w:rPr>
-                <w:rFonts w:hint="eastAsia"/>
-              </w:rPr>
-            </w:pPr>
+            </w:pPr>
+            <w:r>
+              <w:rPr>
+                <w:rFonts w:hint="eastAsia"/>
+              </w:rPr>
+              <w:t>订单号</w:t>
+            </w:r>
           </w:p>
         </w:tc>
         <w:tc>
@@ -3922,9 +3902,6 @@
                 <w:numId w:val="3"/>
               </w:numPr>
               <w:ind w:firstLineChars="0"/>
-              <w:rPr>
-                <w:rFonts w:hint="eastAsia"/>
-              </w:rPr>
             </w:pPr>
             <w:r>
               <w:rPr>
@@ -3937,7 +3914,786 @@
             <w:pPr>
               <w:pStyle w:val="a6"/>
               <w:ind w:left="360" w:firstLineChars="0" w:firstLine="0"/>
-            </w:pPr>
+              <w:rPr>
+                <w:rFonts w:hint="eastAsia"/>
+              </w:rPr>
+            </w:pPr>
+            <w:r>
+              <w:rPr>
+                <w:rFonts w:hint="eastAsia"/>
+              </w:rPr>
+              <w:t>void</w:t>
+            </w:r>
+            <w:r>
+              <w:t xml:space="preserve"> </w:t>
+            </w:r>
+            <w:r>
+              <w:rPr>
+                <w:rFonts w:hint="eastAsia"/>
+              </w:rPr>
+              <w:t>enterEmailInfo(</w:t>
+            </w:r>
+            <w:r>
+              <w:rPr>
+                <w:rFonts w:hint="eastAsia"/>
+              </w:rPr>
+              <w:t>Ma email, varchar sttime, varchar ersver, varchar erevaddr, varchar emacontent</w:t>
+            </w:r>
+            <w:r>
+              <w:rPr>
+                <w:rFonts w:hint="eastAsia"/>
+              </w:rPr>
+              <w:t>)</w:t>
+            </w:r>
+          </w:p>
+          <w:p>
+            <w:pPr>
+              <w:pStyle w:val="a6"/>
+              <w:ind w:left="360" w:firstLineChars="0" w:firstLine="0"/>
+              <w:rPr>
+                <w:rFonts w:hint="eastAsia"/>
+              </w:rPr>
+            </w:pPr>
+            <w:r>
+              <w:rPr>
+                <w:rFonts w:hint="eastAsia"/>
+              </w:rPr>
+              <w:t>{</w:t>
+            </w:r>
+          </w:p>
+          <w:p>
+            <w:pPr>
+              <w:pStyle w:val="a6"/>
+              <w:ind w:left="360" w:firstLineChars="0" w:firstLine="0"/>
+              <w:rPr>
+                <w:rFonts w:hint="eastAsia"/>
+              </w:rPr>
+            </w:pPr>
+            <w:r>
+              <w:rPr>
+                <w:rFonts w:hint="eastAsia"/>
+              </w:rPr>
+              <w:t>把各项参数的值都传入到</w:t>
+            </w:r>
+            <w:r>
+              <w:rPr>
+                <w:rFonts w:hint="eastAsia"/>
+              </w:rPr>
+              <w:t>email</w:t>
+            </w:r>
+            <w:r>
+              <w:rPr>
+                <w:rFonts w:hint="eastAsia"/>
+              </w:rPr>
+              <w:t>里面的属性。</w:t>
+            </w:r>
+          </w:p>
+          <w:p>
+            <w:pPr>
+              <w:pStyle w:val="a6"/>
+              <w:ind w:left="360" w:firstLineChars="0" w:firstLine="0"/>
+              <w:rPr>
+                <w:rFonts w:hint="eastAsia"/>
+              </w:rPr>
+            </w:pPr>
+            <w:r>
+              <w:rPr>
+                <w:rFonts w:hint="eastAsia"/>
+              </w:rPr>
+              <w:t>}</w:t>
+            </w:r>
+          </w:p>
+          <w:p>
+            <w:pPr>
+              <w:pStyle w:val="a6"/>
+              <w:ind w:left="360" w:firstLineChars="0" w:firstLine="0"/>
+              <w:rPr>
+                <w:rFonts w:hint="eastAsia"/>
+              </w:rPr>
+            </w:pPr>
+          </w:p>
+          <w:p>
+            <w:pPr>
+              <w:pStyle w:val="a6"/>
+              <w:numPr>
+                <w:ilvl w:val="0"/>
+                <w:numId w:val="3"/>
+              </w:numPr>
+              <w:ind w:firstLineChars="0"/>
+              <w:rPr>
+                <w:rFonts w:hint="eastAsia"/>
+              </w:rPr>
+            </w:pPr>
+            <w:r>
+              <w:rPr>
+                <w:rFonts w:hint="eastAsia"/>
+              </w:rPr>
+              <w:t>信件内容检测</w:t>
+            </w:r>
+          </w:p>
+          <w:p>
+            <w:pPr>
+              <w:pStyle w:val="a6"/>
+              <w:ind w:left="360" w:firstLineChars="0" w:firstLine="0"/>
+              <w:rPr>
+                <w:rFonts w:hint="eastAsia"/>
+              </w:rPr>
+            </w:pPr>
+            <w:r>
+              <w:rPr>
+                <w:rFonts w:hint="eastAsia"/>
+              </w:rPr>
+              <w:t>bool checkContent(Ma email)</w:t>
+            </w:r>
+          </w:p>
+          <w:p>
+            <w:pPr>
+              <w:pStyle w:val="a6"/>
+              <w:ind w:left="360" w:firstLineChars="0" w:firstLine="0"/>
+              <w:rPr>
+                <w:rFonts w:hint="eastAsia"/>
+              </w:rPr>
+            </w:pPr>
+            <w:r>
+              <w:rPr>
+                <w:rFonts w:hint="eastAsia"/>
+              </w:rPr>
+              <w:t>{</w:t>
+            </w:r>
+          </w:p>
+          <w:p>
+            <w:pPr>
+              <w:pStyle w:val="a6"/>
+              <w:ind w:left="360" w:firstLineChars="0" w:firstLine="0"/>
+              <w:rPr>
+                <w:rFonts w:hint="eastAsia"/>
+              </w:rPr>
+            </w:pPr>
+            <w:r>
+              <w:rPr>
+                <w:rFonts w:hint="eastAsia"/>
+              </w:rPr>
+              <w:t xml:space="preserve">   </w:t>
+            </w:r>
+            <w:r>
+              <w:rPr>
+                <w:rFonts w:hint="eastAsia"/>
+              </w:rPr>
+              <w:t>检测是否里面每个内容都有按照规定格式填写。</w:t>
+            </w:r>
+          </w:p>
+          <w:p>
+            <w:pPr>
+              <w:pStyle w:val="a6"/>
+              <w:ind w:left="360" w:firstLineChars="0" w:firstLine="0"/>
+              <w:rPr>
+                <w:rFonts w:hint="eastAsia"/>
+              </w:rPr>
+            </w:pPr>
+            <w:r>
+              <w:rPr>
+                <w:rFonts w:hint="eastAsia"/>
+              </w:rPr>
+              <w:t xml:space="preserve">   </w:t>
+            </w:r>
+            <w:r>
+              <w:rPr>
+                <w:rFonts w:hint="eastAsia"/>
+              </w:rPr>
+              <w:t>若是则返回</w:t>
+            </w:r>
+            <w:r>
+              <w:rPr>
+                <w:rFonts w:hint="eastAsia"/>
+              </w:rPr>
+              <w:t>1</w:t>
+            </w:r>
+            <w:r>
+              <w:rPr>
+                <w:rFonts w:hint="eastAsia"/>
+              </w:rPr>
+              <w:t>；</w:t>
+            </w:r>
+          </w:p>
+          <w:p>
+            <w:pPr>
+              <w:pStyle w:val="a6"/>
+              <w:ind w:left="360" w:firstLineChars="0" w:firstLine="0"/>
+              <w:rPr>
+                <w:rFonts w:hint="eastAsia"/>
+              </w:rPr>
+            </w:pPr>
+            <w:r>
+              <w:rPr>
+                <w:rFonts w:hint="eastAsia"/>
+              </w:rPr>
+              <w:t xml:space="preserve">   </w:t>
+            </w:r>
+            <w:r>
+              <w:rPr>
+                <w:rFonts w:hint="eastAsia"/>
+              </w:rPr>
+              <w:t>否则返回</w:t>
+            </w:r>
+            <w:r>
+              <w:rPr>
+                <w:rFonts w:hint="eastAsia"/>
+              </w:rPr>
+              <w:t>0</w:t>
+            </w:r>
+            <w:r>
+              <w:rPr>
+                <w:rFonts w:hint="eastAsia"/>
+              </w:rPr>
+              <w:t>；</w:t>
+            </w:r>
+          </w:p>
+          <w:p>
+            <w:pPr>
+              <w:pStyle w:val="a6"/>
+              <w:ind w:left="360" w:firstLineChars="0" w:firstLine="0"/>
+              <w:rPr>
+                <w:rFonts w:hint="eastAsia"/>
+              </w:rPr>
+            </w:pPr>
+            <w:r>
+              <w:rPr>
+                <w:rFonts w:hint="eastAsia"/>
+              </w:rPr>
+              <w:t>}</w:t>
+            </w:r>
+          </w:p>
+          <w:p>
+            <w:pPr>
+              <w:rPr>
+                <w:rFonts w:hint="eastAsia"/>
+              </w:rPr>
+            </w:pPr>
+          </w:p>
+          <w:p>
+            <w:pPr>
+              <w:pStyle w:val="a6"/>
+              <w:numPr>
+                <w:ilvl w:val="0"/>
+                <w:numId w:val="3"/>
+              </w:numPr>
+              <w:ind w:firstLineChars="0"/>
+              <w:rPr>
+                <w:rFonts w:hint="eastAsia"/>
+              </w:rPr>
+            </w:pPr>
+            <w:r>
+              <w:rPr>
+                <w:rFonts w:hint="eastAsia"/>
+              </w:rPr>
+              <w:t>计算价格</w:t>
+            </w:r>
+            <w:r>
+              <w:rPr>
+                <w:rFonts w:hint="eastAsia"/>
+              </w:rPr>
+              <w:t xml:space="preserve"> </w:t>
+            </w:r>
+          </w:p>
+          <w:p>
+            <w:pPr>
+              <w:pStyle w:val="a6"/>
+              <w:ind w:left="360" w:firstLineChars="0" w:firstLine="0"/>
+              <w:rPr>
+                <w:rFonts w:hint="eastAsia"/>
+              </w:rPr>
+            </w:pPr>
+            <w:r>
+              <w:t>double bill</w:t>
+            </w:r>
+            <w:r>
+              <w:rPr>
+                <w:rFonts w:hint="eastAsia"/>
+              </w:rPr>
+              <w:t>Cal(Ma email)</w:t>
+            </w:r>
+          </w:p>
+          <w:p>
+            <w:pPr>
+              <w:pStyle w:val="a6"/>
+              <w:ind w:left="360" w:firstLineChars="0" w:firstLine="0"/>
+              <w:rPr>
+                <w:rFonts w:hint="eastAsia"/>
+              </w:rPr>
+            </w:pPr>
+            <w:r>
+              <w:rPr>
+                <w:rFonts w:hint="eastAsia"/>
+              </w:rPr>
+              <w:t>{</w:t>
+            </w:r>
+          </w:p>
+          <w:p>
+            <w:pPr>
+              <w:pStyle w:val="a6"/>
+              <w:ind w:left="360" w:firstLineChars="0" w:firstLine="0"/>
+              <w:rPr>
+                <w:rFonts w:hint="eastAsia"/>
+              </w:rPr>
+            </w:pPr>
+            <w:r>
+              <w:rPr>
+                <w:rFonts w:hint="eastAsia"/>
+              </w:rPr>
+              <w:t xml:space="preserve">   </w:t>
+            </w:r>
+            <w:r>
+              <w:rPr>
+                <w:rFonts w:hint="eastAsia"/>
+              </w:rPr>
+              <w:t>根据时间和收件地址来计算价格。</w:t>
+            </w:r>
+          </w:p>
+          <w:p>
+            <w:pPr>
+              <w:pStyle w:val="a6"/>
+              <w:ind w:left="360" w:firstLineChars="0" w:firstLine="0"/>
+              <w:rPr>
+                <w:rFonts w:hint="eastAsia"/>
+              </w:rPr>
+            </w:pPr>
+            <w:r>
+              <w:rPr>
+                <w:rFonts w:hint="eastAsia"/>
+              </w:rPr>
+              <w:t xml:space="preserve">   </w:t>
+            </w:r>
+            <w:r>
+              <w:rPr>
+                <w:rFonts w:hint="eastAsia"/>
+              </w:rPr>
+              <w:t>如果是邮件</w:t>
+            </w:r>
+          </w:p>
+          <w:p>
+            <w:pPr>
+              <w:pStyle w:val="a6"/>
+              <w:ind w:left="360" w:firstLineChars="0" w:firstLine="0"/>
+              <w:rPr>
+                <w:rFonts w:hint="eastAsia"/>
+              </w:rPr>
+            </w:pPr>
+            <w:r>
+              <w:rPr>
+                <w:rFonts w:hint="eastAsia"/>
+              </w:rPr>
+              <w:t xml:space="preserve">      </w:t>
+            </w:r>
+            <w:r>
+              <w:rPr>
+                <w:rFonts w:hint="eastAsia"/>
+              </w:rPr>
+              <w:t>发送日期距当前时间第一个月内免费，从第二个月开始，每一天收取</w:t>
+            </w:r>
+            <w:r>
+              <w:rPr>
+                <w:rFonts w:hint="eastAsia"/>
+              </w:rPr>
+              <w:t>0.1</w:t>
+            </w:r>
+            <w:r>
+              <w:rPr>
+                <w:rFonts w:hint="eastAsia"/>
+              </w:rPr>
+              <w:t>元人民币。</w:t>
+            </w:r>
+          </w:p>
+          <w:p>
+            <w:pPr>
+              <w:pStyle w:val="a6"/>
+              <w:ind w:left="360" w:firstLineChars="0" w:firstLine="0"/>
+              <w:rPr>
+                <w:rFonts w:hint="eastAsia"/>
+              </w:rPr>
+            </w:pPr>
+            <w:r>
+              <w:rPr>
+                <w:rFonts w:hint="eastAsia"/>
+              </w:rPr>
+              <w:t xml:space="preserve">   </w:t>
+            </w:r>
+          </w:p>
+          <w:p>
+            <w:pPr>
+              <w:pStyle w:val="a6"/>
+              <w:ind w:left="360" w:firstLineChars="0" w:firstLine="0"/>
+              <w:rPr>
+                <w:rFonts w:hint="eastAsia"/>
+              </w:rPr>
+            </w:pPr>
+            <w:r>
+              <w:rPr>
+                <w:rFonts w:hint="eastAsia"/>
+              </w:rPr>
+              <w:t xml:space="preserve">   </w:t>
+            </w:r>
+            <w:r>
+              <w:rPr>
+                <w:rFonts w:hint="eastAsia"/>
+              </w:rPr>
+              <w:t>如果是信件</w:t>
+            </w:r>
+          </w:p>
+          <w:p>
+            <w:pPr>
+              <w:pStyle w:val="a6"/>
+              <w:ind w:left="360" w:firstLineChars="0" w:firstLine="0"/>
+              <w:rPr>
+                <w:rFonts w:hint="eastAsia"/>
+              </w:rPr>
+            </w:pPr>
+            <w:r>
+              <w:rPr>
+                <w:rFonts w:hint="eastAsia"/>
+              </w:rPr>
+              <w:t xml:space="preserve">      </w:t>
+            </w:r>
+            <w:r>
+              <w:rPr>
+                <w:rFonts w:hint="eastAsia"/>
+              </w:rPr>
+              <w:t>国内信件价格邮寄费为</w:t>
+            </w:r>
+            <w:r>
+              <w:rPr>
+                <w:rFonts w:hint="eastAsia"/>
+              </w:rPr>
+              <w:t>1</w:t>
+            </w:r>
+            <w:r>
+              <w:rPr>
+                <w:rFonts w:hint="eastAsia"/>
+              </w:rPr>
+              <w:t>元一封，国外信件价格邮寄费为</w:t>
+            </w:r>
+            <w:r>
+              <w:rPr>
+                <w:rFonts w:hint="eastAsia"/>
+              </w:rPr>
+              <w:t>5</w:t>
+            </w:r>
+            <w:r>
+              <w:rPr>
+                <w:rFonts w:hint="eastAsia"/>
+              </w:rPr>
+              <w:t>元一封。</w:t>
+            </w:r>
+          </w:p>
+          <w:p>
+            <w:pPr>
+              <w:pStyle w:val="a6"/>
+              <w:ind w:left="360" w:firstLineChars="0" w:firstLine="0"/>
+              <w:rPr>
+                <w:rFonts w:hint="eastAsia"/>
+              </w:rPr>
+            </w:pPr>
+            <w:r>
+              <w:rPr>
+                <w:rFonts w:hint="eastAsia"/>
+              </w:rPr>
+              <w:t xml:space="preserve">      </w:t>
+            </w:r>
+            <w:r>
+              <w:rPr>
+                <w:rFonts w:hint="eastAsia"/>
+              </w:rPr>
+              <w:t>再按发送日期加人工费，发送日期据当前时间第一个月免费，从第</w:t>
+            </w:r>
+            <w:r>
+              <w:rPr>
+                <w:rFonts w:hint="eastAsia"/>
+              </w:rPr>
+              <w:lastRenderedPageBreak/>
+              <w:t>二个月开始，每天收取</w:t>
+            </w:r>
+            <w:r>
+              <w:rPr>
+                <w:rFonts w:hint="eastAsia"/>
+              </w:rPr>
+              <w:t>0.2</w:t>
+            </w:r>
+            <w:r>
+              <w:rPr>
+                <w:rFonts w:hint="eastAsia"/>
+              </w:rPr>
+              <w:t>元人民币。</w:t>
+            </w:r>
+          </w:p>
+          <w:p>
+            <w:pPr>
+              <w:pStyle w:val="a6"/>
+              <w:ind w:left="360" w:firstLineChars="0" w:firstLine="0"/>
+              <w:rPr>
+                <w:rFonts w:hint="eastAsia"/>
+              </w:rPr>
+            </w:pPr>
+            <w:r>
+              <w:rPr>
+                <w:rFonts w:hint="eastAsia"/>
+              </w:rPr>
+              <w:t>}</w:t>
+            </w:r>
+          </w:p>
+          <w:p>
+            <w:pPr>
+              <w:pStyle w:val="a6"/>
+              <w:ind w:left="360" w:firstLineChars="0" w:firstLine="0"/>
+              <w:rPr>
+                <w:rFonts w:hint="eastAsia"/>
+              </w:rPr>
+            </w:pPr>
+          </w:p>
+          <w:p>
+            <w:pPr>
+              <w:pStyle w:val="a6"/>
+              <w:numPr>
+                <w:ilvl w:val="0"/>
+                <w:numId w:val="3"/>
+              </w:numPr>
+              <w:ind w:firstLineChars="0"/>
+              <w:rPr>
+                <w:rFonts w:hint="eastAsia"/>
+              </w:rPr>
+            </w:pPr>
+            <w:r>
+              <w:rPr>
+                <w:rFonts w:hint="eastAsia"/>
+              </w:rPr>
+              <w:t>检测交费状态</w:t>
+            </w:r>
+          </w:p>
+          <w:p>
+            <w:pPr>
+              <w:pStyle w:val="a6"/>
+              <w:ind w:left="360" w:firstLineChars="0" w:firstLine="0"/>
+              <w:rPr>
+                <w:rFonts w:hint="eastAsia"/>
+              </w:rPr>
+            </w:pPr>
+            <w:r>
+              <w:t>bool checkPay</w:t>
+            </w:r>
+            <w:r>
+              <w:rPr>
+                <w:rFonts w:hint="eastAsia"/>
+              </w:rPr>
+              <w:t>ment(</w:t>
+            </w:r>
+            <w:r>
+              <w:rPr>
+                <w:rFonts w:hint="eastAsia"/>
+              </w:rPr>
+              <w:t>Ma mail</w:t>
+            </w:r>
+            <w:r>
+              <w:rPr>
+                <w:rFonts w:hint="eastAsia"/>
+              </w:rPr>
+              <w:t>)</w:t>
+            </w:r>
+          </w:p>
+          <w:p>
+            <w:pPr>
+              <w:pStyle w:val="a6"/>
+              <w:ind w:left="360" w:firstLineChars="0" w:firstLine="0"/>
+              <w:rPr>
+                <w:rFonts w:hint="eastAsia"/>
+              </w:rPr>
+            </w:pPr>
+            <w:r>
+              <w:rPr>
+                <w:rFonts w:hint="eastAsia"/>
+              </w:rPr>
+              <w:t>{</w:t>
+            </w:r>
+          </w:p>
+          <w:p>
+            <w:pPr>
+              <w:pStyle w:val="a6"/>
+              <w:ind w:left="360" w:firstLineChars="0" w:firstLine="0"/>
+              <w:rPr>
+                <w:rFonts w:hint="eastAsia"/>
+              </w:rPr>
+            </w:pPr>
+            <w:r>
+              <w:rPr>
+                <w:rFonts w:hint="eastAsia"/>
+              </w:rPr>
+              <w:t xml:space="preserve">   </w:t>
+            </w:r>
+            <w:r>
+              <w:rPr>
+                <w:rFonts w:hint="eastAsia"/>
+              </w:rPr>
+              <w:t>通过订单编号检查此订单是否缴费</w:t>
+            </w:r>
+          </w:p>
+          <w:p>
+            <w:pPr>
+              <w:pStyle w:val="a6"/>
+              <w:ind w:left="360" w:firstLineChars="0" w:firstLine="0"/>
+              <w:rPr>
+                <w:rFonts w:hint="eastAsia"/>
+              </w:rPr>
+            </w:pPr>
+            <w:r>
+              <w:rPr>
+                <w:rFonts w:hint="eastAsia"/>
+              </w:rPr>
+              <w:t xml:space="preserve">   </w:t>
+            </w:r>
+            <w:r>
+              <w:rPr>
+                <w:rFonts w:hint="eastAsia"/>
+              </w:rPr>
+              <w:t>若果未交费</w:t>
+            </w:r>
+          </w:p>
+          <w:p>
+            <w:pPr>
+              <w:pStyle w:val="a6"/>
+              <w:ind w:left="360" w:firstLineChars="0" w:firstLine="0"/>
+              <w:rPr>
+                <w:rFonts w:hint="eastAsia"/>
+              </w:rPr>
+            </w:pPr>
+            <w:r>
+              <w:rPr>
+                <w:rFonts w:hint="eastAsia"/>
+              </w:rPr>
+              <w:t xml:space="preserve">      </w:t>
+            </w:r>
+            <w:r>
+              <w:rPr>
+                <w:rFonts w:hint="eastAsia"/>
+              </w:rPr>
+              <w:t>显示当前信件还未付款</w:t>
+            </w:r>
+          </w:p>
+          <w:p>
+            <w:pPr>
+              <w:pStyle w:val="a6"/>
+              <w:ind w:left="360" w:firstLineChars="0" w:firstLine="0"/>
+              <w:rPr>
+                <w:rFonts w:hint="eastAsia"/>
+              </w:rPr>
+            </w:pPr>
+            <w:r>
+              <w:rPr>
+                <w:rFonts w:hint="eastAsia"/>
+              </w:rPr>
+              <w:t xml:space="preserve">      </w:t>
+            </w:r>
+            <w:r>
+              <w:rPr>
+                <w:rFonts w:hint="eastAsia"/>
+              </w:rPr>
+              <w:t>返回</w:t>
+            </w:r>
+            <w:r>
+              <w:rPr>
+                <w:rFonts w:hint="eastAsia"/>
+              </w:rPr>
+              <w:t xml:space="preserve"> 0</w:t>
+            </w:r>
+            <w:r>
+              <w:rPr>
+                <w:rFonts w:hint="eastAsia"/>
+              </w:rPr>
+              <w:t>；</w:t>
+            </w:r>
+          </w:p>
+          <w:p>
+            <w:pPr>
+              <w:pStyle w:val="a6"/>
+              <w:ind w:left="360" w:firstLineChars="0" w:firstLine="0"/>
+              <w:rPr>
+                <w:rFonts w:hint="eastAsia"/>
+              </w:rPr>
+            </w:pPr>
+            <w:r>
+              <w:rPr>
+                <w:rFonts w:hint="eastAsia"/>
+              </w:rPr>
+              <w:t xml:space="preserve">   </w:t>
+            </w:r>
+            <w:r>
+              <w:rPr>
+                <w:rFonts w:hint="eastAsia"/>
+              </w:rPr>
+              <w:t>否则</w:t>
+            </w:r>
+          </w:p>
+          <w:p>
+            <w:pPr>
+              <w:pStyle w:val="a6"/>
+              <w:ind w:left="360" w:firstLineChars="0" w:firstLine="0"/>
+              <w:rPr>
+                <w:rFonts w:hint="eastAsia"/>
+              </w:rPr>
+            </w:pPr>
+            <w:r>
+              <w:rPr>
+                <w:rFonts w:hint="eastAsia"/>
+              </w:rPr>
+              <w:t xml:space="preserve">      </w:t>
+            </w:r>
+            <w:r>
+              <w:rPr>
+                <w:rFonts w:hint="eastAsia"/>
+              </w:rPr>
+              <w:t>将此信件存入数据库</w:t>
+            </w:r>
+          </w:p>
+          <w:p>
+            <w:pPr>
+              <w:pStyle w:val="a6"/>
+              <w:ind w:left="360" w:firstLineChars="0" w:firstLine="0"/>
+              <w:rPr>
+                <w:rFonts w:hint="eastAsia"/>
+              </w:rPr>
+            </w:pPr>
+            <w:r>
+              <w:rPr>
+                <w:rFonts w:hint="eastAsia"/>
+              </w:rPr>
+              <w:t xml:space="preserve">      </w:t>
+            </w:r>
+            <w:r>
+              <w:rPr>
+                <w:rFonts w:hint="eastAsia"/>
+              </w:rPr>
+              <w:t>返回</w:t>
+            </w:r>
+            <w:r>
+              <w:rPr>
+                <w:rFonts w:hint="eastAsia"/>
+              </w:rPr>
+              <w:t>1</w:t>
+            </w:r>
+            <w:r>
+              <w:rPr>
+                <w:rFonts w:hint="eastAsia"/>
+              </w:rPr>
+              <w:t>；</w:t>
+            </w:r>
+          </w:p>
+          <w:p>
+            <w:pPr>
+              <w:pStyle w:val="a6"/>
+              <w:ind w:left="360" w:firstLineChars="0" w:firstLine="0"/>
+            </w:pPr>
+            <w:r>
+              <w:rPr>
+                <w:rFonts w:hint="eastAsia"/>
+              </w:rPr>
+              <w:t>}</w:t>
+            </w:r>
           </w:p>
         </w:tc>
       </w:tr>
@@ -3952,6 +4708,7 @@
               <w:rPr>
                 <w:rFonts w:hint="eastAsia"/>
               </w:rPr>
+              <w:lastRenderedPageBreak/>
               <w:t>算法</w:t>
             </w:r>
           </w:p>
@@ -3963,11 +4720,6 @@
             <w:shd w:val="clear" w:color="auto" w:fill="auto"/>
           </w:tcPr>
           <w:p>
-            <w:pPr>
-              <w:rPr>
-                <w:rFonts w:hint="eastAsia"/>
-              </w:rPr>
-            </w:pPr>
             <w:r>
               <w:rPr>
                 <w:rFonts w:hint="eastAsia"/>
@@ -3982,26 +4734,16 @@
             </w:r>
           </w:p>
           <w:p>
-            <w:pPr>
-              <w:rPr>
-                <w:rFonts w:hint="eastAsia"/>
-              </w:rPr>
-            </w:pPr>
             <w:r>
               <w:object w:dxaOrig="4987" w:dyaOrig="12840">
                 <v:shape id="_x0000_i1034" type="#_x0000_t75" style="width:249.65pt;height:641.95pt" o:ole="">
                   <v:imagedata r:id="rId26" o:title=""/>
                 </v:shape>
-                <o:OLEObject Type="Embed" ProgID="Visio.Drawing.11" ShapeID="_x0000_i1034" DrawAspect="Content" ObjectID="_1494018759" r:id="rId27"/>
+                <o:OLEObject Type="Embed" ProgID="Visio.Drawing.11" ShapeID="_x0000_i1034" DrawAspect="Content" ObjectID="_1494051629" r:id="rId27"/>
               </w:object>
             </w:r>
           </w:p>
           <w:p>
-            <w:pPr>
-              <w:rPr>
-                <w:rFonts w:hint="eastAsia"/>
-              </w:rPr>
-            </w:pPr>
             <w:r>
               <w:rPr>
                 <w:rFonts w:hint="eastAsia"/>
@@ -4025,7 +4767,7 @@
                 <v:shape id="_x0000_i1035" type="#_x0000_t75" style="width:249.65pt;height:641.95pt" o:ole="">
                   <v:imagedata r:id="rId28" o:title=""/>
                 </v:shape>
-                <o:OLEObject Type="Embed" ProgID="Visio.Drawing.11" ShapeID="_x0000_i1035" DrawAspect="Content" ObjectID="_1494018760" r:id="rId29"/>
+                <o:OLEObject Type="Embed" ProgID="Visio.Drawing.11" ShapeID="_x0000_i1035" DrawAspect="Content" ObjectID="_1494051630" r:id="rId29"/>
               </w:object>
             </w:r>
           </w:p>
@@ -4135,6 +4877,22 @@
         </w:tc>
       </w:tr>
     </w:tbl>
+    <w:p>
+      <w:pPr>
+        <w:rPr>
+          <w:sz w:val="18"/>
+          <w:szCs w:val="18"/>
+        </w:rPr>
+      </w:pPr>
+    </w:p>
+    <w:p>
+      <w:pPr>
+        <w:rPr>
+          <w:sz w:val="18"/>
+          <w:szCs w:val="18"/>
+        </w:rPr>
+      </w:pPr>
+    </w:p>
     <w:p>
       <w:pPr>
         <w:rPr>
@@ -4144,6 +4902,1210 @@
         </w:rPr>
       </w:pPr>
     </w:p>
+    <w:tbl>
+      <w:tblPr>
+        <w:tblW w:w="8784" w:type="dxa"/>
+        <w:tblBorders>
+          <w:top w:val="single" w:sz="4" w:space="0" w:color="auto"/>
+          <w:left w:val="single" w:sz="4" w:space="0" w:color="auto"/>
+          <w:bottom w:val="single" w:sz="4" w:space="0" w:color="auto"/>
+          <w:right w:val="single" w:sz="4" w:space="0" w:color="auto"/>
+          <w:insideH w:val="single" w:sz="4" w:space="0" w:color="auto"/>
+          <w:insideV w:val="single" w:sz="4" w:space="0" w:color="auto"/>
+        </w:tblBorders>
+        <w:tblLayout w:type="fixed"/>
+        <w:tblLook w:val="04A0" w:firstRow="1" w:lastRow="0" w:firstColumn="1" w:lastColumn="0" w:noHBand="0" w:noVBand="1"/>
+      </w:tblPr>
+      <w:tblGrid>
+        <w:gridCol w:w="1384"/>
+        <w:gridCol w:w="29"/>
+        <w:gridCol w:w="1134"/>
+        <w:gridCol w:w="396"/>
+        <w:gridCol w:w="382"/>
+        <w:gridCol w:w="894"/>
+        <w:gridCol w:w="621"/>
+        <w:gridCol w:w="142"/>
+        <w:gridCol w:w="371"/>
+        <w:gridCol w:w="1215"/>
+        <w:gridCol w:w="71"/>
+        <w:gridCol w:w="415"/>
+        <w:gridCol w:w="1730"/>
+      </w:tblGrid>
+      <w:tr>
+        <w:tc>
+          <w:tcPr>
+            <w:tcW w:w="1384" w:type="dxa"/>
+            <w:shd w:val="clear" w:color="auto" w:fill="auto"/>
+          </w:tcPr>
+          <w:p>
+            <w:pPr>
+              <w:jc w:val="center"/>
+            </w:pPr>
+            <w:r>
+              <w:rPr>
+                <w:rFonts w:hint="eastAsia"/>
+              </w:rPr>
+              <w:t>描述方面</w:t>
+            </w:r>
+          </w:p>
+        </w:tc>
+        <w:tc>
+          <w:tcPr>
+            <w:tcW w:w="7400" w:type="dxa"/>
+            <w:gridSpan w:val="12"/>
+            <w:shd w:val="clear" w:color="auto" w:fill="auto"/>
+          </w:tcPr>
+          <w:p>
+            <w:pPr>
+              <w:jc w:val="center"/>
+            </w:pPr>
+            <w:r>
+              <w:rPr>
+                <w:rFonts w:hint="eastAsia"/>
+              </w:rPr>
+              <w:t>具体描述</w:t>
+            </w:r>
+          </w:p>
+        </w:tc>
+      </w:tr>
+      <w:tr>
+        <w:tc>
+          <w:tcPr>
+            <w:tcW w:w="1384" w:type="dxa"/>
+            <w:shd w:val="clear" w:color="auto" w:fill="auto"/>
+          </w:tcPr>
+          <w:p>
+            <w:pPr>
+              <w:jc w:val="center"/>
+            </w:pPr>
+            <w:r>
+              <w:rPr>
+                <w:rFonts w:hint="eastAsia"/>
+              </w:rPr>
+              <w:t>模块名称</w:t>
+            </w:r>
+          </w:p>
+        </w:tc>
+        <w:tc>
+          <w:tcPr>
+            <w:tcW w:w="7400" w:type="dxa"/>
+            <w:gridSpan w:val="12"/>
+            <w:shd w:val="clear" w:color="auto" w:fill="auto"/>
+          </w:tcPr>
+          <w:p>
+            <w:pPr>
+              <w:pStyle w:val="3"/>
+              <w:ind w:firstLineChars="600" w:firstLine="1265"/>
+            </w:pPr>
+            <w:r>
+              <w:rPr>
+                <w:rFonts w:hint="eastAsia"/>
+              </w:rPr>
+              <w:t>信件</w:t>
+            </w:r>
+            <w:r>
+              <w:rPr>
+                <w:rFonts w:hint="eastAsia"/>
+              </w:rPr>
+              <w:t>筛选模块</w:t>
+            </w:r>
+          </w:p>
+        </w:tc>
+      </w:tr>
+      <w:tr>
+        <w:tc>
+          <w:tcPr>
+            <w:tcW w:w="1384" w:type="dxa"/>
+            <w:shd w:val="clear" w:color="auto" w:fill="auto"/>
+          </w:tcPr>
+          <w:p>
+            <w:r>
+              <w:rPr>
+                <w:rFonts w:hint="eastAsia"/>
+              </w:rPr>
+              <w:t>功能</w:t>
+            </w:r>
+          </w:p>
+        </w:tc>
+        <w:tc>
+          <w:tcPr>
+            <w:tcW w:w="7400" w:type="dxa"/>
+            <w:gridSpan w:val="12"/>
+            <w:shd w:val="clear" w:color="auto" w:fill="auto"/>
+          </w:tcPr>
+          <w:p>
+            <w:pPr>
+              <w:pStyle w:val="3"/>
+              <w:ind w:left="0"/>
+              <w:rPr>
+                <w:b w:val="0"/>
+                <w:szCs w:val="21"/>
+              </w:rPr>
+            </w:pPr>
+            <w:r>
+              <w:rPr>
+                <w:rFonts w:hint="eastAsia"/>
+                <w:b w:val="0"/>
+                <w:szCs w:val="21"/>
+              </w:rPr>
+              <w:t>读取数据库里面的信件和邮件，将当天发送的信件或邮件拿出来存在发送列表中分发给工作人员进行编辑和发送。</w:t>
+            </w:r>
+          </w:p>
+        </w:tc>
+      </w:tr>
+      <w:tr>
+        <w:tc>
+          <w:tcPr>
+            <w:tcW w:w="1384" w:type="dxa"/>
+            <w:shd w:val="clear" w:color="auto" w:fill="auto"/>
+          </w:tcPr>
+          <w:p>
+            <w:r>
+              <w:rPr>
+                <w:rFonts w:hint="eastAsia"/>
+              </w:rPr>
+              <w:t>性能</w:t>
+            </w:r>
+          </w:p>
+        </w:tc>
+        <w:tc>
+          <w:tcPr>
+            <w:tcW w:w="7400" w:type="dxa"/>
+            <w:gridSpan w:val="12"/>
+            <w:shd w:val="clear" w:color="auto" w:fill="auto"/>
+          </w:tcPr>
+          <w:p>
+            <w:pPr>
+              <w:numPr>
+                <w:ilvl w:val="0"/>
+                <w:numId w:val="2"/>
+              </w:numPr>
+            </w:pPr>
+            <w:r>
+              <w:rPr>
+                <w:rFonts w:hint="eastAsia"/>
+              </w:rPr>
+              <w:t>时间特性要求：要求等待时间</w:t>
+            </w:r>
+            <w:r>
+              <w:rPr>
+                <w:rFonts w:hint="eastAsia"/>
+              </w:rPr>
+              <w:t>&lt;0.</w:t>
+            </w:r>
+            <w:r>
+              <w:t>5</w:t>
+            </w:r>
+            <w:r>
+              <w:rPr>
+                <w:rFonts w:hint="eastAsia"/>
+              </w:rPr>
+              <w:t>s</w:t>
+            </w:r>
+            <w:r>
+              <w:rPr>
+                <w:rFonts w:hint="eastAsia"/>
+              </w:rPr>
+              <w:t>；</w:t>
+            </w:r>
+          </w:p>
+        </w:tc>
+      </w:tr>
+      <w:tr>
+        <w:trPr>
+          <w:trHeight w:val="214"/>
+        </w:trPr>
+        <w:tc>
+          <w:tcPr>
+            <w:tcW w:w="1384" w:type="dxa"/>
+            <w:vMerge w:val="restart"/>
+            <w:shd w:val="clear" w:color="auto" w:fill="auto"/>
+          </w:tcPr>
+          <w:p>
+            <w:r>
+              <w:rPr>
+                <w:rFonts w:hint="eastAsia"/>
+              </w:rPr>
+              <w:t>输入项目</w:t>
+            </w:r>
+          </w:p>
+        </w:tc>
+        <w:tc>
+          <w:tcPr>
+            <w:tcW w:w="1559" w:type="dxa"/>
+            <w:gridSpan w:val="3"/>
+            <w:shd w:val="clear" w:color="auto" w:fill="auto"/>
+          </w:tcPr>
+          <w:p>
+            <w:pPr>
+              <w:jc w:val="left"/>
+            </w:pPr>
+            <w:r>
+              <w:rPr>
+                <w:rFonts w:hint="eastAsia"/>
+              </w:rPr>
+              <w:t>名称</w:t>
+            </w:r>
+          </w:p>
+        </w:tc>
+        <w:tc>
+          <w:tcPr>
+            <w:tcW w:w="1276" w:type="dxa"/>
+            <w:gridSpan w:val="2"/>
+            <w:shd w:val="clear" w:color="auto" w:fill="auto"/>
+          </w:tcPr>
+          <w:p>
+            <w:pPr>
+              <w:jc w:val="left"/>
+            </w:pPr>
+            <w:r>
+              <w:rPr>
+                <w:rFonts w:hint="eastAsia"/>
+              </w:rPr>
+              <w:t>类型</w:t>
+            </w:r>
+          </w:p>
+        </w:tc>
+        <w:tc>
+          <w:tcPr>
+            <w:tcW w:w="1134" w:type="dxa"/>
+            <w:gridSpan w:val="3"/>
+            <w:vMerge w:val="restart"/>
+            <w:shd w:val="clear" w:color="auto" w:fill="auto"/>
+          </w:tcPr>
+          <w:p>
+            <w:pPr>
+              <w:jc w:val="left"/>
+            </w:pPr>
+          </w:p>
+        </w:tc>
+        <w:tc>
+          <w:tcPr>
+            <w:tcW w:w="1701" w:type="dxa"/>
+            <w:gridSpan w:val="3"/>
+            <w:shd w:val="clear" w:color="auto" w:fill="auto"/>
+          </w:tcPr>
+          <w:p>
+            <w:pPr>
+              <w:jc w:val="left"/>
+            </w:pPr>
+            <w:r>
+              <w:rPr>
+                <w:rFonts w:hint="eastAsia"/>
+              </w:rPr>
+              <w:t>数据来源</w:t>
+            </w:r>
+          </w:p>
+        </w:tc>
+        <w:tc>
+          <w:tcPr>
+            <w:tcW w:w="1730" w:type="dxa"/>
+            <w:shd w:val="clear" w:color="auto" w:fill="auto"/>
+          </w:tcPr>
+          <w:p>
+            <w:pPr>
+              <w:jc w:val="left"/>
+            </w:pPr>
+            <w:r>
+              <w:rPr>
+                <w:rFonts w:hint="eastAsia"/>
+              </w:rPr>
+              <w:t>附注</w:t>
+            </w:r>
+          </w:p>
+        </w:tc>
+      </w:tr>
+      <w:tr>
+        <w:trPr>
+          <w:trHeight w:val="573"/>
+        </w:trPr>
+        <w:tc>
+          <w:tcPr>
+            <w:tcW w:w="1384" w:type="dxa"/>
+            <w:vMerge/>
+            <w:shd w:val="clear" w:color="auto" w:fill="auto"/>
+          </w:tcPr>
+          <w:p/>
+        </w:tc>
+        <w:tc>
+          <w:tcPr>
+            <w:tcW w:w="1559" w:type="dxa"/>
+            <w:gridSpan w:val="3"/>
+            <w:shd w:val="clear" w:color="auto" w:fill="auto"/>
+          </w:tcPr>
+          <w:p>
+            <w:pPr>
+              <w:jc w:val="left"/>
+            </w:pPr>
+            <w:r>
+              <w:rPr>
+                <w:rFonts w:hint="eastAsia"/>
+              </w:rPr>
+              <w:t>mail</w:t>
+            </w:r>
+          </w:p>
+        </w:tc>
+        <w:tc>
+          <w:tcPr>
+            <w:tcW w:w="1276" w:type="dxa"/>
+            <w:gridSpan w:val="2"/>
+            <w:shd w:val="clear" w:color="auto" w:fill="auto"/>
+          </w:tcPr>
+          <w:p>
+            <w:pPr>
+              <w:jc w:val="left"/>
+            </w:pPr>
+            <w:r>
+              <w:rPr>
+                <w:rFonts w:hint="eastAsia"/>
+              </w:rPr>
+              <w:t>Ma</w:t>
+            </w:r>
+          </w:p>
+        </w:tc>
+        <w:tc>
+          <w:tcPr>
+            <w:tcW w:w="1134" w:type="dxa"/>
+            <w:gridSpan w:val="3"/>
+            <w:vMerge/>
+            <w:shd w:val="clear" w:color="auto" w:fill="auto"/>
+          </w:tcPr>
+          <w:p>
+            <w:pPr>
+              <w:jc w:val="left"/>
+            </w:pPr>
+          </w:p>
+        </w:tc>
+        <w:tc>
+          <w:tcPr>
+            <w:tcW w:w="1701" w:type="dxa"/>
+            <w:gridSpan w:val="3"/>
+            <w:shd w:val="clear" w:color="auto" w:fill="auto"/>
+          </w:tcPr>
+          <w:p>
+            <w:pPr>
+              <w:jc w:val="left"/>
+            </w:pPr>
+            <w:r>
+              <w:rPr>
+                <w:rFonts w:hint="eastAsia"/>
+              </w:rPr>
+              <w:t>信件数据库</w:t>
+            </w:r>
+          </w:p>
+        </w:tc>
+        <w:tc>
+          <w:tcPr>
+            <w:tcW w:w="1730" w:type="dxa"/>
+            <w:shd w:val="clear" w:color="auto" w:fill="auto"/>
+          </w:tcPr>
+          <w:p>
+            <w:pPr>
+              <w:jc w:val="left"/>
+            </w:pPr>
+          </w:p>
+        </w:tc>
+      </w:tr>
+      <w:tr>
+        <w:trPr>
+          <w:trHeight w:val="212"/>
+        </w:trPr>
+        <w:tc>
+          <w:tcPr>
+            <w:tcW w:w="1384" w:type="dxa"/>
+            <w:vMerge w:val="restart"/>
+            <w:shd w:val="clear" w:color="auto" w:fill="auto"/>
+          </w:tcPr>
+          <w:p>
+            <w:r>
+              <w:rPr>
+                <w:rFonts w:hint="eastAsia"/>
+              </w:rPr>
+              <w:t>输出项目</w:t>
+            </w:r>
+          </w:p>
+        </w:tc>
+        <w:tc>
+          <w:tcPr>
+            <w:tcW w:w="1941" w:type="dxa"/>
+            <w:gridSpan w:val="4"/>
+            <w:shd w:val="clear" w:color="auto" w:fill="auto"/>
+          </w:tcPr>
+          <w:p>
+            <w:r>
+              <w:rPr>
+                <w:rFonts w:hint="eastAsia"/>
+              </w:rPr>
+              <w:t>输出项</w:t>
+            </w:r>
+          </w:p>
+        </w:tc>
+        <w:tc>
+          <w:tcPr>
+            <w:tcW w:w="1657" w:type="dxa"/>
+            <w:gridSpan w:val="3"/>
+            <w:shd w:val="clear" w:color="auto" w:fill="auto"/>
+          </w:tcPr>
+          <w:p>
+            <w:r>
+              <w:rPr>
+                <w:rFonts w:hint="eastAsia"/>
+              </w:rPr>
+              <w:t>数据类型</w:t>
+            </w:r>
+          </w:p>
+        </w:tc>
+        <w:tc>
+          <w:tcPr>
+            <w:tcW w:w="1657" w:type="dxa"/>
+            <w:gridSpan w:val="3"/>
+            <w:shd w:val="clear" w:color="auto" w:fill="auto"/>
+          </w:tcPr>
+          <w:p>
+            <w:r>
+              <w:rPr>
+                <w:rFonts w:hint="eastAsia"/>
+              </w:rPr>
+              <w:t>输出形式</w:t>
+            </w:r>
+          </w:p>
+        </w:tc>
+        <w:tc>
+          <w:tcPr>
+            <w:tcW w:w="2145" w:type="dxa"/>
+            <w:gridSpan w:val="2"/>
+            <w:shd w:val="clear" w:color="auto" w:fill="auto"/>
+          </w:tcPr>
+          <w:p>
+            <w:r>
+              <w:rPr>
+                <w:rFonts w:hint="eastAsia"/>
+              </w:rPr>
+              <w:t>输出内容</w:t>
+            </w:r>
+          </w:p>
+        </w:tc>
+      </w:tr>
+      <w:tr>
+        <w:trPr>
+          <w:trHeight w:val="954"/>
+        </w:trPr>
+        <w:tc>
+          <w:tcPr>
+            <w:tcW w:w="1384" w:type="dxa"/>
+            <w:vMerge/>
+            <w:shd w:val="clear" w:color="auto" w:fill="auto"/>
+          </w:tcPr>
+          <w:p/>
+        </w:tc>
+        <w:tc>
+          <w:tcPr>
+            <w:tcW w:w="1941" w:type="dxa"/>
+            <w:gridSpan w:val="4"/>
+            <w:shd w:val="clear" w:color="auto" w:fill="auto"/>
+          </w:tcPr>
+          <w:p>
+            <w:r>
+              <w:rPr>
+                <w:rFonts w:hint="eastAsia"/>
+              </w:rPr>
+              <w:t>邮件或信件</w:t>
+            </w:r>
+            <w:bookmarkStart w:id="0" w:name="_GoBack"/>
+            <w:bookmarkEnd w:id="0"/>
+          </w:p>
+        </w:tc>
+        <w:tc>
+          <w:tcPr>
+            <w:tcW w:w="1657" w:type="dxa"/>
+            <w:gridSpan w:val="3"/>
+            <w:shd w:val="clear" w:color="auto" w:fill="auto"/>
+          </w:tcPr>
+          <w:p>
+            <w:r>
+              <w:rPr>
+                <w:rFonts w:hint="eastAsia"/>
+              </w:rPr>
+              <w:t>结构体</w:t>
+            </w:r>
+          </w:p>
+        </w:tc>
+        <w:tc>
+          <w:tcPr>
+            <w:tcW w:w="1657" w:type="dxa"/>
+            <w:gridSpan w:val="3"/>
+            <w:shd w:val="clear" w:color="auto" w:fill="auto"/>
+          </w:tcPr>
+          <w:p>
+            <w:r>
+              <w:t>参数返回</w:t>
+            </w:r>
+          </w:p>
+        </w:tc>
+        <w:tc>
+          <w:tcPr>
+            <w:tcW w:w="2145" w:type="dxa"/>
+            <w:gridSpan w:val="2"/>
+            <w:shd w:val="clear" w:color="auto" w:fill="auto"/>
+          </w:tcPr>
+          <w:p/>
+          <w:p/>
+        </w:tc>
+      </w:tr>
+      <w:tr>
+        <w:tc>
+          <w:tcPr>
+            <w:tcW w:w="1413" w:type="dxa"/>
+            <w:gridSpan w:val="2"/>
+            <w:vMerge w:val="restart"/>
+            <w:shd w:val="clear" w:color="auto" w:fill="auto"/>
+          </w:tcPr>
+          <w:p>
+            <w:pPr>
+              <w:jc w:val="center"/>
+            </w:pPr>
+            <w:r>
+              <w:rPr>
+                <w:rFonts w:hint="eastAsia"/>
+              </w:rPr>
+              <w:t>参数定义</w:t>
+            </w:r>
+          </w:p>
+        </w:tc>
+        <w:tc>
+          <w:tcPr>
+            <w:tcW w:w="1530" w:type="dxa"/>
+            <w:gridSpan w:val="2"/>
+            <w:shd w:val="clear" w:color="auto" w:fill="auto"/>
+          </w:tcPr>
+          <w:p>
+            <w:pPr>
+              <w:jc w:val="center"/>
+            </w:pPr>
+            <w:r>
+              <w:rPr>
+                <w:rFonts w:hint="eastAsia"/>
+              </w:rPr>
+              <w:t>参数</w:t>
+            </w:r>
+          </w:p>
+        </w:tc>
+        <w:tc>
+          <w:tcPr>
+            <w:tcW w:w="1897" w:type="dxa"/>
+            <w:gridSpan w:val="3"/>
+            <w:shd w:val="clear" w:color="auto" w:fill="auto"/>
+          </w:tcPr>
+          <w:p>
+            <w:pPr>
+              <w:jc w:val="center"/>
+            </w:pPr>
+            <w:r>
+              <w:t>类型</w:t>
+            </w:r>
+          </w:p>
+        </w:tc>
+        <w:tc>
+          <w:tcPr>
+            <w:tcW w:w="1728" w:type="dxa"/>
+            <w:gridSpan w:val="3"/>
+            <w:shd w:val="clear" w:color="auto" w:fill="auto"/>
+          </w:tcPr>
+          <w:p>
+            <w:pPr>
+              <w:jc w:val="center"/>
+            </w:pPr>
+            <w:r>
+              <w:t>含义</w:t>
+            </w:r>
+          </w:p>
+        </w:tc>
+        <w:tc>
+          <w:tcPr>
+            <w:tcW w:w="2216" w:type="dxa"/>
+            <w:gridSpan w:val="3"/>
+            <w:shd w:val="clear" w:color="auto" w:fill="auto"/>
+          </w:tcPr>
+          <w:p>
+            <w:pPr>
+              <w:jc w:val="center"/>
+            </w:pPr>
+            <w:r>
+              <w:t>所属</w:t>
+            </w:r>
+          </w:p>
+        </w:tc>
+      </w:tr>
+      <w:tr>
+        <w:tc>
+          <w:tcPr>
+            <w:tcW w:w="1413" w:type="dxa"/>
+            <w:gridSpan w:val="2"/>
+            <w:vMerge/>
+            <w:shd w:val="clear" w:color="auto" w:fill="auto"/>
+          </w:tcPr>
+          <w:p>
+            <w:pPr>
+              <w:jc w:val="center"/>
+            </w:pPr>
+          </w:p>
+        </w:tc>
+        <w:tc>
+          <w:tcPr>
+            <w:tcW w:w="1530" w:type="dxa"/>
+            <w:gridSpan w:val="2"/>
+            <w:shd w:val="clear" w:color="auto" w:fill="auto"/>
+          </w:tcPr>
+          <w:p>
+            <w:pPr>
+              <w:jc w:val="center"/>
+            </w:pPr>
+            <w:r>
+              <w:rPr>
+                <w:rFonts w:hint="eastAsia"/>
+              </w:rPr>
+              <w:t>currentTime</w:t>
+            </w:r>
+          </w:p>
+        </w:tc>
+        <w:tc>
+          <w:tcPr>
+            <w:tcW w:w="1897" w:type="dxa"/>
+            <w:gridSpan w:val="3"/>
+            <w:shd w:val="clear" w:color="auto" w:fill="auto"/>
+          </w:tcPr>
+          <w:p>
+            <w:pPr>
+              <w:jc w:val="center"/>
+            </w:pPr>
+            <w:r>
+              <w:rPr>
+                <w:rFonts w:hint="eastAsia"/>
+              </w:rPr>
+              <w:t>varchar</w:t>
+            </w:r>
+          </w:p>
+        </w:tc>
+        <w:tc>
+          <w:tcPr>
+            <w:tcW w:w="1728" w:type="dxa"/>
+            <w:gridSpan w:val="3"/>
+            <w:shd w:val="clear" w:color="auto" w:fill="auto"/>
+          </w:tcPr>
+          <w:p>
+            <w:pPr>
+              <w:jc w:val="center"/>
+            </w:pPr>
+            <w:r>
+              <w:rPr>
+                <w:rFonts w:hint="eastAsia"/>
+              </w:rPr>
+              <w:t>类型</w:t>
+            </w:r>
+          </w:p>
+        </w:tc>
+        <w:tc>
+          <w:tcPr>
+            <w:tcW w:w="2216" w:type="dxa"/>
+            <w:gridSpan w:val="3"/>
+            <w:shd w:val="clear" w:color="auto" w:fill="auto"/>
+          </w:tcPr>
+          <w:p>
+            <w:pPr>
+              <w:jc w:val="center"/>
+            </w:pPr>
+          </w:p>
+        </w:tc>
+      </w:tr>
+      <w:tr>
+        <w:tc>
+          <w:tcPr>
+            <w:tcW w:w="1413" w:type="dxa"/>
+            <w:gridSpan w:val="2"/>
+            <w:vMerge/>
+            <w:shd w:val="clear" w:color="auto" w:fill="auto"/>
+          </w:tcPr>
+          <w:p>
+            <w:pPr>
+              <w:jc w:val="center"/>
+            </w:pPr>
+          </w:p>
+        </w:tc>
+        <w:tc>
+          <w:tcPr>
+            <w:tcW w:w="1530" w:type="dxa"/>
+            <w:gridSpan w:val="2"/>
+            <w:shd w:val="clear" w:color="auto" w:fill="auto"/>
+          </w:tcPr>
+          <w:p>
+            <w:pPr>
+              <w:jc w:val="center"/>
+              <w:rPr>
+                <w:rFonts w:hint="eastAsia"/>
+              </w:rPr>
+            </w:pPr>
+          </w:p>
+        </w:tc>
+        <w:tc>
+          <w:tcPr>
+            <w:tcW w:w="1897" w:type="dxa"/>
+            <w:gridSpan w:val="3"/>
+            <w:shd w:val="clear" w:color="auto" w:fill="auto"/>
+          </w:tcPr>
+          <w:p>
+            <w:pPr>
+              <w:jc w:val="center"/>
+              <w:rPr>
+                <w:rFonts w:hint="eastAsia"/>
+              </w:rPr>
+            </w:pPr>
+          </w:p>
+        </w:tc>
+        <w:tc>
+          <w:tcPr>
+            <w:tcW w:w="1728" w:type="dxa"/>
+            <w:gridSpan w:val="3"/>
+            <w:shd w:val="clear" w:color="auto" w:fill="auto"/>
+          </w:tcPr>
+          <w:p>
+            <w:pPr>
+              <w:jc w:val="center"/>
+              <w:rPr>
+                <w:rFonts w:hint="eastAsia"/>
+              </w:rPr>
+            </w:pPr>
+          </w:p>
+        </w:tc>
+        <w:tc>
+          <w:tcPr>
+            <w:tcW w:w="2216" w:type="dxa"/>
+            <w:gridSpan w:val="3"/>
+            <w:shd w:val="clear" w:color="auto" w:fill="auto"/>
+          </w:tcPr>
+          <w:p>
+            <w:pPr>
+              <w:jc w:val="center"/>
+            </w:pPr>
+          </w:p>
+        </w:tc>
+      </w:tr>
+      <w:tr>
+        <w:tc>
+          <w:tcPr>
+            <w:tcW w:w="1413" w:type="dxa"/>
+            <w:gridSpan w:val="2"/>
+            <w:shd w:val="clear" w:color="auto" w:fill="auto"/>
+          </w:tcPr>
+          <w:p>
+            <w:r>
+              <w:rPr>
+                <w:rFonts w:hint="eastAsia"/>
+              </w:rPr>
+              <w:t>方法</w:t>
+            </w:r>
+          </w:p>
+        </w:tc>
+        <w:tc>
+          <w:tcPr>
+            <w:tcW w:w="7371" w:type="dxa"/>
+            <w:gridSpan w:val="11"/>
+            <w:shd w:val="clear" w:color="auto" w:fill="auto"/>
+          </w:tcPr>
+          <w:p>
+            <w:r>
+              <w:rPr>
+                <w:rFonts w:hint="eastAsia"/>
+              </w:rPr>
+              <w:t>void</w:t>
+            </w:r>
+            <w:r>
+              <w:t xml:space="preserve"> </w:t>
+            </w:r>
+            <w:r>
+              <w:rPr>
+                <w:rFonts w:hint="eastAsia"/>
+              </w:rPr>
+              <w:t>classfyMail</w:t>
+            </w:r>
+            <w:r>
+              <w:t>(</w:t>
+            </w:r>
+            <w:r>
+              <w:rPr>
+                <w:rFonts w:hint="eastAsia"/>
+              </w:rPr>
+              <w:t>Ma mail</w:t>
+            </w:r>
+            <w:r>
+              <w:t>)</w:t>
+            </w:r>
+          </w:p>
+          <w:p>
+            <w:pPr>
+              <w:rPr>
+                <w:rFonts w:hint="eastAsia"/>
+              </w:rPr>
+            </w:pPr>
+            <w:r>
+              <w:t>{</w:t>
+            </w:r>
+          </w:p>
+          <w:p>
+            <w:pPr>
+              <w:ind w:firstLine="420"/>
+              <w:rPr>
+                <w:rFonts w:hint="eastAsia"/>
+              </w:rPr>
+            </w:pPr>
+            <w:r>
+              <w:rPr>
+                <w:rFonts w:hint="eastAsia"/>
+              </w:rPr>
+              <w:t>读取传入的信件的发送日期</w:t>
+            </w:r>
+          </w:p>
+          <w:p>
+            <w:pPr>
+              <w:ind w:firstLine="420"/>
+              <w:rPr>
+                <w:rFonts w:hint="eastAsia"/>
+              </w:rPr>
+            </w:pPr>
+            <w:r>
+              <w:rPr>
+                <w:rFonts w:hint="eastAsia"/>
+              </w:rPr>
+              <w:t>如果与当前的日期相同相同</w:t>
+            </w:r>
+          </w:p>
+          <w:p>
+            <w:pPr>
+              <w:ind w:firstLine="420"/>
+              <w:rPr>
+                <w:rFonts w:hint="eastAsia"/>
+              </w:rPr>
+            </w:pPr>
+            <w:r>
+              <w:rPr>
+                <w:rFonts w:hint="eastAsia"/>
+              </w:rPr>
+              <w:t xml:space="preserve">    </w:t>
+            </w:r>
+            <w:r>
+              <w:rPr>
+                <w:rFonts w:hint="eastAsia"/>
+              </w:rPr>
+              <w:t>读取类型</w:t>
+            </w:r>
+          </w:p>
+          <w:p>
+            <w:pPr>
+              <w:ind w:firstLine="420"/>
+              <w:rPr>
+                <w:rFonts w:hint="eastAsia"/>
+              </w:rPr>
+            </w:pPr>
+            <w:r>
+              <w:rPr>
+                <w:rFonts w:hint="eastAsia"/>
+              </w:rPr>
+              <w:t xml:space="preserve">        </w:t>
+            </w:r>
+            <w:r>
+              <w:rPr>
+                <w:rFonts w:hint="eastAsia"/>
+              </w:rPr>
+              <w:t>如果是邮件</w:t>
+            </w:r>
+          </w:p>
+          <w:p>
+            <w:pPr>
+              <w:ind w:firstLine="420"/>
+              <w:rPr>
+                <w:rFonts w:hint="eastAsia"/>
+              </w:rPr>
+            </w:pPr>
+            <w:r>
+              <w:rPr>
+                <w:rFonts w:hint="eastAsia"/>
+              </w:rPr>
+              <w:t xml:space="preserve">            </w:t>
+            </w:r>
+            <w:r>
+              <w:rPr>
+                <w:rFonts w:hint="eastAsia"/>
+              </w:rPr>
+              <w:t>存入邮件发送列表</w:t>
+            </w:r>
+          </w:p>
+          <w:p>
+            <w:pPr>
+              <w:ind w:firstLine="420"/>
+              <w:rPr>
+                <w:rFonts w:hint="eastAsia"/>
+              </w:rPr>
+            </w:pPr>
+            <w:r>
+              <w:rPr>
+                <w:rFonts w:hint="eastAsia"/>
+              </w:rPr>
+              <w:t xml:space="preserve">            </w:t>
+            </w:r>
+            <w:r>
+              <w:t>R</w:t>
+            </w:r>
+            <w:r>
+              <w:rPr>
+                <w:rFonts w:hint="eastAsia"/>
+              </w:rPr>
+              <w:t>eturn 1</w:t>
+            </w:r>
+          </w:p>
+          <w:p>
+            <w:pPr>
+              <w:ind w:firstLine="420"/>
+              <w:rPr>
+                <w:rFonts w:hint="eastAsia"/>
+              </w:rPr>
+            </w:pPr>
+            <w:r>
+              <w:rPr>
+                <w:rFonts w:hint="eastAsia"/>
+              </w:rPr>
+              <w:t xml:space="preserve">        </w:t>
+            </w:r>
+            <w:r>
+              <w:rPr>
+                <w:rFonts w:hint="eastAsia"/>
+              </w:rPr>
+              <w:t>否则</w:t>
+            </w:r>
+          </w:p>
+          <w:p>
+            <w:pPr>
+              <w:ind w:firstLine="420"/>
+              <w:rPr>
+                <w:rFonts w:hint="eastAsia"/>
+              </w:rPr>
+            </w:pPr>
+            <w:r>
+              <w:rPr>
+                <w:rFonts w:hint="eastAsia"/>
+              </w:rPr>
+              <w:t xml:space="preserve">            </w:t>
+            </w:r>
+            <w:r>
+              <w:rPr>
+                <w:rFonts w:hint="eastAsia"/>
+              </w:rPr>
+              <w:t>存入信件发送列表</w:t>
+            </w:r>
+          </w:p>
+          <w:p>
+            <w:pPr>
+              <w:ind w:firstLine="420"/>
+              <w:rPr>
+                <w:rFonts w:hint="eastAsia"/>
+              </w:rPr>
+            </w:pPr>
+            <w:r>
+              <w:rPr>
+                <w:rFonts w:hint="eastAsia"/>
+              </w:rPr>
+              <w:t xml:space="preserve">            </w:t>
+            </w:r>
+            <w:r>
+              <w:t>R</w:t>
+            </w:r>
+            <w:r>
+              <w:rPr>
+                <w:rFonts w:hint="eastAsia"/>
+              </w:rPr>
+              <w:t>eturn 1</w:t>
+            </w:r>
+          </w:p>
+          <w:p>
+            <w:pPr>
+              <w:ind w:firstLine="420"/>
+              <w:rPr>
+                <w:rFonts w:hint="eastAsia"/>
+              </w:rPr>
+            </w:pPr>
+            <w:r>
+              <w:rPr>
+                <w:rFonts w:hint="eastAsia"/>
+              </w:rPr>
+              <w:t>否则（日期与当前日期不相同）</w:t>
+            </w:r>
+          </w:p>
+          <w:p>
+            <w:pPr>
+              <w:ind w:firstLine="420"/>
+            </w:pPr>
+            <w:r>
+              <w:rPr>
+                <w:rFonts w:hint="eastAsia"/>
+              </w:rPr>
+              <w:t xml:space="preserve">     </w:t>
+            </w:r>
+            <w:r>
+              <w:t>R</w:t>
+            </w:r>
+            <w:r>
+              <w:rPr>
+                <w:rFonts w:hint="eastAsia"/>
+              </w:rPr>
+              <w:t>eturn 0</w:t>
+            </w:r>
+          </w:p>
+          <w:p>
+            <w:r>
+              <w:t>}</w:t>
+            </w:r>
+          </w:p>
+        </w:tc>
+      </w:tr>
+      <w:tr>
+        <w:tc>
+          <w:tcPr>
+            <w:tcW w:w="2547" w:type="dxa"/>
+            <w:gridSpan w:val="3"/>
+            <w:shd w:val="clear" w:color="auto" w:fill="auto"/>
+          </w:tcPr>
+          <w:p>
+            <w:r>
+              <w:rPr>
+                <w:rFonts w:hint="eastAsia"/>
+              </w:rPr>
+              <w:lastRenderedPageBreak/>
+              <w:t>算法</w:t>
+            </w:r>
+          </w:p>
+        </w:tc>
+        <w:tc>
+          <w:tcPr>
+            <w:tcW w:w="6237" w:type="dxa"/>
+            <w:gridSpan w:val="10"/>
+            <w:shd w:val="clear" w:color="auto" w:fill="auto"/>
+          </w:tcPr>
+          <w:p>
+            <w:r>
+              <w:object w:dxaOrig="5381" w:dyaOrig="13043">
+                <v:shape id="_x0000_i1036" type="#_x0000_t75" style="width:284.65pt;height:689.7pt" o:ole="">
+                  <v:imagedata r:id="rId30" o:title=""/>
+                </v:shape>
+                <o:OLEObject Type="Embed" ProgID="Visio.Drawing.11" ShapeID="_x0000_i1036" DrawAspect="Content" ObjectID="_1494051631" r:id="rId31"/>
+              </w:object>
+            </w:r>
+          </w:p>
+        </w:tc>
+      </w:tr>
+      <w:tr>
+        <w:tc>
+          <w:tcPr>
+            <w:tcW w:w="2547" w:type="dxa"/>
+            <w:gridSpan w:val="3"/>
+            <w:shd w:val="clear" w:color="auto" w:fill="auto"/>
+          </w:tcPr>
+          <w:p>
+            <w:r>
+              <w:rPr>
+                <w:rFonts w:hint="eastAsia"/>
+              </w:rPr>
+              <w:lastRenderedPageBreak/>
+              <w:t>接口</w:t>
+            </w:r>
+          </w:p>
+        </w:tc>
+        <w:tc>
+          <w:tcPr>
+            <w:tcW w:w="6237" w:type="dxa"/>
+            <w:gridSpan w:val="10"/>
+            <w:shd w:val="clear" w:color="auto" w:fill="auto"/>
+          </w:tcPr>
+          <w:p>
+            <w:r>
+              <w:rPr>
+                <w:rFonts w:hint="eastAsia"/>
+              </w:rPr>
+              <w:t>该模块调用其下属功能模块完成相应任务。</w:t>
+            </w:r>
+          </w:p>
+        </w:tc>
+      </w:tr>
+      <w:tr>
+        <w:tc>
+          <w:tcPr>
+            <w:tcW w:w="2547" w:type="dxa"/>
+            <w:gridSpan w:val="3"/>
+            <w:shd w:val="clear" w:color="auto" w:fill="auto"/>
+          </w:tcPr>
+          <w:p>
+            <w:r>
+              <w:rPr>
+                <w:rFonts w:hint="eastAsia"/>
+              </w:rPr>
+              <w:t>存储分配</w:t>
+            </w:r>
+          </w:p>
+        </w:tc>
+        <w:tc>
+          <w:tcPr>
+            <w:tcW w:w="6237" w:type="dxa"/>
+            <w:gridSpan w:val="10"/>
+            <w:shd w:val="clear" w:color="auto" w:fill="auto"/>
+          </w:tcPr>
+          <w:p>
+            <w:r>
+              <w:rPr>
+                <w:rFonts w:hint="eastAsia"/>
+              </w:rPr>
+              <w:t>无</w:t>
+            </w:r>
+          </w:p>
+        </w:tc>
+      </w:tr>
+      <w:tr>
+        <w:tc>
+          <w:tcPr>
+            <w:tcW w:w="2547" w:type="dxa"/>
+            <w:gridSpan w:val="3"/>
+            <w:shd w:val="clear" w:color="auto" w:fill="auto"/>
+          </w:tcPr>
+          <w:p>
+            <w:r>
+              <w:rPr>
+                <w:rFonts w:hint="eastAsia"/>
+              </w:rPr>
+              <w:t>测试要点</w:t>
+            </w:r>
+          </w:p>
+        </w:tc>
+        <w:tc>
+          <w:tcPr>
+            <w:tcW w:w="6237" w:type="dxa"/>
+            <w:gridSpan w:val="10"/>
+            <w:shd w:val="clear" w:color="auto" w:fill="auto"/>
+          </w:tcPr>
+          <w:p>
+            <w:r>
+              <w:t>测试主要包括以下内容</w:t>
+            </w:r>
+            <w:r>
+              <w:rPr>
+                <w:rFonts w:hint="eastAsia"/>
+              </w:rPr>
+              <w:t>：</w:t>
+            </w:r>
+          </w:p>
+          <w:p>
+            <w:pPr>
+              <w:ind w:left="360"/>
+            </w:pPr>
+          </w:p>
+        </w:tc>
+      </w:tr>
+    </w:tbl>
     <w:p>
       <w:pPr>
         <w:rPr>
@@ -6906,6 +8868,7 @@
               <w:rPr>
                 <w:szCs w:val="21"/>
               </w:rPr>
+              <w:lastRenderedPageBreak/>
               <w:t>i</w:t>
             </w:r>
             <w:r>
@@ -9803,6 +11766,95 @@
     </w:lvl>
   </w:abstractNum>
   <w:abstractNum w:abstractNumId="1">
+    <w:nsid w:val="3A226933"/>
+    <w:multiLevelType w:val="hybridMultilevel"/>
+    <w:tmpl w:val="3EC2E7A2"/>
+    <w:lvl w:ilvl="0" w:tplc="2F0661AA">
+      <w:start w:val="1"/>
+      <w:numFmt w:val="decimal"/>
+      <w:lvlText w:val="%1."/>
+      <w:lvlJc w:val="left"/>
+      <w:pPr>
+        <w:ind w:left="1140" w:hanging="360"/>
+      </w:pPr>
+      <w:rPr>
+        <w:rFonts w:hint="default"/>
+      </w:rPr>
+    </w:lvl>
+    <w:lvl w:ilvl="1" w:tplc="04090019" w:tentative="1">
+      <w:start w:val="1"/>
+      <w:numFmt w:val="lowerLetter"/>
+      <w:lvlText w:val="%2)"/>
+      <w:lvlJc w:val="left"/>
+      <w:pPr>
+        <w:ind w:left="1620" w:hanging="420"/>
+      </w:pPr>
+    </w:lvl>
+    <w:lvl w:ilvl="2" w:tplc="0409001B" w:tentative="1">
+      <w:start w:val="1"/>
+      <w:numFmt w:val="lowerRoman"/>
+      <w:lvlText w:val="%3."/>
+      <w:lvlJc w:val="right"/>
+      <w:pPr>
+        <w:ind w:left="2040" w:hanging="420"/>
+      </w:pPr>
+    </w:lvl>
+    <w:lvl w:ilvl="3" w:tplc="0409000F" w:tentative="1">
+      <w:start w:val="1"/>
+      <w:numFmt w:val="decimal"/>
+      <w:lvlText w:val="%4."/>
+      <w:lvlJc w:val="left"/>
+      <w:pPr>
+        <w:ind w:left="2460" w:hanging="420"/>
+      </w:pPr>
+    </w:lvl>
+    <w:lvl w:ilvl="4" w:tplc="04090019" w:tentative="1">
+      <w:start w:val="1"/>
+      <w:numFmt w:val="lowerLetter"/>
+      <w:lvlText w:val="%5)"/>
+      <w:lvlJc w:val="left"/>
+      <w:pPr>
+        <w:ind w:left="2880" w:hanging="420"/>
+      </w:pPr>
+    </w:lvl>
+    <w:lvl w:ilvl="5" w:tplc="0409001B" w:tentative="1">
+      <w:start w:val="1"/>
+      <w:numFmt w:val="lowerRoman"/>
+      <w:lvlText w:val="%6."/>
+      <w:lvlJc w:val="right"/>
+      <w:pPr>
+        <w:ind w:left="3300" w:hanging="420"/>
+      </w:pPr>
+    </w:lvl>
+    <w:lvl w:ilvl="6" w:tplc="0409000F" w:tentative="1">
+      <w:start w:val="1"/>
+      <w:numFmt w:val="decimal"/>
+      <w:lvlText w:val="%7."/>
+      <w:lvlJc w:val="left"/>
+      <w:pPr>
+        <w:ind w:left="3720" w:hanging="420"/>
+      </w:pPr>
+    </w:lvl>
+    <w:lvl w:ilvl="7" w:tplc="04090019" w:tentative="1">
+      <w:start w:val="1"/>
+      <w:numFmt w:val="lowerLetter"/>
+      <w:lvlText w:val="%8)"/>
+      <w:lvlJc w:val="left"/>
+      <w:pPr>
+        <w:ind w:left="4140" w:hanging="420"/>
+      </w:pPr>
+    </w:lvl>
+    <w:lvl w:ilvl="8" w:tplc="0409001B" w:tentative="1">
+      <w:start w:val="1"/>
+      <w:numFmt w:val="lowerRoman"/>
+      <w:lvlText w:val="%9."/>
+      <w:lvlJc w:val="right"/>
+      <w:pPr>
+        <w:ind w:left="4560" w:hanging="420"/>
+      </w:pPr>
+    </w:lvl>
+  </w:abstractNum>
+  <w:abstractNum w:abstractNumId="2">
     <w:nsid w:val="5B5B70F7"/>
     <w:multiLevelType w:val="hybridMultilevel"/>
     <w:tmpl w:val="F57EAA72"/>
@@ -9891,7 +11943,7 @@
       </w:pPr>
     </w:lvl>
   </w:abstractNum>
-  <w:abstractNum w:abstractNumId="2">
+  <w:abstractNum w:abstractNumId="3">
     <w:nsid w:val="64AC69A8"/>
     <w:multiLevelType w:val="hybridMultilevel"/>
     <w:tmpl w:val="93000C16"/>
@@ -9981,13 +12033,16 @@
     </w:lvl>
   </w:abstractNum>
   <w:num w:numId="1">
-    <w:abstractNumId w:val="1"/>
+    <w:abstractNumId w:val="2"/>
   </w:num>
   <w:num w:numId="2">
-    <w:abstractNumId w:val="2"/>
+    <w:abstractNumId w:val="3"/>
   </w:num>
   <w:num w:numId="3">
     <w:abstractNumId w:val="0"/>
+  </w:num>
+  <w:num w:numId="4">
+    <w:abstractNumId w:val="1"/>
   </w:num>
 </w:numbering>
 </file>

</xml_diff>